<commit_message>
Inserted the diagrams and add some drawings
</commit_message>
<xml_diff>
--- a/TrabalhoFinalDaDisciplina01.docx
+++ b/TrabalhoFinalDaDisciplina01.docx
@@ -39,15 +39,7 @@
           <w:b/>
           <w:bCs/>
         </w:rPr>
-        <w:t xml:space="preserve">Trabalho 1 </w:t>
-      </w:r>
-      <w:r>
-        <w:rPr>
-          <w:rFonts w:cstheme="minorHAnsi"/>
-          <w:b/>
-          <w:bCs/>
-        </w:rPr>
-        <w:t>– Análise, modelagem e projeto orientados a serviços</w:t>
+        <w:t>Trabalho 1 – Análise, modelagem e projeto orientados a serviços</w:t>
       </w:r>
     </w:p>
     <w:p>
@@ -81,49 +73,7 @@
         <w:rPr>
           <w:rFonts w:cstheme="minorHAnsi"/>
         </w:rPr>
-        <w:t>assos</w:t>
-      </w:r>
-      <w:r>
-        <w:rPr>
-          <w:rFonts w:cstheme="minorHAnsi"/>
-        </w:rPr>
-        <w:t xml:space="preserve"> </w:t>
-      </w:r>
-      <w:r>
-        <w:rPr>
-          <w:rFonts w:cstheme="minorHAnsi"/>
-        </w:rPr>
-        <w:t xml:space="preserve">de análise, modelagem e projeto orientados a serviços para o Provedor de </w:t>
-      </w:r>
-      <w:r>
-        <w:rPr>
-          <w:rFonts w:cstheme="minorHAnsi"/>
-        </w:rPr>
-        <w:t xml:space="preserve">Serviços de </w:t>
-      </w:r>
-      <w:r>
-        <w:rPr>
-          <w:rFonts w:cstheme="minorHAnsi"/>
-        </w:rPr>
-        <w:t>Logística do</w:t>
-      </w:r>
-      <w:r>
-        <w:rPr>
-          <w:rFonts w:cstheme="minorHAnsi"/>
-        </w:rPr>
-        <w:t xml:space="preserve"> </w:t>
-      </w:r>
-      <w:r>
-        <w:rPr>
-          <w:rFonts w:cstheme="minorHAnsi"/>
-        </w:rPr>
-        <w:t>projeto do curso</w:t>
-      </w:r>
-      <w:r>
-        <w:rPr>
-          <w:rFonts w:cstheme="minorHAnsi"/>
-        </w:rPr>
-        <w:t xml:space="preserve">, </w:t>
+        <w:t xml:space="preserve">assos de análise, modelagem e projeto orientados a serviços para o Provedor de Serviços de Logística do projeto do curso, </w:t>
       </w:r>
       <w:r>
         <w:rPr>
@@ -141,6 +91,7 @@
       <w:r>
         <w:rPr>
           <w:rFonts w:cstheme="minorHAnsi"/>
+          <w:noProof/>
         </w:rPr>
         <w:drawing>
           <wp:inline distT="0" distB="0" distL="0" distR="0" wp14:anchorId="4D35B704" wp14:editId="3C06D982">
@@ -251,13 +202,7 @@
         <w:rPr>
           <w:rFonts w:cstheme="minorHAnsi"/>
         </w:rPr>
-        <w:t xml:space="preserve">mostrado </w:t>
-      </w:r>
-      <w:r>
-        <w:rPr>
-          <w:rFonts w:cstheme="minorHAnsi"/>
-        </w:rPr>
-        <w:t>em detalhe na imagem abaixo</w:t>
+        <w:t>mostrado em detalhe na imagem abaixo</w:t>
       </w:r>
       <w:r>
         <w:rPr>
@@ -509,13 +454,7 @@
         <w:rPr>
           <w:rFonts w:cstheme="minorHAnsi"/>
         </w:rPr>
-        <w:t>Consultar a lista de pedidos a serem entregues</w:t>
-      </w:r>
-      <w:r>
-        <w:rPr>
-          <w:rFonts w:cstheme="minorHAnsi"/>
-        </w:rPr>
-        <w:t>;</w:t>
+        <w:t>Consultar a lista de pedidos a serem entregues;</w:t>
       </w:r>
     </w:p>
     <w:p>
@@ -534,13 +473,7 @@
         <w:rPr>
           <w:rFonts w:cstheme="minorHAnsi"/>
         </w:rPr>
-        <w:t>Registrar a entrega de um pedido</w:t>
-      </w:r>
-      <w:r>
-        <w:rPr>
-          <w:rFonts w:cstheme="minorHAnsi"/>
-        </w:rPr>
-        <w:t>;</w:t>
+        <w:t>Registrar a entrega de um pedido;</w:t>
       </w:r>
     </w:p>
     <w:p>
@@ -559,13 +492,7 @@
         <w:rPr>
           <w:rFonts w:cstheme="minorHAnsi"/>
         </w:rPr>
-        <w:t>Enviar um e-mail para o cliente quando o pedido for entregue</w:t>
-      </w:r>
-      <w:r>
-        <w:rPr>
-          <w:rFonts w:cstheme="minorHAnsi"/>
-        </w:rPr>
-        <w:t>.</w:t>
+        <w:t>Enviar um e-mail para o cliente quando o pedido for entregue.</w:t>
       </w:r>
     </w:p>
     <w:p>
@@ -634,13 +561,7 @@
         <w:rPr>
           <w:rFonts w:cstheme="minorHAnsi"/>
         </w:rPr>
-        <w:t>O entregador registra a entrega de um pedido</w:t>
-      </w:r>
-      <w:r>
-        <w:rPr>
-          <w:rFonts w:cstheme="minorHAnsi"/>
-        </w:rPr>
-        <w:t>;</w:t>
+        <w:t>O entregador registra a entrega de um pedido;</w:t>
       </w:r>
     </w:p>
     <w:p>
@@ -864,13 +785,7 @@
         <w:rPr>
           <w:rFonts w:cstheme="minorHAnsi"/>
         </w:rPr>
-        <w:t>nvio de e-mail</w:t>
-      </w:r>
-      <w:r>
-        <w:rPr>
-          <w:rFonts w:cstheme="minorHAnsi"/>
-        </w:rPr>
-        <w:t>s;</w:t>
+        <w:t>nvio de e-mails;</w:t>
       </w:r>
       <w:r>
         <w:rPr>
@@ -993,6 +908,7 @@
           <w:rFonts w:cstheme="minorHAnsi"/>
           <w:b/>
           <w:bCs/>
+          <w:noProof/>
         </w:rPr>
         <w:drawing>
           <wp:inline distT="0" distB="0" distL="0" distR="0" wp14:anchorId="381AD3C9" wp14:editId="707F9D25">
@@ -1041,39 +957,6 @@
           <w:rFonts w:cstheme="minorHAnsi"/>
         </w:rPr>
       </w:pPr>
-    </w:p>
-    <w:p>
-      <w:pPr>
-        <w:autoSpaceDE w:val="0"/>
-        <w:autoSpaceDN w:val="0"/>
-        <w:adjustRightInd w:val="0"/>
-        <w:spacing w:after="0" w:line="240" w:lineRule="auto"/>
-        <w:rPr>
-          <w:rFonts w:cstheme="minorHAnsi"/>
-        </w:rPr>
-      </w:pPr>
-    </w:p>
-    <w:p>
-      <w:pPr>
-        <w:autoSpaceDE w:val="0"/>
-        <w:autoSpaceDN w:val="0"/>
-        <w:adjustRightInd w:val="0"/>
-        <w:spacing w:after="0" w:line="240" w:lineRule="auto"/>
-        <w:rPr>
-          <w:rFonts w:cstheme="minorHAnsi"/>
-        </w:rPr>
-      </w:pPr>
-    </w:p>
-    <w:p>
-      <w:pPr>
-        <w:autoSpaceDE w:val="0"/>
-        <w:autoSpaceDN w:val="0"/>
-        <w:adjustRightInd w:val="0"/>
-        <w:spacing w:after="0" w:line="240" w:lineRule="auto"/>
-        <w:rPr>
-          <w:rFonts w:cstheme="minorHAnsi"/>
-        </w:rPr>
-      </w:pPr>
       <w:r>
         <w:rPr>
           <w:rFonts w:cstheme="minorHAnsi"/>
@@ -1092,6 +975,21 @@
         <w:rPr>
           <w:rFonts w:cstheme="minorHAnsi"/>
         </w:rPr>
+        <w:br w:type="page"/>
+      </w:r>
+    </w:p>
+    <w:p>
+      <w:pPr>
+        <w:jc w:val="both"/>
+        <w:rPr>
+          <w:rFonts w:cstheme="minorHAnsi"/>
+        </w:rPr>
+      </w:pPr>
+      <w:r>
+        <w:rPr>
+          <w:rFonts w:cstheme="minorHAnsi"/>
+        </w:rPr>
+        <w:lastRenderedPageBreak/>
         <w:t>O modelo de processo de negócio do problema analisado possui a seguinte estrutura:</w:t>
       </w:r>
     </w:p>
@@ -1110,12 +1008,11 @@
           <w:b/>
           <w:bCs/>
         </w:rPr>
-        <w:lastRenderedPageBreak/>
         <w:drawing>
-          <wp:inline distT="0" distB="0" distL="0" distR="0" wp14:anchorId="6D9609C2" wp14:editId="4545EDE1">
-            <wp:extent cx="5400040" cy="3662045"/>
-            <wp:effectExtent l="0" t="0" r="0" b="0"/>
-            <wp:docPr id="8" name="Imagem 8"/>
+          <wp:inline distT="0" distB="0" distL="0" distR="0" wp14:anchorId="3018E6D6" wp14:editId="1649E22D">
+            <wp:extent cx="5400040" cy="3109595"/>
+            <wp:effectExtent l="19050" t="19050" r="10160" b="14605"/>
+            <wp:docPr id="13" name="Imagem 13"/>
             <wp:cNvGraphicFramePr>
               <a:graphicFrameLocks xmlns:a="http://schemas.openxmlformats.org/drawingml/2006/main" noChangeAspect="1"/>
             </wp:cNvGraphicFramePr>
@@ -1135,11 +1032,16 @@
                   <pic:spPr>
                     <a:xfrm>
                       <a:off x="0" y="0"/>
-                      <a:ext cx="5400040" cy="3662045"/>
+                      <a:ext cx="5400040" cy="3109595"/>
                     </a:xfrm>
                     <a:prstGeom prst="rect">
                       <a:avLst/>
                     </a:prstGeom>
+                    <a:ln>
+                      <a:solidFill>
+                        <a:schemeClr val="tx1"/>
+                      </a:solidFill>
+                    </a:ln>
                   </pic:spPr>
                 </pic:pic>
               </a:graphicData>
@@ -1226,6 +1128,188 @@
       <w:r>
         <w:rPr>
           <w:rFonts w:cstheme="minorHAnsi"/>
+        </w:rPr>
+        <w:t xml:space="preserve">A </w:t>
+      </w:r>
+      <w:r>
+        <w:rPr>
+          <w:rFonts w:cstheme="minorHAnsi"/>
+        </w:rPr>
+        <w:t xml:space="preserve">decomposição (detalhamento) do processo de negócio foi </w:t>
+      </w:r>
+      <w:r>
+        <w:rPr>
+          <w:rFonts w:cstheme="minorHAnsi"/>
+        </w:rPr>
+        <w:t>feita</w:t>
+      </w:r>
+      <w:r>
+        <w:rPr>
+          <w:rFonts w:cstheme="minorHAnsi"/>
+        </w:rPr>
+        <w:t xml:space="preserve"> em duas</w:t>
+      </w:r>
+      <w:r>
+        <w:rPr>
+          <w:rFonts w:cstheme="minorHAnsi"/>
+        </w:rPr>
+        <w:t xml:space="preserve"> </w:t>
+      </w:r>
+      <w:r>
+        <w:rPr>
+          <w:rFonts w:cstheme="minorHAnsi"/>
+        </w:rPr>
+        <w:t>partes:</w:t>
+      </w:r>
+    </w:p>
+    <w:p>
+      <w:pPr>
+        <w:jc w:val="both"/>
+        <w:rPr>
+          <w:rFonts w:cstheme="minorHAnsi"/>
+        </w:rPr>
+      </w:pPr>
+      <w:r>
+        <w:rPr>
+          <w:rFonts w:cstheme="minorHAnsi"/>
+        </w:rPr>
+        <w:t>A entrega:</w:t>
+      </w:r>
+    </w:p>
+    <w:p>
+      <w:pPr>
+        <w:jc w:val="center"/>
+        <w:rPr>
+          <w:rFonts w:cstheme="minorHAnsi"/>
+        </w:rPr>
+      </w:pPr>
+      <w:r>
+        <w:rPr>
+          <w:rFonts w:cstheme="minorHAnsi"/>
+        </w:rPr>
+        <w:drawing>
+          <wp:inline distT="0" distB="0" distL="0" distR="0" wp14:anchorId="17D63C2F" wp14:editId="3F483FBA">
+            <wp:extent cx="5400040" cy="2367280"/>
+            <wp:effectExtent l="19050" t="19050" r="10160" b="13970"/>
+            <wp:docPr id="15" name="Imagem 15"/>
+            <wp:cNvGraphicFramePr>
+              <a:graphicFrameLocks xmlns:a="http://schemas.openxmlformats.org/drawingml/2006/main" noChangeAspect="1"/>
+            </wp:cNvGraphicFramePr>
+            <a:graphic xmlns:a="http://schemas.openxmlformats.org/drawingml/2006/main">
+              <a:graphicData uri="http://schemas.openxmlformats.org/drawingml/2006/picture">
+                <pic:pic xmlns:pic="http://schemas.openxmlformats.org/drawingml/2006/picture">
+                  <pic:nvPicPr>
+                    <pic:cNvPr id="1" name=""/>
+                    <pic:cNvPicPr/>
+                  </pic:nvPicPr>
+                  <pic:blipFill>
+                    <a:blip r:embed="rId9"/>
+                    <a:stretch>
+                      <a:fillRect/>
+                    </a:stretch>
+                  </pic:blipFill>
+                  <pic:spPr>
+                    <a:xfrm>
+                      <a:off x="0" y="0"/>
+                      <a:ext cx="5400040" cy="2367280"/>
+                    </a:xfrm>
+                    <a:prstGeom prst="rect">
+                      <a:avLst/>
+                    </a:prstGeom>
+                    <a:ln>
+                      <a:solidFill>
+                        <a:schemeClr val="tx1"/>
+                      </a:solidFill>
+                    </a:ln>
+                  </pic:spPr>
+                </pic:pic>
+              </a:graphicData>
+            </a:graphic>
+          </wp:inline>
+        </w:drawing>
+      </w:r>
+    </w:p>
+    <w:p>
+      <w:pPr>
+        <w:jc w:val="both"/>
+        <w:rPr>
+          <w:rFonts w:cstheme="minorHAnsi"/>
+        </w:rPr>
+      </w:pPr>
+      <w:r>
+        <w:rPr>
+          <w:rFonts w:cstheme="minorHAnsi"/>
+        </w:rPr>
+        <w:t>A notificação da entrega:</w:t>
+      </w:r>
+    </w:p>
+    <w:p>
+      <w:pPr>
+        <w:jc w:val="center"/>
+        <w:rPr>
+          <w:rFonts w:cstheme="minorHAnsi"/>
+          <w:b/>
+          <w:bCs/>
+        </w:rPr>
+      </w:pPr>
+      <w:r>
+        <w:rPr>
+          <w:rFonts w:cstheme="minorHAnsi"/>
+          <w:b/>
+          <w:bCs/>
+        </w:rPr>
+        <w:drawing>
+          <wp:inline distT="0" distB="0" distL="0" distR="0" wp14:anchorId="532D8086" wp14:editId="2BB520C5">
+            <wp:extent cx="5400000" cy="2727163"/>
+            <wp:effectExtent l="19050" t="19050" r="10795" b="16510"/>
+            <wp:docPr id="14" name="Imagem 14"/>
+            <wp:cNvGraphicFramePr>
+              <a:graphicFrameLocks xmlns:a="http://schemas.openxmlformats.org/drawingml/2006/main" noChangeAspect="1"/>
+            </wp:cNvGraphicFramePr>
+            <a:graphic xmlns:a="http://schemas.openxmlformats.org/drawingml/2006/main">
+              <a:graphicData uri="http://schemas.openxmlformats.org/drawingml/2006/picture">
+                <pic:pic xmlns:pic="http://schemas.openxmlformats.org/drawingml/2006/picture">
+                  <pic:nvPicPr>
+                    <pic:cNvPr id="1" name=""/>
+                    <pic:cNvPicPr/>
+                  </pic:nvPicPr>
+                  <pic:blipFill>
+                    <a:blip r:embed="rId10"/>
+                    <a:stretch>
+                      <a:fillRect/>
+                    </a:stretch>
+                  </pic:blipFill>
+                  <pic:spPr>
+                    <a:xfrm>
+                      <a:off x="0" y="0"/>
+                      <a:ext cx="5400000" cy="2727163"/>
+                    </a:xfrm>
+                    <a:prstGeom prst="rect">
+                      <a:avLst/>
+                    </a:prstGeom>
+                    <a:ln>
+                      <a:solidFill>
+                        <a:schemeClr val="tx1"/>
+                      </a:solidFill>
+                    </a:ln>
+                  </pic:spPr>
+                </pic:pic>
+              </a:graphicData>
+            </a:graphic>
+          </wp:inline>
+        </w:drawing>
+      </w:r>
+    </w:p>
+    <w:p>
+      <w:pPr>
+        <w:jc w:val="both"/>
+        <w:rPr>
+          <w:rFonts w:cstheme="minorHAnsi"/>
+        </w:rPr>
+      </w:pPr>
+      <w:r>
+        <w:rPr>
+          <w:rFonts w:cstheme="minorHAnsi"/>
           <w:b/>
           <w:bCs/>
         </w:rPr>
@@ -1363,13 +1447,115 @@
         <w:rPr>
           <w:rFonts w:cstheme="minorHAnsi"/>
         </w:rPr>
+        <w:t xml:space="preserve"> – </w:t>
+      </w:r>
+      <w:proofErr w:type="spellStart"/>
+      <w:r>
+        <w:rPr>
+          <w:rFonts w:cstheme="minorHAnsi"/>
+        </w:rPr>
+        <w:t>reusabilidade</w:t>
+      </w:r>
+      <w:proofErr w:type="spellEnd"/>
+      <w:r>
+        <w:rPr>
+          <w:rFonts w:cstheme="minorHAnsi"/>
+        </w:rPr>
+        <w:t>, autonomia,</w:t>
+      </w:r>
+    </w:p>
+    <w:p>
+      <w:pPr>
+        <w:jc w:val="both"/>
+        <w:rPr>
+          <w:rFonts w:cstheme="minorHAnsi"/>
+        </w:rPr>
+      </w:pPr>
+      <w:proofErr w:type="spellStart"/>
+      <w:r>
+        <w:rPr>
+          <w:rFonts w:cstheme="minorHAnsi"/>
+        </w:rPr>
+        <w:t>statelessness</w:t>
+      </w:r>
+      <w:proofErr w:type="spellEnd"/>
+      <w:r>
+        <w:rPr>
+          <w:rFonts w:cstheme="minorHAnsi"/>
+        </w:rPr>
         <w:t xml:space="preserve"> </w:t>
       </w:r>
       <w:r>
         <w:rPr>
           <w:rFonts w:cstheme="minorHAnsi"/>
         </w:rPr>
-        <w:t>–</w:t>
+        <w:t>etc.</w:t>
+      </w:r>
+      <w:r>
+        <w:rPr>
+          <w:rFonts w:cstheme="minorHAnsi"/>
+        </w:rPr>
+        <w:t>:</w:t>
+      </w:r>
+    </w:p>
+    <w:p>
+      <w:pPr>
+        <w:jc w:val="both"/>
+        <w:rPr>
+          <w:rFonts w:cstheme="minorHAnsi"/>
+        </w:rPr>
+      </w:pPr>
+      <w:r>
+        <w:rPr>
+          <w:rFonts w:cstheme="minorHAnsi"/>
+          <w:b/>
+          <w:bCs/>
+        </w:rPr>
+        <w:t>Passo 6</w:t>
+      </w:r>
+      <w:r>
+        <w:rPr>
+          <w:rFonts w:cstheme="minorHAnsi"/>
+          <w:b/>
+          <w:bCs/>
+        </w:rPr>
+        <w:t>.</w:t>
+      </w:r>
+      <w:r>
+        <w:rPr>
+          <w:rFonts w:cstheme="minorHAnsi"/>
+        </w:rPr>
+        <w:t xml:space="preserve"> Identificação de composições de serviços</w:t>
+      </w:r>
+      <w:r>
+        <w:rPr>
+          <w:rFonts w:cstheme="minorHAnsi"/>
+        </w:rPr>
+        <w:t>:</w:t>
+      </w:r>
+    </w:p>
+    <w:p>
+      <w:pPr>
+        <w:jc w:val="both"/>
+        <w:rPr>
+          <w:rFonts w:cstheme="minorHAnsi"/>
+        </w:rPr>
+      </w:pPr>
+      <w:r>
+        <w:rPr>
+          <w:rFonts w:cstheme="minorHAnsi"/>
+          <w:b/>
+          <w:bCs/>
+        </w:rPr>
+        <w:t>Passo 7</w:t>
+      </w:r>
+      <w:r>
+        <w:rPr>
+          <w:rFonts w:cstheme="minorHAnsi"/>
+          <w:b/>
+          <w:bCs/>
+        </w:rPr>
+        <w:t>.</w:t>
       </w:r>
       <w:r>
         <w:rPr>
@@ -1377,47 +1563,11 @@
         </w:rPr>
         <w:t xml:space="preserve"> </w:t>
       </w:r>
-      <w:proofErr w:type="spellStart"/>
-      <w:r>
-        <w:rPr>
-          <w:rFonts w:cstheme="minorHAnsi"/>
-        </w:rPr>
-        <w:t>reusabilidade</w:t>
-      </w:r>
-      <w:proofErr w:type="spellEnd"/>
-      <w:r>
-        <w:rPr>
-          <w:rFonts w:cstheme="minorHAnsi"/>
-        </w:rPr>
-        <w:t>, autonomia,</w:t>
-      </w:r>
-    </w:p>
-    <w:p>
-      <w:pPr>
-        <w:jc w:val="both"/>
-        <w:rPr>
-          <w:rFonts w:cstheme="minorHAnsi"/>
-        </w:rPr>
-      </w:pPr>
-      <w:proofErr w:type="spellStart"/>
-      <w:r>
-        <w:rPr>
-          <w:rFonts w:cstheme="minorHAnsi"/>
-        </w:rPr>
-        <w:t>statelessness</w:t>
-      </w:r>
-      <w:proofErr w:type="spellEnd"/>
-      <w:r>
-        <w:rPr>
-          <w:rFonts w:cstheme="minorHAnsi"/>
-        </w:rPr>
-        <w:t xml:space="preserve"> </w:t>
-      </w:r>
-      <w:r>
-        <w:rPr>
-          <w:rFonts w:cstheme="minorHAnsi"/>
-        </w:rPr>
-        <w:t>etc.</w:t>
+      <w:r>
+        <w:rPr>
+          <w:rFonts w:cstheme="minorHAnsi"/>
+        </w:rPr>
+        <w:t>Revisão dos agrupamentos de operações</w:t>
       </w:r>
       <w:r>
         <w:rPr>
@@ -1439,84 +1589,7 @@
           <w:b/>
           <w:bCs/>
         </w:rPr>
-        <w:t>Passo 6</w:t>
-      </w:r>
-      <w:r>
-        <w:rPr>
-          <w:rFonts w:cstheme="minorHAnsi"/>
-          <w:b/>
-          <w:bCs/>
-        </w:rPr>
-        <w:t>.</w:t>
-      </w:r>
-      <w:r>
-        <w:rPr>
-          <w:rFonts w:cstheme="minorHAnsi"/>
-        </w:rPr>
-        <w:t xml:space="preserve"> Identificação de composições de serviços</w:t>
-      </w:r>
-      <w:r>
-        <w:rPr>
-          <w:rFonts w:cstheme="minorHAnsi"/>
-        </w:rPr>
-        <w:t>:</w:t>
-      </w:r>
-    </w:p>
-    <w:p>
-      <w:pPr>
-        <w:jc w:val="both"/>
-        <w:rPr>
-          <w:rFonts w:cstheme="minorHAnsi"/>
-        </w:rPr>
-      </w:pPr>
-      <w:r>
-        <w:rPr>
-          <w:rFonts w:cstheme="minorHAnsi"/>
-          <w:b/>
-          <w:bCs/>
-        </w:rPr>
-        <w:t>Passo 7</w:t>
-      </w:r>
-      <w:r>
-        <w:rPr>
-          <w:rFonts w:cstheme="minorHAnsi"/>
-          <w:b/>
-          <w:bCs/>
-        </w:rPr>
-        <w:t>.</w:t>
-      </w:r>
-      <w:r>
-        <w:rPr>
-          <w:rFonts w:cstheme="minorHAnsi"/>
-        </w:rPr>
-        <w:t xml:space="preserve"> </w:t>
-      </w:r>
-      <w:r>
-        <w:rPr>
-          <w:rFonts w:cstheme="minorHAnsi"/>
-        </w:rPr>
-        <w:t>Revisão dos agrupamentos de operações</w:t>
-      </w:r>
-      <w:r>
-        <w:rPr>
-          <w:rFonts w:cstheme="minorHAnsi"/>
-        </w:rPr>
-        <w:t>:</w:t>
-      </w:r>
-    </w:p>
-    <w:p>
-      <w:pPr>
-        <w:jc w:val="both"/>
-        <w:rPr>
-          <w:rFonts w:cstheme="minorHAnsi"/>
-        </w:rPr>
-      </w:pPr>
-      <w:r>
-        <w:rPr>
-          <w:rFonts w:cstheme="minorHAnsi"/>
-          <w:b/>
-          <w:bCs/>
-        </w:rPr>
+        <w:lastRenderedPageBreak/>
         <w:t>Passo 8</w:t>
       </w:r>
       <w:r>
@@ -1628,13 +1701,7 @@
         <w:rPr>
           <w:rFonts w:cstheme="minorHAnsi"/>
         </w:rPr>
-        <w:t xml:space="preserve"> </w:t>
-      </w:r>
-      <w:r>
-        <w:rPr>
-          <w:rFonts w:cstheme="minorHAnsi"/>
-        </w:rPr>
-        <w:t>–</w:t>
+        <w:t xml:space="preserve"> –</w:t>
       </w:r>
       <w:r>
         <w:rPr>
@@ -1688,13 +1755,7 @@
         <w:rPr>
           <w:rFonts w:cstheme="minorHAnsi"/>
         </w:rPr>
-        <w:t xml:space="preserve"> </w:t>
-      </w:r>
-      <w:r>
-        <w:rPr>
-          <w:rFonts w:cstheme="minorHAnsi"/>
-        </w:rPr>
-        <w:t>–</w:t>
+        <w:t xml:space="preserve"> –</w:t>
       </w:r>
       <w:r>
         <w:rPr>

</xml_diff>

<commit_message>
Second fase initial discription
</commit_message>
<xml_diff>
--- a/TrabalhoFinalDaDisciplina01.docx
+++ b/TrabalhoFinalDaDisciplina01.docx
@@ -726,6 +726,7 @@
     </w:p>
     <w:p>
       <w:pPr>
+        <w:spacing w:after="0"/>
         <w:jc w:val="both"/>
       </w:pPr>
       <w:r>
@@ -908,13 +909,12 @@
           <w:rFonts w:cstheme="minorHAnsi"/>
           <w:b/>
           <w:bCs/>
-          <w:noProof/>
         </w:rPr>
         <w:drawing>
-          <wp:inline distT="0" distB="0" distL="0" distR="0" wp14:anchorId="381AD3C9" wp14:editId="707F9D25">
-            <wp:extent cx="5400000" cy="2266423"/>
-            <wp:effectExtent l="0" t="0" r="0" b="635"/>
-            <wp:docPr id="10" name="Imagem 10"/>
+          <wp:inline distT="0" distB="0" distL="0" distR="0" wp14:anchorId="723553B0" wp14:editId="69D683DF">
+            <wp:extent cx="5400000" cy="2301843"/>
+            <wp:effectExtent l="19050" t="19050" r="10795" b="22860"/>
+            <wp:docPr id="6" name="Imagem 6"/>
             <wp:cNvGraphicFramePr>
               <a:graphicFrameLocks xmlns:a="http://schemas.openxmlformats.org/drawingml/2006/main" noChangeAspect="1"/>
             </wp:cNvGraphicFramePr>
@@ -934,11 +934,16 @@
                   <pic:spPr>
                     <a:xfrm>
                       <a:off x="0" y="0"/>
-                      <a:ext cx="5400000" cy="2266423"/>
+                      <a:ext cx="5400000" cy="2301843"/>
                     </a:xfrm>
                     <a:prstGeom prst="rect">
                       <a:avLst/>
                     </a:prstGeom>
+                    <a:ln>
+                      <a:solidFill>
+                        <a:schemeClr val="tx1"/>
+                      </a:solidFill>
+                    </a:ln>
                   </pic:spPr>
                 </pic:pic>
               </a:graphicData>
@@ -1009,10 +1014,10 @@
           <w:bCs/>
         </w:rPr>
         <w:drawing>
-          <wp:inline distT="0" distB="0" distL="0" distR="0" wp14:anchorId="3018E6D6" wp14:editId="1649E22D">
-            <wp:extent cx="5400040" cy="3109595"/>
-            <wp:effectExtent l="19050" t="19050" r="10160" b="14605"/>
-            <wp:docPr id="13" name="Imagem 13"/>
+          <wp:inline distT="0" distB="0" distL="0" distR="0" wp14:anchorId="1F3E25BF" wp14:editId="6DB85B77">
+            <wp:extent cx="5400040" cy="2734945"/>
+            <wp:effectExtent l="19050" t="19050" r="10160" b="27305"/>
+            <wp:docPr id="7" name="Imagem 7"/>
             <wp:cNvGraphicFramePr>
               <a:graphicFrameLocks xmlns:a="http://schemas.openxmlformats.org/drawingml/2006/main" noChangeAspect="1"/>
             </wp:cNvGraphicFramePr>
@@ -1032,7 +1037,7 @@
                   <pic:spPr>
                     <a:xfrm>
                       <a:off x="0" y="0"/>
-                      <a:ext cx="5400040" cy="3109595"/>
+                      <a:ext cx="5400040" cy="2734945"/>
                     </a:xfrm>
                     <a:prstGeom prst="rect">
                       <a:avLst/>
@@ -1147,33 +1152,27 @@
         <w:rPr>
           <w:rFonts w:cstheme="minorHAnsi"/>
         </w:rPr>
-        <w:t xml:space="preserve"> em duas</w:t>
-      </w:r>
-      <w:r>
-        <w:rPr>
-          <w:rFonts w:cstheme="minorHAnsi"/>
-        </w:rPr>
-        <w:t xml:space="preserve"> </w:t>
-      </w:r>
-      <w:r>
-        <w:rPr>
-          <w:rFonts w:cstheme="minorHAnsi"/>
-        </w:rPr>
-        <w:t>partes:</w:t>
-      </w:r>
-    </w:p>
-    <w:p>
-      <w:pPr>
-        <w:jc w:val="both"/>
-        <w:rPr>
-          <w:rFonts w:cstheme="minorHAnsi"/>
-        </w:rPr>
-      </w:pPr>
-      <w:r>
-        <w:rPr>
-          <w:rFonts w:cstheme="minorHAnsi"/>
-        </w:rPr>
-        <w:t>A entrega:</w:t>
+        <w:t xml:space="preserve"> em duas partes:</w:t>
+      </w:r>
+    </w:p>
+    <w:p>
+      <w:pPr>
+        <w:jc w:val="both"/>
+        <w:rPr>
+          <w:rFonts w:cstheme="minorHAnsi"/>
+        </w:rPr>
+      </w:pPr>
+      <w:r>
+        <w:rPr>
+          <w:rFonts w:cstheme="minorHAnsi"/>
+        </w:rPr>
+        <w:t>A entrega do produto</w:t>
+      </w:r>
+      <w:r>
+        <w:rPr>
+          <w:rFonts w:cstheme="minorHAnsi"/>
+        </w:rPr>
+        <w:t>:</w:t>
       </w:r>
     </w:p>
     <w:p>
@@ -1188,10 +1187,10 @@
           <w:rFonts w:cstheme="minorHAnsi"/>
         </w:rPr>
         <w:drawing>
-          <wp:inline distT="0" distB="0" distL="0" distR="0" wp14:anchorId="17D63C2F" wp14:editId="3F483FBA">
-            <wp:extent cx="5400040" cy="2367280"/>
-            <wp:effectExtent l="19050" t="19050" r="10160" b="13970"/>
-            <wp:docPr id="15" name="Imagem 15"/>
+          <wp:inline distT="0" distB="0" distL="0" distR="0" wp14:anchorId="62CF995B" wp14:editId="60F0F009">
+            <wp:extent cx="5400000" cy="3363934"/>
+            <wp:effectExtent l="19050" t="19050" r="10795" b="27305"/>
+            <wp:docPr id="8" name="Imagem 8"/>
             <wp:cNvGraphicFramePr>
               <a:graphicFrameLocks xmlns:a="http://schemas.openxmlformats.org/drawingml/2006/main" noChangeAspect="1"/>
             </wp:cNvGraphicFramePr>
@@ -1211,7 +1210,7 @@
                   <pic:spPr>
                     <a:xfrm>
                       <a:off x="0" y="0"/>
-                      <a:ext cx="5400040" cy="2367280"/>
+                      <a:ext cx="5400000" cy="3363934"/>
                     </a:xfrm>
                     <a:prstGeom prst="rect">
                       <a:avLst/>
@@ -1240,29 +1239,25 @@
         <w:rPr>
           <w:rFonts w:cstheme="minorHAnsi"/>
         </w:rPr>
-        <w:t>A notificação da entrega:</w:t>
-      </w:r>
-    </w:p>
-    <w:p>
-      <w:pPr>
-        <w:jc w:val="center"/>
-        <w:rPr>
-          <w:rFonts w:cstheme="minorHAnsi"/>
-          <w:b/>
-          <w:bCs/>
-        </w:rPr>
-      </w:pPr>
-      <w:r>
-        <w:rPr>
-          <w:rFonts w:cstheme="minorHAnsi"/>
-          <w:b/>
-          <w:bCs/>
+        <w:t>A notificação sobre a entrega:</w:t>
+      </w:r>
+    </w:p>
+    <w:p>
+      <w:pPr>
+        <w:jc w:val="both"/>
+        <w:rPr>
+          <w:rFonts w:cstheme="minorHAnsi"/>
+        </w:rPr>
+      </w:pPr>
+      <w:r>
+        <w:rPr>
+          <w:rFonts w:cstheme="minorHAnsi"/>
         </w:rPr>
         <w:drawing>
-          <wp:inline distT="0" distB="0" distL="0" distR="0" wp14:anchorId="532D8086" wp14:editId="2BB520C5">
-            <wp:extent cx="5400000" cy="2727163"/>
-            <wp:effectExtent l="19050" t="19050" r="10795" b="16510"/>
-            <wp:docPr id="14" name="Imagem 14"/>
+          <wp:inline distT="0" distB="0" distL="0" distR="0" wp14:anchorId="483F4481" wp14:editId="37CFFCDE">
+            <wp:extent cx="5400040" cy="1781810"/>
+            <wp:effectExtent l="19050" t="19050" r="10160" b="27940"/>
+            <wp:docPr id="9" name="Imagem 9"/>
             <wp:cNvGraphicFramePr>
               <a:graphicFrameLocks xmlns:a="http://schemas.openxmlformats.org/drawingml/2006/main" noChangeAspect="1"/>
             </wp:cNvGraphicFramePr>
@@ -1282,7 +1277,7 @@
                   <pic:spPr>
                     <a:xfrm>
                       <a:off x="0" y="0"/>
-                      <a:ext cx="5400000" cy="2727163"/>
+                      <a:ext cx="5400040" cy="1781810"/>
                     </a:xfrm>
                     <a:prstGeom prst="rect">
                       <a:avLst/>
@@ -1305,14 +1300,33 @@
         <w:jc w:val="both"/>
         <w:rPr>
           <w:rFonts w:cstheme="minorHAnsi"/>
-        </w:rPr>
-      </w:pPr>
-      <w:r>
-        <w:rPr>
-          <w:rFonts w:cstheme="minorHAnsi"/>
-          <w:b/>
-          <w:bCs/>
-        </w:rPr>
+          <w:b/>
+          <w:bCs/>
+        </w:rPr>
+      </w:pPr>
+      <w:r>
+        <w:rPr>
+          <w:rFonts w:cstheme="minorHAnsi"/>
+          <w:b/>
+          <w:bCs/>
+        </w:rPr>
+        <w:br w:type="page"/>
+      </w:r>
+    </w:p>
+    <w:p>
+      <w:pPr>
+        <w:jc w:val="both"/>
+        <w:rPr>
+          <w:rFonts w:cstheme="minorHAnsi"/>
+        </w:rPr>
+      </w:pPr>
+      <w:r>
+        <w:rPr>
+          <w:rFonts w:cstheme="minorHAnsi"/>
+          <w:b/>
+          <w:bCs/>
+        </w:rPr>
+        <w:lastRenderedPageBreak/>
         <w:t>Passo 2</w:t>
       </w:r>
       <w:r>
@@ -1321,6 +1335,14 @@
           <w:b/>
           <w:bCs/>
         </w:rPr>
+        <w:t xml:space="preserve"> e 3</w:t>
+      </w:r>
+      <w:r>
+        <w:rPr>
+          <w:rFonts w:cstheme="minorHAnsi"/>
+          <w:b/>
+          <w:bCs/>
+        </w:rPr>
         <w:t>.</w:t>
       </w:r>
       <w:r>
@@ -1333,6 +1355,18 @@
         <w:rPr>
           <w:rFonts w:cstheme="minorHAnsi"/>
         </w:rPr>
+        <w:t xml:space="preserve"> e a</w:t>
+      </w:r>
+      <w:r>
+        <w:rPr>
+          <w:rFonts w:cstheme="minorHAnsi"/>
+        </w:rPr>
+        <w:t>bstração de lógica de orquestração</w:t>
+      </w:r>
+      <w:r>
+        <w:rPr>
+          <w:rFonts w:cstheme="minorHAnsi"/>
+        </w:rPr>
         <w:t>:</w:t>
       </w:r>
     </w:p>
@@ -1346,10 +1380,122 @@
       <w:r>
         <w:rPr>
           <w:rFonts w:cstheme="minorHAnsi"/>
-          <w:b/>
-          <w:bCs/>
-        </w:rPr>
-        <w:t>Passo 3</w:t>
+        </w:rPr>
+        <w:tab/>
+      </w:r>
+      <w:r>
+        <w:rPr>
+          <w:rFonts w:cstheme="minorHAnsi"/>
+        </w:rPr>
+        <w:drawing>
+          <wp:inline distT="0" distB="0" distL="0" distR="0" wp14:anchorId="636DE81B" wp14:editId="48476AAE">
+            <wp:extent cx="5400000" cy="3529484"/>
+            <wp:effectExtent l="19050" t="19050" r="10795" b="13970"/>
+            <wp:docPr id="12" name="Imagem 12"/>
+            <wp:cNvGraphicFramePr>
+              <a:graphicFrameLocks xmlns:a="http://schemas.openxmlformats.org/drawingml/2006/main" noChangeAspect="1"/>
+            </wp:cNvGraphicFramePr>
+            <a:graphic xmlns:a="http://schemas.openxmlformats.org/drawingml/2006/main">
+              <a:graphicData uri="http://schemas.openxmlformats.org/drawingml/2006/picture">
+                <pic:pic xmlns:pic="http://schemas.openxmlformats.org/drawingml/2006/picture">
+                  <pic:nvPicPr>
+                    <pic:cNvPr id="1" name=""/>
+                    <pic:cNvPicPr/>
+                  </pic:nvPicPr>
+                  <pic:blipFill>
+                    <a:blip r:embed="rId11"/>
+                    <a:stretch>
+                      <a:fillRect/>
+                    </a:stretch>
+                  </pic:blipFill>
+                  <pic:spPr>
+                    <a:xfrm>
+                      <a:off x="0" y="0"/>
+                      <a:ext cx="5400000" cy="3529484"/>
+                    </a:xfrm>
+                    <a:prstGeom prst="rect">
+                      <a:avLst/>
+                    </a:prstGeom>
+                    <a:ln>
+                      <a:solidFill>
+                        <a:schemeClr val="tx1"/>
+                      </a:solidFill>
+                    </a:ln>
+                  </pic:spPr>
+                </pic:pic>
+              </a:graphicData>
+            </a:graphic>
+          </wp:inline>
+        </w:drawing>
+      </w:r>
+    </w:p>
+    <w:p>
+      <w:pPr>
+        <w:jc w:val="center"/>
+        <w:rPr>
+          <w:rFonts w:cstheme="minorHAnsi"/>
+        </w:rPr>
+      </w:pPr>
+      <w:r>
+        <w:rPr>
+          <w:rFonts w:cstheme="minorHAnsi"/>
+        </w:rPr>
+        <w:drawing>
+          <wp:inline distT="0" distB="0" distL="0" distR="0" wp14:anchorId="42AE323A" wp14:editId="3D4889A1">
+            <wp:extent cx="5400040" cy="1784350"/>
+            <wp:effectExtent l="19050" t="19050" r="10160" b="25400"/>
+            <wp:docPr id="11" name="Imagem 11"/>
+            <wp:cNvGraphicFramePr>
+              <a:graphicFrameLocks xmlns:a="http://schemas.openxmlformats.org/drawingml/2006/main" noChangeAspect="1"/>
+            </wp:cNvGraphicFramePr>
+            <a:graphic xmlns:a="http://schemas.openxmlformats.org/drawingml/2006/main">
+              <a:graphicData uri="http://schemas.openxmlformats.org/drawingml/2006/picture">
+                <pic:pic xmlns:pic="http://schemas.openxmlformats.org/drawingml/2006/picture">
+                  <pic:nvPicPr>
+                    <pic:cNvPr id="1" name=""/>
+                    <pic:cNvPicPr/>
+                  </pic:nvPicPr>
+                  <pic:blipFill>
+                    <a:blip r:embed="rId12"/>
+                    <a:stretch>
+                      <a:fillRect/>
+                    </a:stretch>
+                  </pic:blipFill>
+                  <pic:spPr>
+                    <a:xfrm>
+                      <a:off x="0" y="0"/>
+                      <a:ext cx="5400040" cy="1784350"/>
+                    </a:xfrm>
+                    <a:prstGeom prst="rect">
+                      <a:avLst/>
+                    </a:prstGeom>
+                    <a:ln>
+                      <a:solidFill>
+                        <a:schemeClr val="tx1"/>
+                      </a:solidFill>
+                    </a:ln>
+                  </pic:spPr>
+                </pic:pic>
+              </a:graphicData>
+            </a:graphic>
+          </wp:inline>
+        </w:drawing>
+      </w:r>
+    </w:p>
+    <w:p>
+      <w:pPr>
+        <w:jc w:val="both"/>
+        <w:rPr>
+          <w:rFonts w:cstheme="minorHAnsi"/>
+        </w:rPr>
+      </w:pPr>
+      <w:r>
+        <w:rPr>
+          <w:rFonts w:cstheme="minorHAnsi"/>
+          <w:b/>
+          <w:bCs/>
+        </w:rPr>
+        <w:t>Passo 4</w:t>
       </w:r>
       <w:r>
         <w:rPr>
@@ -1363,7 +1509,13 @@
         <w:rPr>
           <w:rFonts w:cstheme="minorHAnsi"/>
         </w:rPr>
-        <w:t xml:space="preserve"> Abstração de lógica de orquestração</w:t>
+        <w:t xml:space="preserve"> Criação de serviços candidatos</w:t>
+      </w:r>
+      <w:r>
+        <w:rPr>
+          <w:rFonts w:cstheme="minorHAnsi"/>
+        </w:rPr>
+        <w:t xml:space="preserve"> e agrupá-los em contextos lógicos</w:t>
       </w:r>
       <w:r>
         <w:rPr>
@@ -1382,30 +1534,251 @@
       <w:r>
         <w:rPr>
           <w:rFonts w:cstheme="minorHAnsi"/>
-          <w:b/>
-          <w:bCs/>
-        </w:rPr>
-        <w:t>Passo 4</w:t>
-      </w:r>
-      <w:r>
-        <w:rPr>
-          <w:rFonts w:cstheme="minorHAnsi"/>
-          <w:b/>
-          <w:bCs/>
+        </w:rPr>
+        <w:t>Separação dos serviços identificados:</w:t>
+      </w:r>
+    </w:p>
+    <w:p>
+      <w:pPr>
+        <w:pStyle w:val="PargrafodaLista"/>
+        <w:numPr>
+          <w:ilvl w:val="0"/>
+          <w:numId w:val="3"/>
+        </w:numPr>
+        <w:jc w:val="both"/>
+        <w:rPr>
+          <w:rFonts w:cstheme="minorHAnsi"/>
+        </w:rPr>
+      </w:pPr>
+      <w:r>
+        <w:rPr>
+          <w:rFonts w:cstheme="minorHAnsi"/>
+        </w:rPr>
+        <w:t>Pedido</w:t>
+      </w:r>
+      <w:r>
+        <w:rPr>
+          <w:rFonts w:cstheme="minorHAnsi"/>
+        </w:rPr>
+        <w:t>s</w:t>
+      </w:r>
+      <w:r>
+        <w:rPr>
+          <w:rFonts w:cstheme="minorHAnsi"/>
+        </w:rPr>
+        <w:t>:</w:t>
+      </w:r>
+    </w:p>
+    <w:p>
+      <w:pPr>
+        <w:pStyle w:val="PargrafodaLista"/>
+        <w:numPr>
+          <w:ilvl w:val="1"/>
+          <w:numId w:val="3"/>
+        </w:numPr>
+        <w:jc w:val="both"/>
+        <w:rPr>
+          <w:rFonts w:cstheme="minorHAnsi"/>
+        </w:rPr>
+      </w:pPr>
+      <w:r>
+        <w:rPr>
+          <w:rFonts w:cstheme="minorHAnsi"/>
+        </w:rPr>
+        <w:t>Busca e apresenta os pedidos (legado);</w:t>
+      </w:r>
+    </w:p>
+    <w:p>
+      <w:pPr>
+        <w:pStyle w:val="PargrafodaLista"/>
+        <w:numPr>
+          <w:ilvl w:val="1"/>
+          <w:numId w:val="3"/>
+        </w:numPr>
+        <w:jc w:val="both"/>
+        <w:rPr>
+          <w:rFonts w:cstheme="minorHAnsi"/>
+        </w:rPr>
+      </w:pPr>
+      <w:r>
+        <w:rPr>
+          <w:rFonts w:cstheme="minorHAnsi"/>
+        </w:rPr>
+        <w:t>Separa produto.</w:t>
+      </w:r>
+    </w:p>
+    <w:p>
+      <w:pPr>
+        <w:pStyle w:val="PargrafodaLista"/>
+        <w:numPr>
+          <w:ilvl w:val="0"/>
+          <w:numId w:val="3"/>
+        </w:numPr>
+        <w:jc w:val="both"/>
+        <w:rPr>
+          <w:rFonts w:cstheme="minorHAnsi"/>
+        </w:rPr>
+      </w:pPr>
+      <w:r>
+        <w:rPr>
+          <w:rFonts w:cstheme="minorHAnsi"/>
+        </w:rPr>
+        <w:t>Notificação:</w:t>
+      </w:r>
+    </w:p>
+    <w:p>
+      <w:pPr>
+        <w:pStyle w:val="PargrafodaLista"/>
+        <w:numPr>
+          <w:ilvl w:val="1"/>
+          <w:numId w:val="3"/>
+        </w:numPr>
+        <w:jc w:val="both"/>
+        <w:rPr>
+          <w:rFonts w:cstheme="minorHAnsi"/>
+        </w:rPr>
+      </w:pPr>
+      <w:r>
+        <w:rPr>
+          <w:rFonts w:cstheme="minorHAnsi"/>
+        </w:rPr>
+        <w:t>Notifica entrega</w:t>
+      </w:r>
+      <w:r>
+        <w:rPr>
+          <w:rFonts w:cstheme="minorHAnsi"/>
         </w:rPr>
         <w:t>.</w:t>
       </w:r>
-      <w:r>
-        <w:rPr>
-          <w:rFonts w:cstheme="minorHAnsi"/>
-        </w:rPr>
-        <w:t xml:space="preserve"> Criação de serviços candidatos</w:t>
-      </w:r>
-      <w:r>
-        <w:rPr>
-          <w:rFonts w:cstheme="minorHAnsi"/>
-        </w:rPr>
-        <w:t xml:space="preserve"> e agrupá-los em contextos lógicos</w:t>
+    </w:p>
+    <w:p>
+      <w:pPr>
+        <w:pStyle w:val="PargrafodaLista"/>
+        <w:numPr>
+          <w:ilvl w:val="0"/>
+          <w:numId w:val="3"/>
+        </w:numPr>
+        <w:jc w:val="both"/>
+        <w:rPr>
+          <w:rFonts w:cstheme="minorHAnsi"/>
+        </w:rPr>
+      </w:pPr>
+      <w:r>
+        <w:rPr>
+          <w:rFonts w:cstheme="minorHAnsi"/>
+        </w:rPr>
+        <w:t>Mensageiro:</w:t>
+      </w:r>
+    </w:p>
+    <w:p>
+      <w:pPr>
+        <w:pStyle w:val="PargrafodaLista"/>
+        <w:numPr>
+          <w:ilvl w:val="1"/>
+          <w:numId w:val="3"/>
+        </w:numPr>
+        <w:jc w:val="both"/>
+        <w:rPr>
+          <w:rFonts w:cstheme="minorHAnsi"/>
+        </w:rPr>
+      </w:pPr>
+      <w:r>
+        <w:rPr>
+          <w:rFonts w:cstheme="minorHAnsi"/>
+        </w:rPr>
+        <w:t>Envia e-mail com a confirmação da entrega (legado)</w:t>
+      </w:r>
+      <w:r>
+        <w:rPr>
+          <w:rFonts w:cstheme="minorHAnsi"/>
+        </w:rPr>
+        <w:t>.</w:t>
+      </w:r>
+    </w:p>
+    <w:p>
+      <w:pPr>
+        <w:jc w:val="both"/>
+        <w:rPr>
+          <w:rFonts w:cstheme="minorHAnsi"/>
+        </w:rPr>
+      </w:pPr>
+    </w:p>
+    <w:p>
+      <w:pPr>
+        <w:jc w:val="both"/>
+        <w:rPr>
+          <w:rFonts w:cstheme="minorHAnsi"/>
+        </w:rPr>
+      </w:pPr>
+      <w:r>
+        <w:rPr>
+          <w:rFonts w:cstheme="minorHAnsi"/>
+          <w:b/>
+          <w:bCs/>
+        </w:rPr>
+        <w:t>Passo 5</w:t>
+      </w:r>
+      <w:r>
+        <w:rPr>
+          <w:rFonts w:cstheme="minorHAnsi"/>
+          <w:b/>
+          <w:bCs/>
+        </w:rPr>
+        <w:t>.</w:t>
+      </w:r>
+      <w:r>
+        <w:rPr>
+          <w:rFonts w:cstheme="minorHAnsi"/>
+        </w:rPr>
+        <w:t xml:space="preserve"> Aplicação de princípios de orientação a serviços</w:t>
+      </w:r>
+      <w:r>
+        <w:rPr>
+          <w:rFonts w:cstheme="minorHAnsi"/>
+        </w:rPr>
+        <w:t xml:space="preserve"> – </w:t>
+      </w:r>
+      <w:proofErr w:type="spellStart"/>
+      <w:r>
+        <w:rPr>
+          <w:rFonts w:cstheme="minorHAnsi"/>
+        </w:rPr>
+        <w:t>reusabilidade</w:t>
+      </w:r>
+      <w:proofErr w:type="spellEnd"/>
+      <w:r>
+        <w:rPr>
+          <w:rFonts w:cstheme="minorHAnsi"/>
+        </w:rPr>
+        <w:t>, autonomia,</w:t>
+      </w:r>
+    </w:p>
+    <w:p>
+      <w:pPr>
+        <w:jc w:val="both"/>
+        <w:rPr>
+          <w:rFonts w:cstheme="minorHAnsi"/>
+        </w:rPr>
+      </w:pPr>
+      <w:proofErr w:type="spellStart"/>
+      <w:r>
+        <w:rPr>
+          <w:rFonts w:cstheme="minorHAnsi"/>
+        </w:rPr>
+        <w:t>statelessness</w:t>
+      </w:r>
+      <w:proofErr w:type="spellEnd"/>
+      <w:r>
+        <w:rPr>
+          <w:rFonts w:cstheme="minorHAnsi"/>
+        </w:rPr>
+        <w:t xml:space="preserve"> </w:t>
+      </w:r>
+      <w:r>
+        <w:rPr>
+          <w:rFonts w:cstheme="minorHAnsi"/>
+        </w:rPr>
+        <w:t>etc.</w:t>
       </w:r>
       <w:r>
         <w:rPr>
@@ -1424,10 +1797,57 @@
       <w:r>
         <w:rPr>
           <w:rFonts w:cstheme="minorHAnsi"/>
-          <w:b/>
-          <w:bCs/>
-        </w:rPr>
-        <w:t>Passo 5</w:t>
+        </w:rPr>
+        <w:lastRenderedPageBreak/>
+        <w:t xml:space="preserve">Para o exemplo em questão, como se trata de um sistema simples que consulta, registro e envio de dados de confirmação sobre uma entrega, os sistemas já apresentam por si só </w:t>
+      </w:r>
+      <w:r>
+        <w:rPr>
+          <w:rFonts w:cstheme="minorHAnsi"/>
+        </w:rPr>
+        <w:t>elevado</w:t>
+      </w:r>
+      <w:r>
+        <w:rPr>
+          <w:rFonts w:cstheme="minorHAnsi"/>
+        </w:rPr>
+        <w:t xml:space="preserve"> desacoplamento, além de possuir </w:t>
+      </w:r>
+      <w:r>
+        <w:rPr>
+          <w:rFonts w:cstheme="minorHAnsi"/>
+        </w:rPr>
+        <w:t>a característica de não armazenamento de estado (</w:t>
+      </w:r>
+      <w:proofErr w:type="spellStart"/>
+      <w:r>
+        <w:rPr>
+          <w:rFonts w:cstheme="minorHAnsi"/>
+        </w:rPr>
+        <w:t>statelessness</w:t>
+      </w:r>
+      <w:proofErr w:type="spellEnd"/>
+      <w:r>
+        <w:rPr>
+          <w:rFonts w:cstheme="minorHAnsi"/>
+        </w:rPr>
+        <w:t>). Assim sendo, estamos considerando este passo não é aplicado à análise em questão, por já possuir características inerentes dos princípios da orientação à serviços.</w:t>
+      </w:r>
+    </w:p>
+    <w:p>
+      <w:pPr>
+        <w:jc w:val="both"/>
+        <w:rPr>
+          <w:rFonts w:cstheme="minorHAnsi"/>
+        </w:rPr>
+      </w:pPr>
+      <w:r>
+        <w:rPr>
+          <w:rFonts w:cstheme="minorHAnsi"/>
+          <w:b/>
+          <w:bCs/>
+        </w:rPr>
+        <w:t>Passo 6</w:t>
       </w:r>
       <w:r>
         <w:rPr>
@@ -1441,44 +1861,52 @@
         <w:rPr>
           <w:rFonts w:cstheme="minorHAnsi"/>
         </w:rPr>
-        <w:t xml:space="preserve"> Aplicação de princípios de orientação a serviços</w:t>
-      </w:r>
-      <w:r>
-        <w:rPr>
-          <w:rFonts w:cstheme="minorHAnsi"/>
-        </w:rPr>
-        <w:t xml:space="preserve"> – </w:t>
-      </w:r>
-      <w:proofErr w:type="spellStart"/>
-      <w:r>
-        <w:rPr>
-          <w:rFonts w:cstheme="minorHAnsi"/>
-        </w:rPr>
-        <w:t>reusabilidade</w:t>
-      </w:r>
-      <w:proofErr w:type="spellEnd"/>
-      <w:r>
-        <w:rPr>
-          <w:rFonts w:cstheme="minorHAnsi"/>
-        </w:rPr>
-        <w:t>, autonomia,</w:t>
-      </w:r>
-    </w:p>
-    <w:p>
-      <w:pPr>
-        <w:jc w:val="both"/>
-        <w:rPr>
-          <w:rFonts w:cstheme="minorHAnsi"/>
-        </w:rPr>
-      </w:pPr>
-      <w:proofErr w:type="spellStart"/>
-      <w:r>
-        <w:rPr>
-          <w:rFonts w:cstheme="minorHAnsi"/>
-        </w:rPr>
-        <w:t>statelessness</w:t>
-      </w:r>
-      <w:proofErr w:type="spellEnd"/>
+        <w:t xml:space="preserve"> Identificação de composições de serviços</w:t>
+      </w:r>
+      <w:r>
+        <w:rPr>
+          <w:rFonts w:cstheme="minorHAnsi"/>
+        </w:rPr>
+        <w:t>:</w:t>
+      </w:r>
+    </w:p>
+    <w:p>
+      <w:pPr>
+        <w:jc w:val="both"/>
+        <w:rPr>
+          <w:rFonts w:cstheme="minorHAnsi"/>
+        </w:rPr>
+      </w:pPr>
+      <w:r>
+        <w:rPr>
+          <w:rFonts w:cstheme="minorHAnsi"/>
+        </w:rPr>
+        <w:t>Neste passo, criamos então o serviço de seleção de pedido, que irá orquestrar todo o processo de pagamento e organizá-lo, de modo a chamar os outros serviços, tomando decisões a partir de suas respostas.</w:t>
+      </w:r>
+    </w:p>
+    <w:p>
+      <w:pPr>
+        <w:jc w:val="both"/>
+        <w:rPr>
+          <w:rFonts w:cstheme="minorHAnsi"/>
+        </w:rPr>
+      </w:pPr>
+      <w:r>
+        <w:rPr>
+          <w:rFonts w:cstheme="minorHAnsi"/>
+          <w:b/>
+          <w:bCs/>
+        </w:rPr>
+        <w:t>Passo 7</w:t>
+      </w:r>
+      <w:r>
+        <w:rPr>
+          <w:rFonts w:cstheme="minorHAnsi"/>
+          <w:b/>
+          <w:bCs/>
+        </w:rPr>
+        <w:t>.</w:t>
+      </w:r>
       <w:r>
         <w:rPr>
           <w:rFonts w:cstheme="minorHAnsi"/>
@@ -1489,7 +1917,7 @@
         <w:rPr>
           <w:rFonts w:cstheme="minorHAnsi"/>
         </w:rPr>
-        <w:t>etc.</w:t>
+        <w:t>Revisão dos agrupamentos de operações</w:t>
       </w:r>
       <w:r>
         <w:rPr>
@@ -1508,24 +1936,227 @@
       <w:r>
         <w:rPr>
           <w:rFonts w:cstheme="minorHAnsi"/>
-          <w:b/>
-          <w:bCs/>
-        </w:rPr>
-        <w:t>Passo 6</w:t>
-      </w:r>
-      <w:r>
-        <w:rPr>
-          <w:rFonts w:cstheme="minorHAnsi"/>
-          <w:b/>
-          <w:bCs/>
+        </w:rPr>
+        <w:t>Assim teremos um novo esquema de serviços:</w:t>
+      </w:r>
+    </w:p>
+    <w:p>
+      <w:pPr>
+        <w:pStyle w:val="PargrafodaLista"/>
+        <w:numPr>
+          <w:ilvl w:val="0"/>
+          <w:numId w:val="3"/>
+        </w:numPr>
+        <w:jc w:val="both"/>
+        <w:rPr>
+          <w:rFonts w:cstheme="minorHAnsi"/>
+        </w:rPr>
+      </w:pPr>
+      <w:r>
+        <w:rPr>
+          <w:rFonts w:cstheme="minorHAnsi"/>
+        </w:rPr>
+        <w:t>Pedido</w:t>
+      </w:r>
+      <w:r>
+        <w:rPr>
+          <w:rFonts w:cstheme="minorHAnsi"/>
+        </w:rPr>
+        <w:t>s</w:t>
+      </w:r>
+      <w:r>
+        <w:rPr>
+          <w:rFonts w:cstheme="minorHAnsi"/>
+        </w:rPr>
+        <w:t>:</w:t>
+      </w:r>
+    </w:p>
+    <w:p>
+      <w:pPr>
+        <w:pStyle w:val="PargrafodaLista"/>
+        <w:numPr>
+          <w:ilvl w:val="1"/>
+          <w:numId w:val="3"/>
+        </w:numPr>
+        <w:jc w:val="both"/>
+        <w:rPr>
+          <w:rFonts w:cstheme="minorHAnsi"/>
+        </w:rPr>
+      </w:pPr>
+      <w:r>
+        <w:rPr>
+          <w:rFonts w:cstheme="minorHAnsi"/>
+        </w:rPr>
+        <w:t xml:space="preserve">Busca </w:t>
+      </w:r>
+      <w:r>
+        <w:rPr>
+          <w:rFonts w:cstheme="minorHAnsi"/>
+        </w:rPr>
+        <w:t>pedido</w:t>
+      </w:r>
+      <w:r>
+        <w:rPr>
+          <w:rFonts w:cstheme="minorHAnsi"/>
+        </w:rPr>
+        <w:t>s</w:t>
+      </w:r>
+      <w:r>
+        <w:rPr>
+          <w:rFonts w:cstheme="minorHAnsi"/>
+        </w:rPr>
+        <w:t>;</w:t>
+      </w:r>
+    </w:p>
+    <w:p>
+      <w:pPr>
+        <w:pStyle w:val="PargrafodaLista"/>
+        <w:numPr>
+          <w:ilvl w:val="1"/>
+          <w:numId w:val="3"/>
+        </w:numPr>
+        <w:jc w:val="both"/>
+        <w:rPr>
+          <w:rFonts w:cstheme="minorHAnsi"/>
+        </w:rPr>
+      </w:pPr>
+      <w:r>
+        <w:rPr>
+          <w:rFonts w:cstheme="minorHAnsi"/>
+        </w:rPr>
+        <w:t xml:space="preserve">Atualiza pedidos (engloba a retirada do pedido da lista de pedidos e a geração do código de rastreio </w:t>
+      </w:r>
+      <w:proofErr w:type="gramStart"/>
+      <w:r>
+        <w:rPr>
+          <w:rFonts w:cstheme="minorHAnsi"/>
+        </w:rPr>
+        <w:t>do mesmo</w:t>
+      </w:r>
+      <w:proofErr w:type="gramEnd"/>
+      <w:r>
+        <w:rPr>
+          <w:rFonts w:cstheme="minorHAnsi"/>
+        </w:rPr>
+        <w:t>);</w:t>
+      </w:r>
+    </w:p>
+    <w:p>
+      <w:pPr>
+        <w:pStyle w:val="PargrafodaLista"/>
+        <w:numPr>
+          <w:ilvl w:val="0"/>
+          <w:numId w:val="3"/>
+        </w:numPr>
+        <w:jc w:val="both"/>
+        <w:rPr>
+          <w:rFonts w:cstheme="minorHAnsi"/>
+        </w:rPr>
+      </w:pPr>
+      <w:r>
+        <w:rPr>
+          <w:rFonts w:cstheme="minorHAnsi"/>
+        </w:rPr>
+        <w:t>Notificação:</w:t>
+      </w:r>
+    </w:p>
+    <w:p>
+      <w:pPr>
+        <w:pStyle w:val="PargrafodaLista"/>
+        <w:numPr>
+          <w:ilvl w:val="1"/>
+          <w:numId w:val="3"/>
+        </w:numPr>
+        <w:jc w:val="both"/>
+        <w:rPr>
+          <w:rFonts w:cstheme="minorHAnsi"/>
+        </w:rPr>
+      </w:pPr>
+      <w:r>
+        <w:rPr>
+          <w:rFonts w:cstheme="minorHAnsi"/>
+        </w:rPr>
+        <w:t>Notifica entrega</w:t>
+      </w:r>
+      <w:r>
+        <w:rPr>
+          <w:rFonts w:cstheme="minorHAnsi"/>
         </w:rPr>
         <w:t>.</w:t>
       </w:r>
-      <w:r>
-        <w:rPr>
-          <w:rFonts w:cstheme="minorHAnsi"/>
-        </w:rPr>
-        <w:t xml:space="preserve"> Identificação de composições de serviços</w:t>
+    </w:p>
+    <w:p>
+      <w:pPr>
+        <w:pStyle w:val="PargrafodaLista"/>
+        <w:numPr>
+          <w:ilvl w:val="0"/>
+          <w:numId w:val="3"/>
+        </w:numPr>
+        <w:jc w:val="both"/>
+        <w:rPr>
+          <w:rFonts w:cstheme="minorHAnsi"/>
+        </w:rPr>
+      </w:pPr>
+      <w:r>
+        <w:rPr>
+          <w:rFonts w:cstheme="minorHAnsi"/>
+        </w:rPr>
+        <w:t>Mensageiro:</w:t>
+      </w:r>
+    </w:p>
+    <w:p>
+      <w:pPr>
+        <w:pStyle w:val="PargrafodaLista"/>
+        <w:numPr>
+          <w:ilvl w:val="1"/>
+          <w:numId w:val="3"/>
+        </w:numPr>
+        <w:jc w:val="both"/>
+        <w:rPr>
+          <w:rFonts w:cstheme="minorHAnsi"/>
+        </w:rPr>
+      </w:pPr>
+      <w:r>
+        <w:rPr>
+          <w:rFonts w:cstheme="minorHAnsi"/>
+        </w:rPr>
+        <w:t>Envia e-mail com a confirmação da entrega</w:t>
+      </w:r>
+      <w:r>
+        <w:rPr>
+          <w:rFonts w:cstheme="minorHAnsi"/>
+        </w:rPr>
+        <w:t>;</w:t>
+      </w:r>
+    </w:p>
+    <w:p>
+      <w:pPr>
+        <w:jc w:val="both"/>
+        <w:rPr>
+          <w:rFonts w:cstheme="minorHAnsi"/>
+        </w:rPr>
+      </w:pPr>
+      <w:r>
+        <w:rPr>
+          <w:rFonts w:cstheme="minorHAnsi"/>
+          <w:b/>
+          <w:bCs/>
+        </w:rPr>
+        <w:t>Passo 8</w:t>
+      </w:r>
+      <w:r>
+        <w:rPr>
+          <w:rFonts w:cstheme="minorHAnsi"/>
+          <w:b/>
+          <w:bCs/>
+        </w:rPr>
+        <w:t>.</w:t>
+      </w:r>
+      <w:r>
+        <w:rPr>
+          <w:rFonts w:cstheme="minorHAnsi"/>
+        </w:rPr>
+        <w:t xml:space="preserve"> Análise dos requisitos de processamento</w:t>
       </w:r>
       <w:r>
         <w:rPr>
@@ -1533,93 +2164,101 @@
         </w:rPr>
         <w:t>:</w:t>
       </w:r>
-    </w:p>
-    <w:p>
-      <w:pPr>
-        <w:jc w:val="both"/>
-        <w:rPr>
-          <w:rFonts w:cstheme="minorHAnsi"/>
-        </w:rPr>
-      </w:pPr>
-      <w:r>
-        <w:rPr>
-          <w:rFonts w:cstheme="minorHAnsi"/>
-          <w:b/>
-          <w:bCs/>
-        </w:rPr>
-        <w:t>Passo 7</w:t>
-      </w:r>
-      <w:r>
-        <w:rPr>
-          <w:rFonts w:cstheme="minorHAnsi"/>
-          <w:b/>
-          <w:bCs/>
-        </w:rPr>
-        <w:t>.</w:t>
-      </w:r>
       <w:r>
         <w:rPr>
           <w:rFonts w:cstheme="minorHAnsi"/>
         </w:rPr>
         <w:t xml:space="preserve"> </w:t>
       </w:r>
-      <w:r>
-        <w:rPr>
-          <w:rFonts w:cstheme="minorHAnsi"/>
-        </w:rPr>
-        <w:t>Revisão dos agrupamentos de operações</w:t>
-      </w:r>
-      <w:r>
-        <w:rPr>
-          <w:rFonts w:cstheme="minorHAnsi"/>
-        </w:rPr>
-        <w:t>:</w:t>
-      </w:r>
-    </w:p>
-    <w:p>
-      <w:pPr>
-        <w:jc w:val="both"/>
-        <w:rPr>
-          <w:rFonts w:cstheme="minorHAnsi"/>
-        </w:rPr>
-      </w:pPr>
-      <w:r>
-        <w:rPr>
-          <w:rFonts w:cstheme="minorHAnsi"/>
-          <w:b/>
-          <w:bCs/>
-        </w:rPr>
-        <w:lastRenderedPageBreak/>
-        <w:t>Passo 8</w:t>
-      </w:r>
-      <w:r>
-        <w:rPr>
-          <w:rFonts w:cstheme="minorHAnsi"/>
-          <w:b/>
-          <w:bCs/>
-        </w:rPr>
-        <w:t>.</w:t>
-      </w:r>
-      <w:r>
-        <w:rPr>
-          <w:rFonts w:cstheme="minorHAnsi"/>
-        </w:rPr>
-        <w:t xml:space="preserve"> Análise dos requisitos de processamento</w:t>
-      </w:r>
-      <w:r>
-        <w:rPr>
-          <w:rFonts w:cstheme="minorHAnsi"/>
-        </w:rPr>
-        <w:t>:</w:t>
-      </w:r>
-    </w:p>
-    <w:p>
-      <w:pPr>
-        <w:jc w:val="both"/>
-        <w:rPr>
-          <w:rFonts w:cstheme="minorHAnsi"/>
-        </w:rPr>
-      </w:pPr>
+    </w:p>
+    <w:p>
+      <w:pPr>
+        <w:jc w:val="both"/>
+        <w:rPr>
+          <w:rFonts w:cstheme="minorHAnsi"/>
+        </w:rPr>
+      </w:pPr>
+      <w:r>
+        <w:rPr>
+          <w:rFonts w:cstheme="minorHAnsi"/>
+        </w:rPr>
+        <w:t>Assim como feito em exercício em sala de aula, esse passo não será executado.</w:t>
+      </w:r>
+    </w:p>
+    <w:p>
+      <w:pPr>
+        <w:jc w:val="both"/>
+        <w:rPr>
+          <w:rFonts w:cstheme="minorHAnsi"/>
+        </w:rPr>
+      </w:pPr>
+    </w:p>
+    <w:p>
+      <w:pPr>
+        <w:jc w:val="both"/>
+        <w:rPr>
+          <w:rFonts w:cstheme="minorHAnsi"/>
+        </w:rPr>
+      </w:pPr>
+      <w:r>
+        <w:rPr>
+          <w:rFonts w:cstheme="minorHAnsi"/>
+        </w:rPr>
+        <w:t>Por conseguinte, obtemos a seguinte relação refinada dos serviços, na representação de classes UML mostrada abaixo:</w:t>
+      </w:r>
+    </w:p>
+    <w:p>
+      <w:pPr>
+        <w:jc w:val="center"/>
+        <w:rPr>
+          <w:rFonts w:cstheme="minorHAnsi"/>
+        </w:rPr>
+      </w:pPr>
+      <w:r>
+        <w:rPr>
+          <w:rFonts w:cstheme="minorHAnsi"/>
+        </w:rPr>
+        <w:drawing>
+          <wp:inline distT="0" distB="0" distL="0" distR="0" wp14:anchorId="50DF1524" wp14:editId="223835E3">
+            <wp:extent cx="5400000" cy="1149398"/>
+            <wp:effectExtent l="19050" t="19050" r="10795" b="12700"/>
+            <wp:docPr id="16" name="Imagem 16"/>
+            <wp:cNvGraphicFramePr>
+              <a:graphicFrameLocks xmlns:a="http://schemas.openxmlformats.org/drawingml/2006/main" noChangeAspect="1"/>
+            </wp:cNvGraphicFramePr>
+            <a:graphic xmlns:a="http://schemas.openxmlformats.org/drawingml/2006/main">
+              <a:graphicData uri="http://schemas.openxmlformats.org/drawingml/2006/picture">
+                <pic:pic xmlns:pic="http://schemas.openxmlformats.org/drawingml/2006/picture">
+                  <pic:nvPicPr>
+                    <pic:cNvPr id="1" name=""/>
+                    <pic:cNvPicPr/>
+                  </pic:nvPicPr>
+                  <pic:blipFill>
+                    <a:blip r:embed="rId13"/>
+                    <a:stretch>
+                      <a:fillRect/>
+                    </a:stretch>
+                  </pic:blipFill>
+                  <pic:spPr>
+                    <a:xfrm>
+                      <a:off x="0" y="0"/>
+                      <a:ext cx="5400000" cy="1149398"/>
+                    </a:xfrm>
+                    <a:prstGeom prst="rect">
+                      <a:avLst/>
+                    </a:prstGeom>
+                    <a:ln>
+                      <a:solidFill>
+                        <a:schemeClr val="tx1"/>
+                      </a:solidFill>
+                    </a:ln>
+                  </pic:spPr>
+                </pic:pic>
+              </a:graphicData>
+            </a:graphic>
+          </wp:inline>
+        </w:drawing>
+      </w:r>
     </w:p>
     <w:p>
       <w:pPr>
@@ -2013,6 +2652,119 @@
     </w:lvl>
   </w:abstractNum>
   <w:abstractNum w:abstractNumId="1" w15:restartNumberingAfterBreak="0">
+    <w:nsid w:val="3DFA5EE1"/>
+    <w:multiLevelType w:val="hybridMultilevel"/>
+    <w:tmpl w:val="A42805B4"/>
+    <w:lvl w:ilvl="0" w:tplc="04160001">
+      <w:start w:val="1"/>
+      <w:numFmt w:val="bullet"/>
+      <w:lvlText w:val=""/>
+      <w:lvlJc w:val="left"/>
+      <w:pPr>
+        <w:ind w:left="720" w:hanging="360"/>
+      </w:pPr>
+      <w:rPr>
+        <w:rFonts w:ascii="Symbol" w:hAnsi="Symbol" w:cs="Symbol" w:hint="default"/>
+      </w:rPr>
+    </w:lvl>
+    <w:lvl w:ilvl="1" w:tplc="D984169A">
+      <w:start w:val="1"/>
+      <w:numFmt w:val="bullet"/>
+      <w:lvlText w:val="­"/>
+      <w:lvlJc w:val="left"/>
+      <w:pPr>
+        <w:ind w:left="1440" w:hanging="360"/>
+      </w:pPr>
+      <w:rPr>
+        <w:rFonts w:ascii="Courier New" w:hAnsi="Courier New" w:hint="default"/>
+      </w:rPr>
+    </w:lvl>
+    <w:lvl w:ilvl="2" w:tplc="04160005" w:tentative="1">
+      <w:start w:val="1"/>
+      <w:numFmt w:val="bullet"/>
+      <w:lvlText w:val=""/>
+      <w:lvlJc w:val="left"/>
+      <w:pPr>
+        <w:ind w:left="2160" w:hanging="360"/>
+      </w:pPr>
+      <w:rPr>
+        <w:rFonts w:ascii="Wingdings" w:hAnsi="Wingdings" w:cs="Wingdings" w:hint="default"/>
+      </w:rPr>
+    </w:lvl>
+    <w:lvl w:ilvl="3" w:tplc="04160001" w:tentative="1">
+      <w:start w:val="1"/>
+      <w:numFmt w:val="bullet"/>
+      <w:lvlText w:val=""/>
+      <w:lvlJc w:val="left"/>
+      <w:pPr>
+        <w:ind w:left="2880" w:hanging="360"/>
+      </w:pPr>
+      <w:rPr>
+        <w:rFonts w:ascii="Symbol" w:hAnsi="Symbol" w:cs="Symbol" w:hint="default"/>
+      </w:rPr>
+    </w:lvl>
+    <w:lvl w:ilvl="4" w:tplc="04160003" w:tentative="1">
+      <w:start w:val="1"/>
+      <w:numFmt w:val="bullet"/>
+      <w:lvlText w:val="o"/>
+      <w:lvlJc w:val="left"/>
+      <w:pPr>
+        <w:ind w:left="3600" w:hanging="360"/>
+      </w:pPr>
+      <w:rPr>
+        <w:rFonts w:ascii="Courier New" w:hAnsi="Courier New" w:cs="Courier New" w:hint="default"/>
+      </w:rPr>
+    </w:lvl>
+    <w:lvl w:ilvl="5" w:tplc="04160005" w:tentative="1">
+      <w:start w:val="1"/>
+      <w:numFmt w:val="bullet"/>
+      <w:lvlText w:val=""/>
+      <w:lvlJc w:val="left"/>
+      <w:pPr>
+        <w:ind w:left="4320" w:hanging="360"/>
+      </w:pPr>
+      <w:rPr>
+        <w:rFonts w:ascii="Wingdings" w:hAnsi="Wingdings" w:cs="Wingdings" w:hint="default"/>
+      </w:rPr>
+    </w:lvl>
+    <w:lvl w:ilvl="6" w:tplc="04160001" w:tentative="1">
+      <w:start w:val="1"/>
+      <w:numFmt w:val="bullet"/>
+      <w:lvlText w:val=""/>
+      <w:lvlJc w:val="left"/>
+      <w:pPr>
+        <w:ind w:left="5040" w:hanging="360"/>
+      </w:pPr>
+      <w:rPr>
+        <w:rFonts w:ascii="Symbol" w:hAnsi="Symbol" w:cs="Symbol" w:hint="default"/>
+      </w:rPr>
+    </w:lvl>
+    <w:lvl w:ilvl="7" w:tplc="04160003" w:tentative="1">
+      <w:start w:val="1"/>
+      <w:numFmt w:val="bullet"/>
+      <w:lvlText w:val="o"/>
+      <w:lvlJc w:val="left"/>
+      <w:pPr>
+        <w:ind w:left="5760" w:hanging="360"/>
+      </w:pPr>
+      <w:rPr>
+        <w:rFonts w:ascii="Courier New" w:hAnsi="Courier New" w:cs="Courier New" w:hint="default"/>
+      </w:rPr>
+    </w:lvl>
+    <w:lvl w:ilvl="8" w:tplc="04160005" w:tentative="1">
+      <w:start w:val="1"/>
+      <w:numFmt w:val="bullet"/>
+      <w:lvlText w:val=""/>
+      <w:lvlJc w:val="left"/>
+      <w:pPr>
+        <w:ind w:left="6480" w:hanging="360"/>
+      </w:pPr>
+      <w:rPr>
+        <w:rFonts w:ascii="Wingdings" w:hAnsi="Wingdings" w:cs="Wingdings" w:hint="default"/>
+      </w:rPr>
+    </w:lvl>
+  </w:abstractNum>
+  <w:abstractNum w:abstractNumId="2" w15:restartNumberingAfterBreak="0">
     <w:nsid w:val="408B44AF"/>
     <w:multiLevelType w:val="hybridMultilevel"/>
     <w:tmpl w:val="75222FC0"/>
@@ -2129,6 +2881,9 @@
     <w:abstractNumId w:val="0"/>
   </w:num>
   <w:num w:numId="2">
+    <w:abstractNumId w:val="2"/>
+  </w:num>
+  <w:num w:numId="3">
     <w:abstractNumId w:val="1"/>
   </w:num>
 </w:numbering>

</xml_diff>

<commit_message>
Final documentation, missing refinement
</commit_message>
<xml_diff>
--- a/TrabalhoFinalDaDisciplina01.docx
+++ b/TrabalhoFinalDaDisciplina01.docx
@@ -84,9 +84,8 @@
     </w:p>
     <w:p>
       <w:pPr>
-        <w:rPr>
-          <w:rFonts w:cstheme="minorHAnsi"/>
-        </w:rPr>
+        <w:keepNext/>
+        <w:jc w:val="center"/>
       </w:pPr>
       <w:r>
         <w:rPr>
@@ -94,9 +93,9 @@
           <w:noProof/>
         </w:rPr>
         <w:drawing>
-          <wp:inline distT="0" distB="0" distL="0" distR="0" wp14:anchorId="4D35B704" wp14:editId="3C06D982">
-            <wp:extent cx="5400040" cy="3503930"/>
-            <wp:effectExtent l="19050" t="19050" r="10160" b="20320"/>
+          <wp:inline distT="0" distB="0" distL="0" distR="0" wp14:anchorId="4D35B704" wp14:editId="5F446E76">
+            <wp:extent cx="5220000" cy="3387107"/>
+            <wp:effectExtent l="19050" t="19050" r="19050" b="22860"/>
             <wp:docPr id="1" name="Imagem 1"/>
             <wp:cNvGraphicFramePr>
               <a:graphicFrameLocks xmlns:a="http://schemas.openxmlformats.org/drawingml/2006/main" noChangeAspect="1"/>
@@ -117,7 +116,7 @@
                   <pic:spPr>
                     <a:xfrm>
                       <a:off x="0" y="0"/>
-                      <a:ext cx="5400040" cy="3503930"/>
+                      <a:ext cx="5220000" cy="3387107"/>
                     </a:xfrm>
                     <a:prstGeom prst="rect">
                       <a:avLst/>
@@ -137,6 +136,40 @@
     </w:p>
     <w:p>
       <w:pPr>
+        <w:pStyle w:val="Legenda"/>
+        <w:jc w:val="center"/>
+        <w:rPr>
+          <w:rFonts w:cstheme="minorHAnsi"/>
+        </w:rPr>
+      </w:pPr>
+      <w:r>
+        <w:t xml:space="preserve">Figura </w:t>
+      </w:r>
+      <w:r>
+        <w:fldChar w:fldCharType="begin"/>
+      </w:r>
+      <w:r>
+        <w:instrText xml:space="preserve"> SEQ Figura \* ARABIC </w:instrText>
+      </w:r>
+      <w:r>
+        <w:fldChar w:fldCharType="separate"/>
+      </w:r>
+      <w:r>
+        <w:rPr>
+          <w:noProof/>
+        </w:rPr>
+        <w:t>1</w:t>
+      </w:r>
+      <w:r>
+        <w:fldChar w:fldCharType="end"/>
+      </w:r>
+      <w:r>
+        <w:t xml:space="preserve"> - Projeto do curso</w:t>
+      </w:r>
+    </w:p>
+    <w:p>
+      <w:pPr>
+        <w:jc w:val="both"/>
         <w:rPr>
           <w:rFonts w:cstheme="minorHAnsi"/>
         </w:rPr>
@@ -219,9 +252,8 @@
     </w:p>
     <w:p>
       <w:pPr>
-        <w:rPr>
-          <w:rFonts w:cstheme="minorHAnsi"/>
-        </w:rPr>
+        <w:keepNext/>
+        <w:jc w:val="center"/>
       </w:pPr>
       <w:r>
         <w:rPr>
@@ -229,9 +261,9 @@
           <w:noProof/>
         </w:rPr>
         <w:drawing>
-          <wp:inline distT="0" distB="0" distL="0" distR="0" wp14:anchorId="29C8BAC7" wp14:editId="14D97A49">
-            <wp:extent cx="5399405" cy="4229100"/>
-            <wp:effectExtent l="19050" t="19050" r="10795" b="19050"/>
+          <wp:inline distT="0" distB="0" distL="0" distR="0" wp14:anchorId="29C8BAC7" wp14:editId="03E5E78E">
+            <wp:extent cx="5220000" cy="4088581"/>
+            <wp:effectExtent l="19050" t="19050" r="19050" b="26670"/>
             <wp:docPr id="2" name="Imagem 2"/>
             <wp:cNvGraphicFramePr>
               <a:graphicFrameLocks xmlns:a="http://schemas.openxmlformats.org/drawingml/2006/main" noChangeAspect="1"/>
@@ -261,7 +293,7 @@
                   <pic:spPr bwMode="auto">
                     <a:xfrm>
                       <a:off x="0" y="0"/>
-                      <a:ext cx="5399405" cy="4229100"/>
+                      <a:ext cx="5220000" cy="4088581"/>
                     </a:xfrm>
                     <a:prstGeom prst="rect">
                       <a:avLst/>
@@ -282,6 +314,39 @@
     </w:p>
     <w:p>
       <w:pPr>
+        <w:pStyle w:val="Legenda"/>
+        <w:jc w:val="center"/>
+        <w:rPr>
+          <w:rFonts w:cstheme="minorHAnsi"/>
+        </w:rPr>
+      </w:pPr>
+      <w:r>
+        <w:t xml:space="preserve">Figura </w:t>
+      </w:r>
+      <w:r>
+        <w:fldChar w:fldCharType="begin"/>
+      </w:r>
+      <w:r>
+        <w:instrText xml:space="preserve"> SEQ Figura \* ARABIC </w:instrText>
+      </w:r>
+      <w:r>
+        <w:fldChar w:fldCharType="separate"/>
+      </w:r>
+      <w:r>
+        <w:rPr>
+          <w:noProof/>
+        </w:rPr>
+        <w:t>2</w:t>
+      </w:r>
+      <w:r>
+        <w:fldChar w:fldCharType="end"/>
+      </w:r>
+      <w:r>
+        <w:t xml:space="preserve"> - Visualização do Provedor de Serviços de Logística</w:t>
+      </w:r>
+    </w:p>
+    <w:p>
+      <w:pPr>
         <w:jc w:val="both"/>
         <w:rPr>
           <w:rFonts w:cstheme="minorHAnsi"/>
@@ -775,24 +840,9 @@
           <w:numId w:val="2"/>
         </w:numPr>
         <w:jc w:val="both"/>
-        <w:rPr>
-          <w:rFonts w:cstheme="minorHAnsi"/>
-        </w:rPr>
-      </w:pPr>
-      <w:r>
-        <w:t>E</w:t>
-      </w:r>
-      <w:r>
-        <w:rPr>
-          <w:rFonts w:cstheme="minorHAnsi"/>
-        </w:rPr>
-        <w:t>nvio de e-mails;</w:t>
-      </w:r>
-      <w:r>
-        <w:rPr>
-          <w:rFonts w:cstheme="minorHAnsi"/>
-        </w:rPr>
-        <w:t xml:space="preserve"> </w:t>
+      </w:pPr>
+      <w:r>
+        <w:t>Geração de pedidos</w:t>
       </w:r>
     </w:p>
     <w:p>
@@ -811,7 +861,7 @@
         <w:rPr>
           <w:rFonts w:cstheme="minorHAnsi"/>
         </w:rPr>
-        <w:t>Serviço de rastreio;</w:t>
+        <w:t>Geração de código de rastreio</w:t>
       </w:r>
     </w:p>
     <w:p>
@@ -830,13 +880,7 @@
         <w:rPr>
           <w:rFonts w:cstheme="minorHAnsi"/>
         </w:rPr>
-        <w:t>Registro</w:t>
-      </w:r>
-      <w:r>
-        <w:rPr>
-          <w:rFonts w:cstheme="minorHAnsi"/>
-        </w:rPr>
-        <w:t xml:space="preserve"> de pedido.</w:t>
+        <w:t>Envio de e-mail</w:t>
       </w:r>
     </w:p>
     <w:p>
@@ -897,24 +941,18 @@
     </w:p>
     <w:p>
       <w:pPr>
+        <w:keepNext/>
         <w:jc w:val="center"/>
-        <w:rPr>
-          <w:rFonts w:cstheme="minorHAnsi"/>
-          <w:b/>
-          <w:bCs/>
-        </w:rPr>
-      </w:pPr>
-      <w:r>
-        <w:rPr>
-          <w:rFonts w:cstheme="minorHAnsi"/>
-          <w:b/>
-          <w:bCs/>
+      </w:pPr>
+      <w:r>
+        <w:rPr>
+          <w:noProof/>
         </w:rPr>
         <w:drawing>
-          <wp:inline distT="0" distB="0" distL="0" distR="0" wp14:anchorId="723553B0" wp14:editId="69D683DF">
-            <wp:extent cx="5400000" cy="2301843"/>
-            <wp:effectExtent l="19050" t="19050" r="10795" b="22860"/>
-            <wp:docPr id="6" name="Imagem 6"/>
+          <wp:inline distT="0" distB="0" distL="0" distR="0" wp14:anchorId="4A9727D6" wp14:editId="1B0FF620">
+            <wp:extent cx="5220000" cy="935669"/>
+            <wp:effectExtent l="19050" t="19050" r="19050" b="17145"/>
+            <wp:docPr id="5" name="Imagem 5"/>
             <wp:cNvGraphicFramePr>
               <a:graphicFrameLocks xmlns:a="http://schemas.openxmlformats.org/drawingml/2006/main" noChangeAspect="1"/>
             </wp:cNvGraphicFramePr>
@@ -934,7 +972,7 @@
                   <pic:spPr>
                     <a:xfrm>
                       <a:off x="0" y="0"/>
-                      <a:ext cx="5400000" cy="2301843"/>
+                      <a:ext cx="5220000" cy="935669"/>
                     </a:xfrm>
                     <a:prstGeom prst="rect">
                       <a:avLst/>
@@ -954,19 +992,91 @@
     </w:p>
     <w:p>
       <w:pPr>
+        <w:pStyle w:val="Legenda"/>
+        <w:jc w:val="center"/>
+        <w:rPr>
+          <w:rFonts w:cstheme="minorHAnsi"/>
+          <w:b/>
+          <w:bCs/>
+        </w:rPr>
+      </w:pPr>
+      <w:r>
+        <w:t xml:space="preserve">Figura </w:t>
+      </w:r>
+      <w:r>
+        <w:fldChar w:fldCharType="begin"/>
+      </w:r>
+      <w:r>
+        <w:instrText xml:space="preserve"> SEQ Figura \* ARABIC </w:instrText>
+      </w:r>
+      <w:r>
+        <w:fldChar w:fldCharType="separate"/>
+      </w:r>
+      <w:r>
+        <w:rPr>
+          <w:noProof/>
+        </w:rPr>
+        <w:t>3</w:t>
+      </w:r>
+      <w:r>
+        <w:fldChar w:fldCharType="end"/>
+      </w:r>
+      <w:r>
+        <w:t xml:space="preserve"> - Diagrama de caso</w:t>
+      </w:r>
+    </w:p>
+    <w:p>
+      <w:pPr>
         <w:autoSpaceDE w:val="0"/>
         <w:autoSpaceDN w:val="0"/>
         <w:adjustRightInd w:val="0"/>
         <w:spacing w:after="0" w:line="240" w:lineRule="auto"/>
-        <w:rPr>
-          <w:rFonts w:cstheme="minorHAnsi"/>
-        </w:rPr>
-      </w:pPr>
-      <w:r>
-        <w:rPr>
-          <w:rFonts w:cstheme="minorHAnsi"/>
-        </w:rPr>
-        <w:t>Este caso de uso ilustra os dois atores e a funcionalidade que o sistema deve fornecer.</w:t>
+        <w:jc w:val="both"/>
+        <w:rPr>
+          <w:rFonts w:cstheme="minorHAnsi"/>
+        </w:rPr>
+      </w:pPr>
+      <w:r>
+        <w:rPr>
+          <w:rFonts w:cstheme="minorHAnsi"/>
+        </w:rPr>
+        <w:t xml:space="preserve">Este caso de uso ilustra os </w:t>
+      </w:r>
+      <w:r>
+        <w:rPr>
+          <w:rFonts w:cstheme="minorHAnsi"/>
+        </w:rPr>
+        <w:t>três</w:t>
+      </w:r>
+      <w:r>
+        <w:rPr>
+          <w:rFonts w:cstheme="minorHAnsi"/>
+        </w:rPr>
+        <w:t xml:space="preserve"> atores e a</w:t>
+      </w:r>
+      <w:r>
+        <w:rPr>
+          <w:rFonts w:cstheme="minorHAnsi"/>
+        </w:rPr>
+        <w:t>s</w:t>
+      </w:r>
+      <w:r>
+        <w:rPr>
+          <w:rFonts w:cstheme="minorHAnsi"/>
+        </w:rPr>
+        <w:t xml:space="preserve"> funcionalidade</w:t>
+      </w:r>
+      <w:r>
+        <w:rPr>
+          <w:rFonts w:cstheme="minorHAnsi"/>
+        </w:rPr>
+        <w:t>s</w:t>
+      </w:r>
+      <w:r>
+        <w:rPr>
+          <w:rFonts w:cstheme="minorHAnsi"/>
+        </w:rPr>
+        <w:t xml:space="preserve"> que o sistema deve fornecer.</w:t>
       </w:r>
     </w:p>
     <w:p>
@@ -1000,12 +1110,8 @@
     </w:p>
     <w:p>
       <w:pPr>
+        <w:keepNext/>
         <w:jc w:val="center"/>
-        <w:rPr>
-          <w:rFonts w:cstheme="minorHAnsi"/>
-          <w:b/>
-          <w:bCs/>
-        </w:rPr>
       </w:pPr>
       <w:r>
         <w:rPr>
@@ -1014,10 +1120,10 @@
           <w:bCs/>
         </w:rPr>
         <w:drawing>
-          <wp:inline distT="0" distB="0" distL="0" distR="0" wp14:anchorId="1F3E25BF" wp14:editId="6DB85B77">
-            <wp:extent cx="5400040" cy="2734945"/>
-            <wp:effectExtent l="19050" t="19050" r="10160" b="27305"/>
-            <wp:docPr id="7" name="Imagem 7"/>
+          <wp:inline distT="0" distB="0" distL="0" distR="0" wp14:anchorId="50706193" wp14:editId="6A6E17CB">
+            <wp:extent cx="5220000" cy="3472429"/>
+            <wp:effectExtent l="19050" t="19050" r="19050" b="13970"/>
+            <wp:docPr id="13" name="Imagem 13"/>
             <wp:cNvGraphicFramePr>
               <a:graphicFrameLocks xmlns:a="http://schemas.openxmlformats.org/drawingml/2006/main" noChangeAspect="1"/>
             </wp:cNvGraphicFramePr>
@@ -1037,7 +1143,7 @@
                   <pic:spPr>
                     <a:xfrm>
                       <a:off x="0" y="0"/>
-                      <a:ext cx="5400040" cy="2734945"/>
+                      <a:ext cx="5220000" cy="3472429"/>
                     </a:xfrm>
                     <a:prstGeom prst="rect">
                       <a:avLst/>
@@ -1054,6 +1160,46 @@
           </wp:inline>
         </w:drawing>
       </w:r>
+    </w:p>
+    <w:p>
+      <w:pPr>
+        <w:pStyle w:val="Legenda"/>
+        <w:jc w:val="center"/>
+      </w:pPr>
+      <w:r>
+        <w:t xml:space="preserve">Figura </w:t>
+      </w:r>
+      <w:r>
+        <w:fldChar w:fldCharType="begin"/>
+      </w:r>
+      <w:r>
+        <w:instrText xml:space="preserve"> SEQ Figura \* ARABIC </w:instrText>
+      </w:r>
+      <w:r>
+        <w:fldChar w:fldCharType="separate"/>
+      </w:r>
+      <w:r>
+        <w:rPr>
+          <w:noProof/>
+        </w:rPr>
+        <w:t>4</w:t>
+      </w:r>
+      <w:r>
+        <w:fldChar w:fldCharType="end"/>
+      </w:r>
+      <w:r>
+        <w:t xml:space="preserve"> - Modelagem do processo de negócio</w:t>
+      </w:r>
+    </w:p>
+    <w:p>
+      <w:pPr>
+        <w:jc w:val="center"/>
+        <w:rPr>
+          <w:rFonts w:cstheme="minorHAnsi"/>
+          <w:b/>
+          <w:bCs/>
+        </w:rPr>
+      </w:pPr>
       <w:r>
         <w:rPr>
           <w:rFonts w:cstheme="minorHAnsi"/>
@@ -1125,10 +1271,8 @@
     </w:p>
     <w:p>
       <w:pPr>
-        <w:jc w:val="both"/>
-        <w:rPr>
-          <w:rFonts w:cstheme="minorHAnsi"/>
-        </w:rPr>
+        <w:keepNext/>
+        <w:jc w:val="center"/>
       </w:pPr>
       <w:r>
         <w:rPr>
@@ -1152,45 +1296,25 @@
         <w:rPr>
           <w:rFonts w:cstheme="minorHAnsi"/>
         </w:rPr>
-        <w:t xml:space="preserve"> em duas partes:</w:t>
-      </w:r>
-    </w:p>
-    <w:p>
-      <w:pPr>
-        <w:jc w:val="both"/>
-        <w:rPr>
-          <w:rFonts w:cstheme="minorHAnsi"/>
-        </w:rPr>
-      </w:pPr>
-      <w:r>
-        <w:rPr>
-          <w:rFonts w:cstheme="minorHAnsi"/>
-        </w:rPr>
-        <w:t>A entrega do produto</w:t>
-      </w:r>
-      <w:r>
-        <w:rPr>
-          <w:rFonts w:cstheme="minorHAnsi"/>
-        </w:rPr>
-        <w:t>:</w:t>
-      </w:r>
-    </w:p>
-    <w:p>
-      <w:pPr>
-        <w:jc w:val="center"/>
-        <w:rPr>
-          <w:rFonts w:cstheme="minorHAnsi"/>
-        </w:rPr>
-      </w:pPr>
-      <w:r>
-        <w:rPr>
-          <w:rFonts w:cstheme="minorHAnsi"/>
+        <w:t xml:space="preserve"> </w:t>
+      </w:r>
+      <w:r>
+        <w:rPr>
+          <w:rFonts w:cstheme="minorHAnsi"/>
+        </w:rPr>
+        <w:t>da seguinte forma:</w:t>
+      </w:r>
+      <w:r>
+        <w:rPr>
+          <w:rFonts w:cstheme="minorHAnsi"/>
+          <w:b/>
+          <w:bCs/>
         </w:rPr>
         <w:drawing>
-          <wp:inline distT="0" distB="0" distL="0" distR="0" wp14:anchorId="62CF995B" wp14:editId="60F0F009">
-            <wp:extent cx="5400000" cy="3363934"/>
-            <wp:effectExtent l="19050" t="19050" r="10795" b="27305"/>
-            <wp:docPr id="8" name="Imagem 8"/>
+          <wp:inline distT="0" distB="0" distL="0" distR="0" wp14:anchorId="0604B1BE" wp14:editId="76BB0378">
+            <wp:extent cx="5220000" cy="3604403"/>
+            <wp:effectExtent l="19050" t="19050" r="19050" b="15240"/>
+            <wp:docPr id="15" name="Imagem 15"/>
             <wp:cNvGraphicFramePr>
               <a:graphicFrameLocks xmlns:a="http://schemas.openxmlformats.org/drawingml/2006/main" noChangeAspect="1"/>
             </wp:cNvGraphicFramePr>
@@ -1210,7 +1334,7 @@
                   <pic:spPr>
                     <a:xfrm>
                       <a:off x="0" y="0"/>
-                      <a:ext cx="5400000" cy="3363934"/>
+                      <a:ext cx="5220000" cy="3604403"/>
                     </a:xfrm>
                     <a:prstGeom prst="rect">
                       <a:avLst/>
@@ -1230,34 +1354,134 @@
     </w:p>
     <w:p>
       <w:pPr>
-        <w:jc w:val="both"/>
-        <w:rPr>
-          <w:rFonts w:cstheme="minorHAnsi"/>
-        </w:rPr>
-      </w:pPr>
-      <w:r>
-        <w:rPr>
-          <w:rFonts w:cstheme="minorHAnsi"/>
-        </w:rPr>
-        <w:t>A notificação sobre a entrega:</w:t>
-      </w:r>
-    </w:p>
-    <w:p>
-      <w:pPr>
-        <w:jc w:val="both"/>
-        <w:rPr>
-          <w:rFonts w:cstheme="minorHAnsi"/>
-        </w:rPr>
+        <w:pStyle w:val="Legenda"/>
+        <w:jc w:val="center"/>
+        <w:rPr>
+          <w:rFonts w:cstheme="minorHAnsi"/>
+        </w:rPr>
+      </w:pPr>
+      <w:r>
+        <w:t xml:space="preserve">Figura </w:t>
+      </w:r>
+      <w:r>
+        <w:fldChar w:fldCharType="begin"/>
+      </w:r>
+      <w:r>
+        <w:instrText xml:space="preserve"> SEQ Figura \* ARABIC </w:instrText>
+      </w:r>
+      <w:r>
+        <w:fldChar w:fldCharType="separate"/>
+      </w:r>
+      <w:r>
+        <w:rPr>
+          <w:noProof/>
+        </w:rPr>
+        <w:t>5</w:t>
+      </w:r>
+      <w:r>
+        <w:fldChar w:fldCharType="end"/>
+      </w:r>
+      <w:r>
+        <w:t xml:space="preserve"> - Detalhamento (decomposição) do processo de negócio</w:t>
+      </w:r>
+    </w:p>
+    <w:p>
+      <w:pPr>
+        <w:jc w:val="both"/>
+        <w:rPr>
+          <w:rFonts w:cstheme="minorHAnsi"/>
+        </w:rPr>
+      </w:pPr>
+    </w:p>
+    <w:p>
+      <w:pPr>
+        <w:jc w:val="both"/>
+        <w:rPr>
+          <w:rFonts w:cstheme="minorHAnsi"/>
+          <w:b/>
+          <w:bCs/>
+        </w:rPr>
+      </w:pPr>
+      <w:r>
+        <w:rPr>
+          <w:rFonts w:cstheme="minorHAnsi"/>
+          <w:b/>
+          <w:bCs/>
+        </w:rPr>
+        <w:br w:type="page"/>
+      </w:r>
+    </w:p>
+    <w:p>
+      <w:pPr>
+        <w:jc w:val="both"/>
+        <w:rPr>
+          <w:rFonts w:cstheme="minorHAnsi"/>
+        </w:rPr>
+      </w:pPr>
+      <w:r>
+        <w:rPr>
+          <w:rFonts w:cstheme="minorHAnsi"/>
+          <w:b/>
+          <w:bCs/>
+        </w:rPr>
+        <w:lastRenderedPageBreak/>
+        <w:t>Passo 2</w:t>
+      </w:r>
+      <w:r>
+        <w:rPr>
+          <w:rFonts w:cstheme="minorHAnsi"/>
+          <w:b/>
+          <w:bCs/>
+        </w:rPr>
+        <w:t xml:space="preserve"> e 3</w:t>
+      </w:r>
+      <w:r>
+        <w:rPr>
+          <w:rFonts w:cstheme="minorHAnsi"/>
+          <w:b/>
+          <w:bCs/>
+        </w:rPr>
+        <w:t>.</w:t>
+      </w:r>
+      <w:r>
+        <w:rPr>
+          <w:rFonts w:cstheme="minorHAnsi"/>
+        </w:rPr>
+        <w:t xml:space="preserve"> Identificação de operações candidatas</w:t>
+      </w:r>
+      <w:r>
+        <w:rPr>
+          <w:rFonts w:cstheme="minorHAnsi"/>
+        </w:rPr>
+        <w:t xml:space="preserve"> e a</w:t>
+      </w:r>
+      <w:r>
+        <w:rPr>
+          <w:rFonts w:cstheme="minorHAnsi"/>
+        </w:rPr>
+        <w:t>bstração de lógica de orquestração</w:t>
+      </w:r>
+      <w:r>
+        <w:rPr>
+          <w:rFonts w:cstheme="minorHAnsi"/>
+        </w:rPr>
+        <w:t>:</w:t>
+      </w:r>
+    </w:p>
+    <w:p>
+      <w:pPr>
+        <w:keepNext/>
+        <w:jc w:val="center"/>
       </w:pPr>
       <w:r>
         <w:rPr>
           <w:rFonts w:cstheme="minorHAnsi"/>
         </w:rPr>
         <w:drawing>
-          <wp:inline distT="0" distB="0" distL="0" distR="0" wp14:anchorId="483F4481" wp14:editId="37CFFCDE">
-            <wp:extent cx="5400040" cy="1781810"/>
-            <wp:effectExtent l="19050" t="19050" r="10160" b="27940"/>
-            <wp:docPr id="9" name="Imagem 9"/>
+          <wp:inline distT="0" distB="0" distL="0" distR="0" wp14:anchorId="44D4FD26" wp14:editId="1FBAA424">
+            <wp:extent cx="5220000" cy="3586602"/>
+            <wp:effectExtent l="19050" t="19050" r="19050" b="13970"/>
+            <wp:docPr id="17" name="Imagem 17"/>
             <wp:cNvGraphicFramePr>
               <a:graphicFrameLocks xmlns:a="http://schemas.openxmlformats.org/drawingml/2006/main" noChangeAspect="1"/>
             </wp:cNvGraphicFramePr>
@@ -1277,7 +1501,7 @@
                   <pic:spPr>
                     <a:xfrm>
                       <a:off x="0" y="0"/>
-                      <a:ext cx="5400040" cy="1781810"/>
+                      <a:ext cx="5220000" cy="3586602"/>
                     </a:xfrm>
                     <a:prstGeom prst="rect">
                       <a:avLst/>
@@ -1297,6 +1521,334 @@
     </w:p>
     <w:p>
       <w:pPr>
+        <w:pStyle w:val="Legenda"/>
+        <w:jc w:val="center"/>
+        <w:rPr>
+          <w:rFonts w:cstheme="minorHAnsi"/>
+        </w:rPr>
+      </w:pPr>
+      <w:r>
+        <w:t xml:space="preserve">Figura </w:t>
+      </w:r>
+      <w:r>
+        <w:fldChar w:fldCharType="begin"/>
+      </w:r>
+      <w:r>
+        <w:instrText xml:space="preserve"> SEQ Figura \* ARABIC </w:instrText>
+      </w:r>
+      <w:r>
+        <w:fldChar w:fldCharType="separate"/>
+      </w:r>
+      <w:r>
+        <w:rPr>
+          <w:noProof/>
+        </w:rPr>
+        <w:t>6</w:t>
+      </w:r>
+      <w:r>
+        <w:fldChar w:fldCharType="end"/>
+      </w:r>
+      <w:r>
+        <w:t xml:space="preserve"> - Identificação das operações candidatos</w:t>
+      </w:r>
+    </w:p>
+    <w:p>
+      <w:pPr>
+        <w:jc w:val="both"/>
+        <w:rPr>
+          <w:rFonts w:cstheme="minorHAnsi"/>
+        </w:rPr>
+      </w:pPr>
+      <w:r>
+        <w:rPr>
+          <w:rFonts w:cstheme="minorHAnsi"/>
+          <w:b/>
+          <w:bCs/>
+        </w:rPr>
+        <w:t>Passo 4</w:t>
+      </w:r>
+      <w:r>
+        <w:rPr>
+          <w:rFonts w:cstheme="minorHAnsi"/>
+          <w:b/>
+          <w:bCs/>
+        </w:rPr>
+        <w:t>.</w:t>
+      </w:r>
+      <w:r>
+        <w:rPr>
+          <w:rFonts w:cstheme="minorHAnsi"/>
+        </w:rPr>
+        <w:t xml:space="preserve"> Criação de serviços candidatos</w:t>
+      </w:r>
+      <w:r>
+        <w:rPr>
+          <w:rFonts w:cstheme="minorHAnsi"/>
+        </w:rPr>
+        <w:t xml:space="preserve"> e agrupá-los em contextos lógicos</w:t>
+      </w:r>
+      <w:r>
+        <w:rPr>
+          <w:rFonts w:cstheme="minorHAnsi"/>
+        </w:rPr>
+        <w:t>:</w:t>
+      </w:r>
+    </w:p>
+    <w:p>
+      <w:pPr>
+        <w:jc w:val="both"/>
+        <w:rPr>
+          <w:rFonts w:cstheme="minorHAnsi"/>
+        </w:rPr>
+      </w:pPr>
+      <w:r>
+        <w:rPr>
+          <w:rFonts w:cstheme="minorHAnsi"/>
+        </w:rPr>
+        <w:t>Separação dos serviços identificados:</w:t>
+      </w:r>
+    </w:p>
+    <w:p>
+      <w:pPr>
+        <w:pStyle w:val="PargrafodaLista"/>
+        <w:numPr>
+          <w:ilvl w:val="0"/>
+          <w:numId w:val="6"/>
+        </w:numPr>
+        <w:tabs>
+          <w:tab w:val="left" w:pos="6876"/>
+        </w:tabs>
+        <w:spacing w:line="256" w:lineRule="auto"/>
+        <w:jc w:val="both"/>
+      </w:pPr>
+      <w:r>
+        <w:t>Pedidos:</w:t>
+      </w:r>
+    </w:p>
+    <w:p>
+      <w:pPr>
+        <w:pStyle w:val="PargrafodaLista"/>
+        <w:numPr>
+          <w:ilvl w:val="1"/>
+          <w:numId w:val="6"/>
+        </w:numPr>
+        <w:tabs>
+          <w:tab w:val="left" w:pos="6876"/>
+        </w:tabs>
+        <w:spacing w:line="256" w:lineRule="auto"/>
+        <w:jc w:val="both"/>
+      </w:pPr>
+      <w:r>
+        <w:t>Consultar pedidos</w:t>
+      </w:r>
+      <w:r>
+        <w:t>;</w:t>
+      </w:r>
+    </w:p>
+    <w:p>
+      <w:pPr>
+        <w:pStyle w:val="PargrafodaLista"/>
+        <w:numPr>
+          <w:ilvl w:val="1"/>
+          <w:numId w:val="6"/>
+        </w:numPr>
+        <w:tabs>
+          <w:tab w:val="left" w:pos="6876"/>
+        </w:tabs>
+        <w:spacing w:line="256" w:lineRule="auto"/>
+        <w:jc w:val="both"/>
+      </w:pPr>
+      <w:r>
+        <w:t>Apresenta dados (legado)</w:t>
+      </w:r>
+      <w:r>
+        <w:t>;</w:t>
+      </w:r>
+    </w:p>
+    <w:p>
+      <w:pPr>
+        <w:pStyle w:val="PargrafodaLista"/>
+        <w:numPr>
+          <w:ilvl w:val="1"/>
+          <w:numId w:val="6"/>
+        </w:numPr>
+        <w:tabs>
+          <w:tab w:val="left" w:pos="6876"/>
+        </w:tabs>
+        <w:spacing w:line="256" w:lineRule="auto"/>
+        <w:jc w:val="both"/>
+      </w:pPr>
+      <w:r>
+        <w:t>Mostra pedidos</w:t>
+      </w:r>
+      <w:r>
+        <w:t>;</w:t>
+      </w:r>
+    </w:p>
+    <w:p>
+      <w:pPr>
+        <w:pStyle w:val="PargrafodaLista"/>
+        <w:numPr>
+          <w:ilvl w:val="1"/>
+          <w:numId w:val="6"/>
+        </w:numPr>
+        <w:tabs>
+          <w:tab w:val="left" w:pos="6876"/>
+        </w:tabs>
+        <w:spacing w:line="256" w:lineRule="auto"/>
+        <w:jc w:val="both"/>
+      </w:pPr>
+      <w:r>
+        <w:t>Recebe número do pedido selecionado</w:t>
+      </w:r>
+      <w:r>
+        <w:t>;</w:t>
+      </w:r>
+    </w:p>
+    <w:p>
+      <w:pPr>
+        <w:pStyle w:val="PargrafodaLista"/>
+        <w:numPr>
+          <w:ilvl w:val="1"/>
+          <w:numId w:val="6"/>
+        </w:numPr>
+        <w:tabs>
+          <w:tab w:val="left" w:pos="6876"/>
+        </w:tabs>
+        <w:spacing w:line="256" w:lineRule="auto"/>
+        <w:jc w:val="both"/>
+      </w:pPr>
+      <w:r>
+        <w:t>Gera código de rastreio (legado)</w:t>
+      </w:r>
+      <w:r>
+        <w:t>;</w:t>
+      </w:r>
+    </w:p>
+    <w:p>
+      <w:pPr>
+        <w:pStyle w:val="PargrafodaLista"/>
+        <w:numPr>
+          <w:ilvl w:val="1"/>
+          <w:numId w:val="6"/>
+        </w:numPr>
+        <w:tabs>
+          <w:tab w:val="left" w:pos="6876"/>
+        </w:tabs>
+        <w:spacing w:line="256" w:lineRule="auto"/>
+        <w:jc w:val="both"/>
+      </w:pPr>
+      <w:r>
+        <w:t>Retira pedido do sistema</w:t>
+      </w:r>
+      <w:r>
+        <w:t>;</w:t>
+      </w:r>
+    </w:p>
+    <w:p>
+      <w:pPr>
+        <w:pStyle w:val="PargrafodaLista"/>
+        <w:numPr>
+          <w:ilvl w:val="1"/>
+          <w:numId w:val="6"/>
+        </w:numPr>
+        <w:tabs>
+          <w:tab w:val="left" w:pos="6876"/>
+        </w:tabs>
+        <w:spacing w:line="256" w:lineRule="auto"/>
+        <w:jc w:val="both"/>
+      </w:pPr>
+      <w:r>
+        <w:t>Recebe dados de efetuação da entrega</w:t>
+      </w:r>
+      <w:r>
+        <w:t>.</w:t>
+      </w:r>
+    </w:p>
+    <w:p>
+      <w:pPr>
+        <w:pStyle w:val="PargrafodaLista"/>
+        <w:numPr>
+          <w:ilvl w:val="0"/>
+          <w:numId w:val="6"/>
+        </w:numPr>
+        <w:tabs>
+          <w:tab w:val="left" w:pos="6876"/>
+        </w:tabs>
+        <w:spacing w:line="256" w:lineRule="auto"/>
+        <w:jc w:val="both"/>
+      </w:pPr>
+      <w:r>
+        <w:t>Entrega:</w:t>
+      </w:r>
+    </w:p>
+    <w:p>
+      <w:pPr>
+        <w:pStyle w:val="PargrafodaLista"/>
+        <w:numPr>
+          <w:ilvl w:val="1"/>
+          <w:numId w:val="6"/>
+        </w:numPr>
+        <w:tabs>
+          <w:tab w:val="left" w:pos="6876"/>
+        </w:tabs>
+        <w:spacing w:line="256" w:lineRule="auto"/>
+        <w:jc w:val="both"/>
+      </w:pPr>
+      <w:r>
+        <w:t>Recebe dados de entrega efetuada</w:t>
+      </w:r>
+      <w:r>
+        <w:t>.</w:t>
+      </w:r>
+    </w:p>
+    <w:p>
+      <w:pPr>
+        <w:pStyle w:val="PargrafodaLista"/>
+        <w:numPr>
+          <w:ilvl w:val="0"/>
+          <w:numId w:val="6"/>
+        </w:numPr>
+        <w:tabs>
+          <w:tab w:val="left" w:pos="6876"/>
+        </w:tabs>
+        <w:spacing w:line="256" w:lineRule="auto"/>
+        <w:jc w:val="both"/>
+      </w:pPr>
+      <w:r>
+        <w:t>Mensageiro:</w:t>
+      </w:r>
+    </w:p>
+    <w:p>
+      <w:pPr>
+        <w:pStyle w:val="PargrafodaLista"/>
+        <w:numPr>
+          <w:ilvl w:val="1"/>
+          <w:numId w:val="6"/>
+        </w:numPr>
+        <w:tabs>
+          <w:tab w:val="left" w:pos="6876"/>
+        </w:tabs>
+        <w:spacing w:line="256" w:lineRule="auto"/>
+        <w:jc w:val="both"/>
+      </w:pPr>
+      <w:r>
+        <w:t>Envia e-mail de confirmação de entrega (legado)</w:t>
+      </w:r>
+      <w:r>
+        <w:t>.</w:t>
+      </w:r>
+    </w:p>
+    <w:p>
+      <w:pPr>
+        <w:jc w:val="both"/>
+        <w:rPr>
+          <w:rFonts w:cstheme="minorHAnsi"/>
+        </w:rPr>
+      </w:pPr>
+    </w:p>
+    <w:p>
+      <w:pPr>
         <w:jc w:val="both"/>
         <w:rPr>
           <w:rFonts w:cstheme="minorHAnsi"/>
@@ -1327,15 +1879,7 @@
           <w:bCs/>
         </w:rPr>
         <w:lastRenderedPageBreak/>
-        <w:t>Passo 2</w:t>
-      </w:r>
-      <w:r>
-        <w:rPr>
-          <w:rFonts w:cstheme="minorHAnsi"/>
-          <w:b/>
-          <w:bCs/>
-        </w:rPr>
-        <w:t xml:space="preserve"> e 3</w:t>
+        <w:t>Passo 5</w:t>
       </w:r>
       <w:r>
         <w:rPr>
@@ -1349,19 +1893,33 @@
         <w:rPr>
           <w:rFonts w:cstheme="minorHAnsi"/>
         </w:rPr>
-        <w:t xml:space="preserve"> Identificação de operações candidatas</w:t>
-      </w:r>
-      <w:r>
-        <w:rPr>
-          <w:rFonts w:cstheme="minorHAnsi"/>
-        </w:rPr>
-        <w:t xml:space="preserve"> e a</w:t>
-      </w:r>
-      <w:r>
-        <w:rPr>
-          <w:rFonts w:cstheme="minorHAnsi"/>
-        </w:rPr>
-        <w:t>bstração de lógica de orquestração</w:t>
+        <w:t xml:space="preserve"> Aplicação de princípios de orientação a serviços</w:t>
+      </w:r>
+      <w:r>
+        <w:rPr>
+          <w:rFonts w:cstheme="minorHAnsi"/>
+        </w:rPr>
+        <w:t xml:space="preserve"> – reusabilidade, autonomia,</w:t>
+      </w:r>
+    </w:p>
+    <w:p>
+      <w:pPr>
+        <w:jc w:val="both"/>
+        <w:rPr>
+          <w:rFonts w:cstheme="minorHAnsi"/>
+        </w:rPr>
+      </w:pPr>
+      <w:r>
+        <w:rPr>
+          <w:rFonts w:cstheme="minorHAnsi"/>
+        </w:rPr>
+        <w:t xml:space="preserve">statelessness </w:t>
+      </w:r>
+      <w:r>
+        <w:rPr>
+          <w:rFonts w:cstheme="minorHAnsi"/>
+        </w:rPr>
+        <w:t>etc.</w:t>
       </w:r>
       <w:r>
         <w:rPr>
@@ -1372,26 +1930,504 @@
     </w:p>
     <w:p>
       <w:pPr>
-        <w:jc w:val="both"/>
-        <w:rPr>
-          <w:rFonts w:cstheme="minorHAnsi"/>
-        </w:rPr>
-      </w:pPr>
-      <w:r>
-        <w:rPr>
-          <w:rFonts w:cstheme="minorHAnsi"/>
-        </w:rPr>
-        <w:tab/>
-      </w:r>
+        <w:pStyle w:val="PargrafodaLista"/>
+        <w:numPr>
+          <w:ilvl w:val="0"/>
+          <w:numId w:val="7"/>
+        </w:numPr>
+        <w:tabs>
+          <w:tab w:val="left" w:pos="6876"/>
+        </w:tabs>
+        <w:spacing w:line="256" w:lineRule="auto"/>
+        <w:jc w:val="both"/>
+      </w:pPr>
+      <w:r>
+        <w:t>Pedidos:</w:t>
+      </w:r>
+    </w:p>
+    <w:p>
+      <w:pPr>
+        <w:pStyle w:val="PargrafodaLista"/>
+        <w:numPr>
+          <w:ilvl w:val="1"/>
+          <w:numId w:val="7"/>
+        </w:numPr>
+        <w:tabs>
+          <w:tab w:val="left" w:pos="6876"/>
+        </w:tabs>
+        <w:spacing w:line="256" w:lineRule="auto"/>
+        <w:jc w:val="both"/>
+      </w:pPr>
+      <w:r>
+        <w:t>Gerar e consultar pedidos (legado – engloba: Consultar pedidos e apresenta dados)</w:t>
+      </w:r>
+      <w:r>
+        <w:t>;</w:t>
+      </w:r>
+    </w:p>
+    <w:p>
+      <w:pPr>
+        <w:pStyle w:val="PargrafodaLista"/>
+        <w:numPr>
+          <w:ilvl w:val="1"/>
+          <w:numId w:val="7"/>
+        </w:numPr>
+        <w:tabs>
+          <w:tab w:val="left" w:pos="6876"/>
+        </w:tabs>
+        <w:spacing w:line="256" w:lineRule="auto"/>
+        <w:jc w:val="both"/>
+      </w:pPr>
+      <w:r>
+        <w:t>Selecionar pedidos (engloba: Mostra pedidos e recebe número do pedido selecionado)</w:t>
+      </w:r>
+      <w:r>
+        <w:t>;</w:t>
+      </w:r>
+    </w:p>
+    <w:p>
+      <w:pPr>
+        <w:pStyle w:val="PargrafodaLista"/>
+        <w:numPr>
+          <w:ilvl w:val="1"/>
+          <w:numId w:val="7"/>
+        </w:numPr>
+        <w:tabs>
+          <w:tab w:val="left" w:pos="6876"/>
+        </w:tabs>
+        <w:spacing w:line="256" w:lineRule="auto"/>
+        <w:jc w:val="both"/>
+      </w:pPr>
+      <w:r>
+        <w:t>Gera código de rastreio (legado)</w:t>
+      </w:r>
+      <w:r>
+        <w:t>;</w:t>
+      </w:r>
+    </w:p>
+    <w:p>
+      <w:pPr>
+        <w:pStyle w:val="PargrafodaLista"/>
+        <w:numPr>
+          <w:ilvl w:val="1"/>
+          <w:numId w:val="7"/>
+        </w:numPr>
+        <w:tabs>
+          <w:tab w:val="left" w:pos="6876"/>
+        </w:tabs>
+        <w:spacing w:line="256" w:lineRule="auto"/>
+        <w:jc w:val="both"/>
+      </w:pPr>
+      <w:r>
+        <w:t>Retira pedido do sistema</w:t>
+      </w:r>
+      <w:r>
+        <w:t>.</w:t>
+      </w:r>
+    </w:p>
+    <w:p>
+      <w:pPr>
+        <w:pStyle w:val="PargrafodaLista"/>
+        <w:numPr>
+          <w:ilvl w:val="0"/>
+          <w:numId w:val="7"/>
+        </w:numPr>
+        <w:tabs>
+          <w:tab w:val="left" w:pos="6876"/>
+        </w:tabs>
+        <w:spacing w:line="256" w:lineRule="auto"/>
+        <w:jc w:val="both"/>
+      </w:pPr>
+      <w:r>
+        <w:t>Entrega:</w:t>
+      </w:r>
+    </w:p>
+    <w:p>
+      <w:pPr>
+        <w:pStyle w:val="PargrafodaLista"/>
+        <w:numPr>
+          <w:ilvl w:val="1"/>
+          <w:numId w:val="7"/>
+        </w:numPr>
+        <w:tabs>
+          <w:tab w:val="left" w:pos="6876"/>
+        </w:tabs>
+        <w:spacing w:line="256" w:lineRule="auto"/>
+        <w:jc w:val="both"/>
+      </w:pPr>
+      <w:r>
+        <w:t>Recebe dados de efetuação da entrega</w:t>
+      </w:r>
+      <w:r>
+        <w:t>.</w:t>
+      </w:r>
+    </w:p>
+    <w:p>
+      <w:pPr>
+        <w:pStyle w:val="PargrafodaLista"/>
+        <w:numPr>
+          <w:ilvl w:val="0"/>
+          <w:numId w:val="7"/>
+        </w:numPr>
+        <w:tabs>
+          <w:tab w:val="left" w:pos="6876"/>
+        </w:tabs>
+        <w:spacing w:line="256" w:lineRule="auto"/>
+        <w:jc w:val="both"/>
+      </w:pPr>
+      <w:r>
+        <w:t>Mensageiro:</w:t>
+      </w:r>
+    </w:p>
+    <w:p>
+      <w:pPr>
+        <w:pStyle w:val="PargrafodaLista"/>
+        <w:numPr>
+          <w:ilvl w:val="1"/>
+          <w:numId w:val="7"/>
+        </w:numPr>
+        <w:tabs>
+          <w:tab w:val="left" w:pos="6876"/>
+        </w:tabs>
+        <w:spacing w:line="256" w:lineRule="auto"/>
+        <w:jc w:val="both"/>
+      </w:pPr>
+      <w:r>
+        <w:t>Enviar e-mail de confirmação da entrega (legado)</w:t>
+      </w:r>
+      <w:r>
+        <w:t>.</w:t>
+      </w:r>
+    </w:p>
+    <w:p>
+      <w:pPr>
+        <w:jc w:val="both"/>
+        <w:rPr>
+          <w:rFonts w:cstheme="minorHAnsi"/>
+        </w:rPr>
+      </w:pPr>
+      <w:r>
+        <w:rPr>
+          <w:rFonts w:cstheme="minorHAnsi"/>
+          <w:b/>
+          <w:bCs/>
+        </w:rPr>
+        <w:t>Passo 6</w:t>
+      </w:r>
+      <w:r>
+        <w:rPr>
+          <w:rFonts w:cstheme="minorHAnsi"/>
+          <w:b/>
+          <w:bCs/>
+        </w:rPr>
+        <w:t>.</w:t>
+      </w:r>
+      <w:r>
+        <w:rPr>
+          <w:rFonts w:cstheme="minorHAnsi"/>
+        </w:rPr>
+        <w:t xml:space="preserve"> Identificação de composições de serviços</w:t>
+      </w:r>
+      <w:r>
+        <w:rPr>
+          <w:rFonts w:cstheme="minorHAnsi"/>
+        </w:rPr>
+        <w:t>:</w:t>
+      </w:r>
+    </w:p>
+    <w:p>
+      <w:pPr>
+        <w:jc w:val="both"/>
+      </w:pPr>
+      <w:r>
+        <w:t>Neste passo, criamos então o serviço de entrega, que irá orquestrar todo o processo de logística do pedido e organizá-lo, de modo a chamar os outros serviços, tomando decisões a partir de suas respostas.</w:t>
+      </w:r>
+    </w:p>
+    <w:p>
+      <w:pPr>
+        <w:jc w:val="both"/>
+        <w:rPr>
+          <w:rFonts w:cstheme="minorHAnsi"/>
+        </w:rPr>
+      </w:pPr>
+      <w:r>
+        <w:rPr>
+          <w:rFonts w:cstheme="minorHAnsi"/>
+          <w:b/>
+          <w:bCs/>
+        </w:rPr>
+        <w:t>Passo 7</w:t>
+      </w:r>
+      <w:r>
+        <w:rPr>
+          <w:rFonts w:cstheme="minorHAnsi"/>
+          <w:b/>
+          <w:bCs/>
+        </w:rPr>
+        <w:t>.</w:t>
+      </w:r>
+      <w:r>
+        <w:rPr>
+          <w:rFonts w:cstheme="minorHAnsi"/>
+        </w:rPr>
+        <w:t xml:space="preserve"> </w:t>
+      </w:r>
+      <w:r>
+        <w:rPr>
+          <w:rFonts w:cstheme="minorHAnsi"/>
+        </w:rPr>
+        <w:t>Revisão dos agrupamentos de operações</w:t>
+      </w:r>
+      <w:r>
+        <w:rPr>
+          <w:rFonts w:cstheme="minorHAnsi"/>
+        </w:rPr>
+        <w:t>:</w:t>
+      </w:r>
+    </w:p>
+    <w:p>
+      <w:pPr>
+        <w:jc w:val="both"/>
+      </w:pPr>
+      <w:r>
+        <w:t>Um novo serviço no grupo entrega pode ser criado, chamado “Status Pedido” (engloba: gera código de rastreio e recebe dados de efetuação da entrega) e um novo grupo de pedidos também pode ser criado, chamado “Define Pedido” (engloba: gerar e consultar pedidos e selecionar pedidos)</w:t>
+      </w:r>
+    </w:p>
+    <w:p>
+      <w:pPr>
+        <w:pStyle w:val="PargrafodaLista"/>
+        <w:numPr>
+          <w:ilvl w:val="0"/>
+          <w:numId w:val="7"/>
+        </w:numPr>
+        <w:tabs>
+          <w:tab w:val="left" w:pos="6876"/>
+        </w:tabs>
+        <w:spacing w:line="256" w:lineRule="auto"/>
+        <w:jc w:val="both"/>
+      </w:pPr>
+      <w:r>
+        <w:t>Pedidos:</w:t>
+      </w:r>
+    </w:p>
+    <w:p>
+      <w:pPr>
+        <w:pStyle w:val="PargrafodaLista"/>
+        <w:numPr>
+          <w:ilvl w:val="1"/>
+          <w:numId w:val="7"/>
+        </w:numPr>
+        <w:tabs>
+          <w:tab w:val="left" w:pos="6876"/>
+        </w:tabs>
+        <w:spacing w:line="256" w:lineRule="auto"/>
+        <w:jc w:val="both"/>
+      </w:pPr>
+      <w:r>
+        <w:t>Define Pedido</w:t>
+      </w:r>
+      <w:r>
+        <w:t>;</w:t>
+      </w:r>
+    </w:p>
+    <w:p>
+      <w:pPr>
+        <w:pStyle w:val="PargrafodaLista"/>
+        <w:numPr>
+          <w:ilvl w:val="1"/>
+          <w:numId w:val="7"/>
+        </w:numPr>
+        <w:tabs>
+          <w:tab w:val="left" w:pos="6876"/>
+        </w:tabs>
+        <w:spacing w:line="256" w:lineRule="auto"/>
+        <w:jc w:val="both"/>
+      </w:pPr>
+      <w:r>
+        <w:t>Retira pedido do sistema</w:t>
+      </w:r>
+      <w:r>
+        <w:t>;</w:t>
+      </w:r>
+    </w:p>
+    <w:p>
+      <w:pPr>
+        <w:pStyle w:val="PargrafodaLista"/>
+        <w:numPr>
+          <w:ilvl w:val="0"/>
+          <w:numId w:val="7"/>
+        </w:numPr>
+        <w:tabs>
+          <w:tab w:val="left" w:pos="6876"/>
+        </w:tabs>
+        <w:spacing w:line="256" w:lineRule="auto"/>
+        <w:jc w:val="both"/>
+      </w:pPr>
+      <w:r>
+        <w:t>Entrega:</w:t>
+      </w:r>
+    </w:p>
+    <w:p>
+      <w:pPr>
+        <w:pStyle w:val="PargrafodaLista"/>
+        <w:numPr>
+          <w:ilvl w:val="1"/>
+          <w:numId w:val="7"/>
+        </w:numPr>
+        <w:tabs>
+          <w:tab w:val="left" w:pos="6876"/>
+        </w:tabs>
+        <w:spacing w:line="256" w:lineRule="auto"/>
+        <w:jc w:val="both"/>
+      </w:pPr>
+      <w:r>
+        <w:t>Status Pedido</w:t>
+      </w:r>
+      <w:r>
+        <w:t>.</w:t>
+      </w:r>
+    </w:p>
+    <w:p>
+      <w:pPr>
+        <w:pStyle w:val="PargrafodaLista"/>
+        <w:numPr>
+          <w:ilvl w:val="0"/>
+          <w:numId w:val="7"/>
+        </w:numPr>
+        <w:tabs>
+          <w:tab w:val="left" w:pos="6876"/>
+        </w:tabs>
+        <w:spacing w:line="256" w:lineRule="auto"/>
+        <w:jc w:val="both"/>
+      </w:pPr>
+      <w:r>
+        <w:t>Mensageiro:</w:t>
+      </w:r>
+    </w:p>
+    <w:p>
+      <w:pPr>
+        <w:pStyle w:val="PargrafodaLista"/>
+        <w:numPr>
+          <w:ilvl w:val="1"/>
+          <w:numId w:val="7"/>
+        </w:numPr>
+        <w:tabs>
+          <w:tab w:val="left" w:pos="6876"/>
+        </w:tabs>
+        <w:spacing w:line="256" w:lineRule="auto"/>
+        <w:jc w:val="both"/>
+      </w:pPr>
+      <w:r>
+        <w:t>Enviar e-mail de confirmação da entrega (legado)</w:t>
+      </w:r>
+      <w:r>
+        <w:t>.</w:t>
+      </w:r>
+    </w:p>
+    <w:p>
+      <w:pPr>
+        <w:jc w:val="both"/>
+        <w:rPr>
+          <w:rFonts w:cstheme="minorHAnsi"/>
+        </w:rPr>
+      </w:pPr>
+      <w:r>
+        <w:rPr>
+          <w:rFonts w:cstheme="minorHAnsi"/>
+          <w:b/>
+          <w:bCs/>
+        </w:rPr>
+        <w:t>Passo 8</w:t>
+      </w:r>
+      <w:r>
+        <w:rPr>
+          <w:rFonts w:cstheme="minorHAnsi"/>
+          <w:b/>
+          <w:bCs/>
+        </w:rPr>
+        <w:t>.</w:t>
+      </w:r>
+      <w:r>
+        <w:rPr>
+          <w:rFonts w:cstheme="minorHAnsi"/>
+        </w:rPr>
+        <w:t xml:space="preserve"> Análise dos requisitos de processamento</w:t>
+      </w:r>
+      <w:r>
+        <w:rPr>
+          <w:rFonts w:cstheme="minorHAnsi"/>
+        </w:rPr>
+        <w:t>:</w:t>
+      </w:r>
+      <w:r>
+        <w:rPr>
+          <w:rFonts w:cstheme="minorHAnsi"/>
+        </w:rPr>
+        <w:t xml:space="preserve"> </w:t>
+      </w:r>
+    </w:p>
+    <w:p>
+      <w:pPr>
+        <w:jc w:val="both"/>
+        <w:rPr>
+          <w:rFonts w:cstheme="minorHAnsi"/>
+        </w:rPr>
+      </w:pPr>
+      <w:r>
+        <w:rPr>
+          <w:rFonts w:cstheme="minorHAnsi"/>
+        </w:rPr>
+        <w:t xml:space="preserve">Assim como feito </w:t>
+      </w:r>
+      <w:r>
+        <w:rPr>
+          <w:rFonts w:cstheme="minorHAnsi"/>
+        </w:rPr>
+        <w:t>no</w:t>
+      </w:r>
+      <w:r>
+        <w:rPr>
+          <w:rFonts w:cstheme="minorHAnsi"/>
+        </w:rPr>
+        <w:t xml:space="preserve"> exercício em sala de aula, esse passo não será executado.</w:t>
+      </w:r>
+    </w:p>
+    <w:p>
+      <w:pPr>
+        <w:jc w:val="both"/>
+        <w:rPr>
+          <w:rFonts w:cstheme="minorHAnsi"/>
+        </w:rPr>
+      </w:pPr>
+    </w:p>
+    <w:p>
+      <w:pPr>
+        <w:jc w:val="both"/>
+        <w:rPr>
+          <w:rFonts w:cstheme="minorHAnsi"/>
+        </w:rPr>
+      </w:pPr>
+      <w:r>
+        <w:rPr>
+          <w:rFonts w:cstheme="minorHAnsi"/>
+        </w:rPr>
+        <w:t>Por conseguinte, obtemos a seguinte relação refinada dos serviços, na representação de classes UML mostrada abaixo:</w:t>
+      </w:r>
+    </w:p>
+    <w:p>
+      <w:pPr>
+        <w:keepNext/>
+        <w:jc w:val="center"/>
+      </w:pPr>
       <w:r>
         <w:rPr>
           <w:rFonts w:cstheme="minorHAnsi"/>
         </w:rPr>
         <w:drawing>
-          <wp:inline distT="0" distB="0" distL="0" distR="0" wp14:anchorId="636DE81B" wp14:editId="48476AAE">
-            <wp:extent cx="5400000" cy="3529484"/>
-            <wp:effectExtent l="19050" t="19050" r="10795" b="13970"/>
-            <wp:docPr id="12" name="Imagem 12"/>
+          <wp:inline distT="0" distB="0" distL="0" distR="0" wp14:anchorId="14FED5FD" wp14:editId="2247035B">
+            <wp:extent cx="5220000" cy="935210"/>
+            <wp:effectExtent l="19050" t="19050" r="19050" b="17780"/>
+            <wp:docPr id="18" name="Imagem 18"/>
             <wp:cNvGraphicFramePr>
               <a:graphicFrameLocks xmlns:a="http://schemas.openxmlformats.org/drawingml/2006/main" noChangeAspect="1"/>
             </wp:cNvGraphicFramePr>
@@ -1411,7 +2447,7 @@
                   <pic:spPr>
                     <a:xfrm>
                       <a:off x="0" y="0"/>
-                      <a:ext cx="5400000" cy="3529484"/>
+                      <a:ext cx="5220000" cy="935210"/>
                     </a:xfrm>
                     <a:prstGeom prst="rect">
                       <a:avLst/>
@@ -1431,20 +2467,572 @@
     </w:p>
     <w:p>
       <w:pPr>
+        <w:pStyle w:val="Legenda"/>
         <w:jc w:val="center"/>
         <w:rPr>
           <w:rFonts w:cstheme="minorHAnsi"/>
         </w:rPr>
       </w:pPr>
       <w:r>
+        <w:t xml:space="preserve">Figura </w:t>
+      </w:r>
+      <w:r>
+        <w:fldChar w:fldCharType="begin"/>
+      </w:r>
+      <w:r>
+        <w:instrText xml:space="preserve"> SEQ Figura \* ARABIC </w:instrText>
+      </w:r>
+      <w:r>
+        <w:fldChar w:fldCharType="separate"/>
+      </w:r>
+      <w:r>
+        <w:rPr>
+          <w:noProof/>
+        </w:rPr>
+        <w:t>7</w:t>
+      </w:r>
+      <w:r>
+        <w:fldChar w:fldCharType="end"/>
+      </w:r>
+      <w:r>
+        <w:t xml:space="preserve"> - UML da relação refinada dos serviços</w:t>
+      </w:r>
+    </w:p>
+    <w:p>
+      <w:pPr>
+        <w:jc w:val="center"/>
+        <w:rPr>
+          <w:rFonts w:cstheme="minorHAnsi"/>
+        </w:rPr>
+      </w:pPr>
+      <w:r>
+        <w:rPr>
+          <w:rFonts w:cstheme="minorHAnsi"/>
+          <w:b/>
+          <w:bCs/>
+        </w:rPr>
+        <w:lastRenderedPageBreak/>
+        <w:t>3ª fase:</w:t>
+      </w:r>
+      <w:r>
+        <w:rPr>
+          <w:rFonts w:cstheme="minorHAnsi"/>
+        </w:rPr>
+        <w:t xml:space="preserve"> Projeto orientado a serviços</w:t>
+      </w:r>
+      <w:r>
+        <w:rPr>
+          <w:rFonts w:cstheme="minorHAnsi"/>
+        </w:rPr>
+        <w:t xml:space="preserve"> (5 passos)</w:t>
+      </w:r>
+    </w:p>
+    <w:p>
+      <w:pPr>
+        <w:jc w:val="both"/>
+        <w:rPr>
+          <w:rFonts w:cstheme="minorHAnsi"/>
+        </w:rPr>
+      </w:pPr>
+      <w:r>
+        <w:rPr>
+          <w:rFonts w:cstheme="minorHAnsi"/>
+          <w:b/>
+          <w:bCs/>
+        </w:rPr>
+        <w:t>Passo 1</w:t>
+      </w:r>
+      <w:r>
+        <w:rPr>
+          <w:rFonts w:cstheme="minorHAnsi"/>
+          <w:b/>
+          <w:bCs/>
+        </w:rPr>
+        <w:t>.</w:t>
+      </w:r>
+      <w:r>
+        <w:rPr>
+          <w:rFonts w:cstheme="minorHAnsi"/>
+        </w:rPr>
+        <w:t xml:space="preserve"> Composição da arquitetura orientada a serviços</w:t>
+      </w:r>
+      <w:r>
+        <w:rPr>
+          <w:rFonts w:cstheme="minorHAnsi"/>
+        </w:rPr>
+        <w:t xml:space="preserve"> –</w:t>
+      </w:r>
+      <w:r>
+        <w:rPr>
+          <w:rFonts w:cstheme="minorHAnsi"/>
+        </w:rPr>
+        <w:t xml:space="preserve"> padrões, bibliotecas, recursos específicos de uma linguagem </w:t>
+      </w:r>
+      <w:r>
+        <w:rPr>
+          <w:rFonts w:cstheme="minorHAnsi"/>
+        </w:rPr>
+        <w:t>etc.</w:t>
+      </w:r>
+      <w:r>
+        <w:rPr>
+          <w:rFonts w:cstheme="minorHAnsi"/>
+        </w:rPr>
+        <w:t>:</w:t>
+      </w:r>
+    </w:p>
+    <w:p>
+      <w:pPr>
+        <w:autoSpaceDE w:val="0"/>
+        <w:autoSpaceDN w:val="0"/>
+        <w:adjustRightInd w:val="0"/>
+        <w:spacing w:after="0" w:line="240" w:lineRule="auto"/>
+        <w:jc w:val="both"/>
+        <w:rPr>
+          <w:rFonts w:cstheme="minorHAnsi"/>
+        </w:rPr>
+      </w:pPr>
+      <w:r>
+        <w:rPr>
+          <w:rFonts w:cstheme="minorHAnsi"/>
+        </w:rPr>
+        <w:t>Para a implementação dos s</w:t>
+      </w:r>
+      <w:r>
+        <w:rPr>
+          <w:rFonts w:cstheme="minorHAnsi"/>
+        </w:rPr>
+        <w:t xml:space="preserve">erviços </w:t>
+      </w:r>
+      <w:r>
+        <w:rPr>
+          <w:rFonts w:cstheme="minorHAnsi"/>
+        </w:rPr>
+        <w:t>d</w:t>
+      </w:r>
+      <w:r>
+        <w:rPr>
+          <w:rFonts w:cstheme="minorHAnsi"/>
+        </w:rPr>
+        <w:t>o Provedor de Serviços de Logística</w:t>
+      </w:r>
+      <w:r>
+        <w:rPr>
+          <w:rFonts w:cstheme="minorHAnsi"/>
+        </w:rPr>
+        <w:t xml:space="preserve"> </w:t>
+      </w:r>
+      <w:r>
+        <w:rPr>
+          <w:rFonts w:cstheme="minorHAnsi"/>
+        </w:rPr>
+        <w:t xml:space="preserve">serão utilizadas </w:t>
+      </w:r>
+      <w:r>
+        <w:rPr>
+          <w:rFonts w:cstheme="minorHAnsi"/>
+        </w:rPr>
+        <w:t>as três camadas: Task, Entity e Utility.</w:t>
+      </w:r>
+    </w:p>
+    <w:p>
+      <w:pPr>
+        <w:autoSpaceDE w:val="0"/>
+        <w:autoSpaceDN w:val="0"/>
+        <w:adjustRightInd w:val="0"/>
+        <w:spacing w:after="0" w:line="240" w:lineRule="auto"/>
+        <w:jc w:val="both"/>
+        <w:rPr>
+          <w:rFonts w:cstheme="minorHAnsi"/>
+        </w:rPr>
+      </w:pPr>
+      <w:r>
+        <w:rPr>
+          <w:rFonts w:cstheme="minorHAnsi"/>
+        </w:rPr>
+        <w:t xml:space="preserve">Como padrões de implementação, </w:t>
+      </w:r>
+      <w:r>
+        <w:rPr>
+          <w:rFonts w:cstheme="minorHAnsi"/>
+        </w:rPr>
+        <w:t xml:space="preserve">assim como utilizado em exemplo de sala de aula, </w:t>
+      </w:r>
+      <w:r>
+        <w:rPr>
+          <w:rFonts w:cstheme="minorHAnsi"/>
+        </w:rPr>
+        <w:t>ser</w:t>
+      </w:r>
+      <w:r>
+        <w:rPr>
+          <w:rFonts w:cstheme="minorHAnsi"/>
+        </w:rPr>
+        <w:t xml:space="preserve">á </w:t>
+      </w:r>
+      <w:r>
+        <w:rPr>
+          <w:rFonts w:cstheme="minorHAnsi"/>
+        </w:rPr>
+        <w:t>utilizad</w:t>
+      </w:r>
+      <w:r>
+        <w:rPr>
+          <w:rFonts w:cstheme="minorHAnsi"/>
+        </w:rPr>
+        <w:t xml:space="preserve">a </w:t>
+      </w:r>
+      <w:r>
+        <w:rPr>
+          <w:rFonts w:cstheme="minorHAnsi"/>
+        </w:rPr>
+        <w:t>a linguagem Java em conjunto</w:t>
+      </w:r>
+      <w:r>
+        <w:rPr>
+          <w:rFonts w:cstheme="minorHAnsi"/>
+        </w:rPr>
+        <w:t xml:space="preserve"> </w:t>
+      </w:r>
+      <w:r>
+        <w:rPr>
+          <w:rFonts w:cstheme="minorHAnsi"/>
+        </w:rPr>
+        <w:t xml:space="preserve">com </w:t>
+      </w:r>
+      <w:r>
+        <w:rPr>
+          <w:rFonts w:cstheme="minorHAnsi"/>
+        </w:rPr>
+        <w:t xml:space="preserve">a </w:t>
+      </w:r>
+      <w:r>
+        <w:rPr>
+          <w:rFonts w:cstheme="minorHAnsi"/>
+        </w:rPr>
+        <w:t>biblioteca</w:t>
+      </w:r>
+      <w:r>
+        <w:rPr>
+          <w:rFonts w:cstheme="minorHAnsi"/>
+        </w:rPr>
+        <w:t xml:space="preserve"> </w:t>
+      </w:r>
+      <w:r>
+        <w:rPr>
+          <w:rFonts w:cstheme="minorHAnsi"/>
+        </w:rPr>
+        <w:t>REST</w:t>
+      </w:r>
+      <w:r>
+        <w:rPr>
+          <w:rFonts w:cstheme="minorHAnsi"/>
+        </w:rPr>
+        <w:t>,</w:t>
+      </w:r>
+      <w:r>
+        <w:rPr>
+          <w:rFonts w:cstheme="minorHAnsi"/>
+        </w:rPr>
+        <w:t xml:space="preserve"> que fornecem suporte para web services</w:t>
+      </w:r>
+      <w:r>
+        <w:rPr>
+          <w:rFonts w:cstheme="minorHAnsi"/>
+        </w:rPr>
+        <w:t>.</w:t>
+      </w:r>
+    </w:p>
+    <w:p>
+      <w:pPr>
+        <w:autoSpaceDE w:val="0"/>
+        <w:autoSpaceDN w:val="0"/>
+        <w:adjustRightInd w:val="0"/>
+        <w:spacing w:after="0" w:line="240" w:lineRule="auto"/>
+        <w:jc w:val="both"/>
+        <w:rPr>
+          <w:rFonts w:cstheme="minorHAnsi"/>
+        </w:rPr>
+      </w:pPr>
+      <w:r>
+        <w:rPr>
+          <w:rFonts w:cstheme="minorHAnsi"/>
+        </w:rPr>
+        <w:t xml:space="preserve">Serão utilizadas </w:t>
+      </w:r>
+      <w:r>
+        <w:rPr>
+          <w:rFonts w:cstheme="minorHAnsi"/>
+        </w:rPr>
+        <w:t>anotações da linguagem Java, para reduzir ao máximo as configurações</w:t>
+      </w:r>
+      <w:r>
+        <w:rPr>
+          <w:rFonts w:cstheme="minorHAnsi"/>
+        </w:rPr>
+        <w:t xml:space="preserve"> </w:t>
+      </w:r>
+      <w:r>
+        <w:rPr>
+          <w:rFonts w:cstheme="minorHAnsi"/>
+        </w:rPr>
+        <w:t>com arquivos XML.</w:t>
+      </w:r>
+    </w:p>
+    <w:p>
+      <w:pPr>
+        <w:autoSpaceDE w:val="0"/>
+        <w:autoSpaceDN w:val="0"/>
+        <w:adjustRightInd w:val="0"/>
+        <w:spacing w:after="0" w:line="240" w:lineRule="auto"/>
+        <w:jc w:val="both"/>
+        <w:rPr>
+          <w:rFonts w:cstheme="minorHAnsi"/>
+        </w:rPr>
+      </w:pPr>
+    </w:p>
+    <w:p>
+      <w:pPr>
+        <w:jc w:val="both"/>
+        <w:rPr>
+          <w:rFonts w:cstheme="minorHAnsi"/>
+        </w:rPr>
+      </w:pPr>
+      <w:r>
+        <w:rPr>
+          <w:rFonts w:cstheme="minorHAnsi"/>
+          <w:b/>
+          <w:bCs/>
+        </w:rPr>
+        <w:t>Passo 2</w:t>
+      </w:r>
+      <w:r>
+        <w:rPr>
+          <w:rFonts w:cstheme="minorHAnsi"/>
+          <w:b/>
+          <w:bCs/>
+        </w:rPr>
+        <w:t>.</w:t>
+      </w:r>
+      <w:r>
+        <w:rPr>
+          <w:rFonts w:cstheme="minorHAnsi"/>
+        </w:rPr>
+        <w:t xml:space="preserve"> Projeto de serviços baseados em entidades</w:t>
+      </w:r>
+      <w:r>
+        <w:rPr>
+          <w:rFonts w:cstheme="minorHAnsi"/>
+        </w:rPr>
+        <w:t xml:space="preserve"> –</w:t>
+      </w:r>
+      <w:r>
+        <w:rPr>
+          <w:rFonts w:cstheme="minorHAnsi"/>
+        </w:rPr>
+        <w:t xml:space="preserve"> operações CRUD</w:t>
+      </w:r>
+      <w:r>
+        <w:rPr>
+          <w:rFonts w:cstheme="minorHAnsi"/>
+        </w:rPr>
+        <w:t>:</w:t>
+      </w:r>
+      <w:r>
+        <w:rPr>
+          <w:rFonts w:cstheme="minorHAnsi"/>
+        </w:rPr>
+        <w:t xml:space="preserve"> Pedido</w:t>
+      </w:r>
+      <w:r>
+        <w:rPr>
+          <w:rFonts w:cstheme="minorHAnsi"/>
+        </w:rPr>
+        <w:t>s</w:t>
+      </w:r>
+      <w:r>
+        <w:rPr>
+          <w:rFonts w:cstheme="minorHAnsi"/>
+        </w:rPr>
+        <w:t>.</w:t>
+      </w:r>
+    </w:p>
+    <w:p>
+      <w:pPr>
+        <w:jc w:val="both"/>
+        <w:rPr>
+          <w:rFonts w:cstheme="minorHAnsi"/>
+        </w:rPr>
+      </w:pPr>
+      <w:r>
+        <w:rPr>
+          <w:rFonts w:cstheme="minorHAnsi"/>
+          <w:b/>
+          <w:bCs/>
+        </w:rPr>
+        <w:t>Passo 3</w:t>
+      </w:r>
+      <w:r>
+        <w:rPr>
+          <w:rFonts w:cstheme="minorHAnsi"/>
+          <w:b/>
+          <w:bCs/>
+        </w:rPr>
+        <w:t>.</w:t>
+      </w:r>
+      <w:r>
+        <w:rPr>
+          <w:rFonts w:cstheme="minorHAnsi"/>
+        </w:rPr>
+        <w:t xml:space="preserve"> Projeto de serviços de aplicação</w:t>
+      </w:r>
+      <w:r>
+        <w:rPr>
+          <w:rFonts w:cstheme="minorHAnsi"/>
+        </w:rPr>
+        <w:t>:</w:t>
+      </w:r>
+      <w:r>
+        <w:rPr>
+          <w:rFonts w:cstheme="minorHAnsi"/>
+        </w:rPr>
+        <w:t xml:space="preserve"> Mensageiro.</w:t>
+      </w:r>
+    </w:p>
+    <w:p>
+      <w:pPr>
+        <w:jc w:val="both"/>
+        <w:rPr>
+          <w:rFonts w:cstheme="minorHAnsi"/>
+        </w:rPr>
+      </w:pPr>
+      <w:r>
+        <w:rPr>
+          <w:rFonts w:cstheme="minorHAnsi"/>
+          <w:b/>
+          <w:bCs/>
+        </w:rPr>
+        <w:t>Passo 4</w:t>
+      </w:r>
+      <w:r>
+        <w:rPr>
+          <w:rFonts w:cstheme="minorHAnsi"/>
+          <w:b/>
+          <w:bCs/>
+        </w:rPr>
+        <w:t>.</w:t>
+      </w:r>
+      <w:r>
+        <w:rPr>
+          <w:rFonts w:cstheme="minorHAnsi"/>
+        </w:rPr>
+        <w:t xml:space="preserve"> Projeto de serviços baseados em tarefa</w:t>
+      </w:r>
+      <w:r>
+        <w:rPr>
+          <w:rFonts w:cstheme="minorHAnsi"/>
+        </w:rPr>
+        <w:t>:</w:t>
+      </w:r>
+      <w:r>
+        <w:rPr>
+          <w:rFonts w:cstheme="minorHAnsi"/>
+        </w:rPr>
+        <w:t xml:space="preserve"> Entrega.</w:t>
+      </w:r>
+    </w:p>
+    <w:p>
+      <w:pPr>
+        <w:jc w:val="both"/>
+        <w:rPr>
+          <w:rFonts w:cstheme="minorHAnsi"/>
+        </w:rPr>
+      </w:pPr>
+      <w:r>
+        <w:rPr>
+          <w:rFonts w:cstheme="minorHAnsi"/>
+          <w:b/>
+          <w:bCs/>
+        </w:rPr>
+        <w:t>Passo 5</w:t>
+      </w:r>
+      <w:r>
+        <w:rPr>
+          <w:rFonts w:cstheme="minorHAnsi"/>
+          <w:b/>
+          <w:bCs/>
+        </w:rPr>
+        <w:t>.</w:t>
+      </w:r>
+      <w:r>
+        <w:rPr>
+          <w:rFonts w:cstheme="minorHAnsi"/>
+        </w:rPr>
+        <w:t xml:space="preserve"> Projeto de processo orientado a serviços</w:t>
+      </w:r>
+      <w:r>
+        <w:rPr>
+          <w:rFonts w:cstheme="minorHAnsi"/>
+        </w:rPr>
+        <w:t>:</w:t>
+      </w:r>
+      <w:r>
+        <w:rPr>
+          <w:rFonts w:cstheme="minorHAnsi"/>
+        </w:rPr>
+        <w:t xml:space="preserve"> Este é extraído do mapeamento, que indica onde cada serviço será inserido no processo de negócio, constituindo o seguinte </w:t>
+      </w:r>
+      <w:r>
+        <w:rPr>
+          <w:rFonts w:cstheme="minorHAnsi"/>
+        </w:rPr>
+        <w:t xml:space="preserve">modelo final </w:t>
+      </w:r>
+      <w:r>
+        <w:rPr>
+          <w:rFonts w:cstheme="minorHAnsi"/>
+        </w:rPr>
+        <w:t xml:space="preserve">de </w:t>
+      </w:r>
+      <w:r>
+        <w:rPr>
+          <w:rFonts w:cstheme="minorHAnsi"/>
+        </w:rPr>
+        <w:t>relacionamento entre os serviços e suas</w:t>
+      </w:r>
+      <w:r>
+        <w:rPr>
+          <w:rFonts w:cstheme="minorHAnsi"/>
+        </w:rPr>
+        <w:t xml:space="preserve"> </w:t>
+      </w:r>
+      <w:r>
+        <w:rPr>
+          <w:rFonts w:cstheme="minorHAnsi"/>
+        </w:rPr>
+        <w:t>respectivas camadas</w:t>
+      </w:r>
+      <w:r>
+        <w:rPr>
+          <w:rFonts w:cstheme="minorHAnsi"/>
+        </w:rPr>
+        <w:t>:</w:t>
+      </w:r>
+    </w:p>
+    <w:p>
+      <w:pPr>
+        <w:keepNext/>
+        <w:jc w:val="center"/>
+      </w:pPr>
+      <w:r>
         <w:rPr>
           <w:rFonts w:cstheme="minorHAnsi"/>
         </w:rPr>
         <w:drawing>
-          <wp:inline distT="0" distB="0" distL="0" distR="0" wp14:anchorId="42AE323A" wp14:editId="3D4889A1">
-            <wp:extent cx="5400040" cy="1784350"/>
-            <wp:effectExtent l="19050" t="19050" r="10160" b="25400"/>
-            <wp:docPr id="11" name="Imagem 11"/>
+          <wp:inline distT="0" distB="0" distL="0" distR="0" wp14:anchorId="3CB92C20" wp14:editId="4AD0EBE4">
+            <wp:extent cx="3600000" cy="4368293"/>
+            <wp:effectExtent l="19050" t="19050" r="19685" b="13335"/>
+            <wp:docPr id="19" name="Imagem 19"/>
             <wp:cNvGraphicFramePr>
               <a:graphicFrameLocks xmlns:a="http://schemas.openxmlformats.org/drawingml/2006/main" noChangeAspect="1"/>
             </wp:cNvGraphicFramePr>
@@ -1464,7 +3052,7 @@
                   <pic:spPr>
                     <a:xfrm>
                       <a:off x="0" y="0"/>
-                      <a:ext cx="5400040" cy="1784350"/>
+                      <a:ext cx="3600000" cy="4368293"/>
                     </a:xfrm>
                     <a:prstGeom prst="rect">
                       <a:avLst/>
@@ -1484,38 +3072,91 @@
     </w:p>
     <w:p>
       <w:pPr>
-        <w:jc w:val="both"/>
-        <w:rPr>
-          <w:rFonts w:cstheme="minorHAnsi"/>
-        </w:rPr>
-      </w:pPr>
-      <w:r>
-        <w:rPr>
-          <w:rFonts w:cstheme="minorHAnsi"/>
-          <w:b/>
-          <w:bCs/>
-        </w:rPr>
-        <w:t>Passo 4</w:t>
-      </w:r>
-      <w:r>
-        <w:rPr>
-          <w:rFonts w:cstheme="minorHAnsi"/>
-          <w:b/>
-          <w:bCs/>
-        </w:rPr>
-        <w:t>.</w:t>
-      </w:r>
-      <w:r>
-        <w:rPr>
-          <w:rFonts w:cstheme="minorHAnsi"/>
-        </w:rPr>
-        <w:t xml:space="preserve"> Criação de serviços candidatos</w:t>
-      </w:r>
-      <w:r>
-        <w:rPr>
-          <w:rFonts w:cstheme="minorHAnsi"/>
-        </w:rPr>
-        <w:t xml:space="preserve"> e agrupá-los em contextos lógicos</w:t>
+        <w:pStyle w:val="Legenda"/>
+        <w:jc w:val="center"/>
+        <w:rPr>
+          <w:rFonts w:cstheme="minorHAnsi"/>
+        </w:rPr>
+      </w:pPr>
+      <w:r>
+        <w:t xml:space="preserve">Figura </w:t>
+      </w:r>
+      <w:r>
+        <w:fldChar w:fldCharType="begin"/>
+      </w:r>
+      <w:r>
+        <w:instrText xml:space="preserve"> SEQ Figura \* ARABIC </w:instrText>
+      </w:r>
+      <w:r>
+        <w:fldChar w:fldCharType="separate"/>
+      </w:r>
+      <w:r>
+        <w:rPr>
+          <w:noProof/>
+        </w:rPr>
+        <w:t>8</w:t>
+      </w:r>
+      <w:r>
+        <w:fldChar w:fldCharType="end"/>
+      </w:r>
+      <w:r>
+        <w:t xml:space="preserve"> -M</w:t>
+      </w:r>
+      <w:r>
+        <w:t>odelo final de relacionamento entre os serviços</w:t>
+      </w:r>
+    </w:p>
+    <w:p>
+      <w:pPr>
+        <w:jc w:val="both"/>
+        <w:rPr>
+          <w:rFonts w:cstheme="minorHAnsi"/>
+        </w:rPr>
+      </w:pPr>
+      <w:r>
+        <w:rPr>
+          <w:rFonts w:cstheme="minorHAnsi"/>
+        </w:rPr>
+        <w:br w:type="page"/>
+      </w:r>
+    </w:p>
+    <w:p>
+      <w:pPr>
+        <w:jc w:val="both"/>
+        <w:rPr>
+          <w:rFonts w:cstheme="minorHAnsi"/>
+        </w:rPr>
+      </w:pPr>
+      <w:r>
+        <w:rPr>
+          <w:rFonts w:cstheme="minorHAnsi"/>
+        </w:rPr>
+        <w:lastRenderedPageBreak/>
+        <w:t xml:space="preserve">E uma versão mais detalhada dos serviços é mostrada na </w:t>
+      </w:r>
+      <w:r>
+        <w:rPr>
+          <w:rFonts w:cstheme="minorHAnsi"/>
+        </w:rPr>
+        <w:t>figura abaixo</w:t>
+      </w:r>
+      <w:r>
+        <w:rPr>
+          <w:rFonts w:cstheme="minorHAnsi"/>
+        </w:rPr>
+        <w:t>, pronta para</w:t>
+      </w:r>
+      <w:r>
+        <w:rPr>
+          <w:rFonts w:cstheme="minorHAnsi"/>
+        </w:rPr>
+        <w:t xml:space="preserve"> </w:t>
+      </w:r>
+      <w:r>
+        <w:rPr>
+          <w:rFonts w:cstheme="minorHAnsi"/>
+        </w:rPr>
+        <w:t>implementar</w:t>
       </w:r>
       <w:r>
         <w:rPr>
@@ -1526,703 +3167,18 @@
     </w:p>
     <w:p>
       <w:pPr>
-        <w:jc w:val="both"/>
-        <w:rPr>
-          <w:rFonts w:cstheme="minorHAnsi"/>
-        </w:rPr>
-      </w:pPr>
-      <w:r>
-        <w:rPr>
-          <w:rFonts w:cstheme="minorHAnsi"/>
-        </w:rPr>
-        <w:t>Separação dos serviços identificados:</w:t>
-      </w:r>
-    </w:p>
-    <w:p>
-      <w:pPr>
-        <w:pStyle w:val="PargrafodaLista"/>
-        <w:numPr>
-          <w:ilvl w:val="0"/>
-          <w:numId w:val="3"/>
-        </w:numPr>
-        <w:jc w:val="both"/>
-        <w:rPr>
-          <w:rFonts w:cstheme="minorHAnsi"/>
-        </w:rPr>
-      </w:pPr>
-      <w:r>
-        <w:rPr>
-          <w:rFonts w:cstheme="minorHAnsi"/>
-        </w:rPr>
-        <w:t>Pedido</w:t>
-      </w:r>
-      <w:r>
-        <w:rPr>
-          <w:rFonts w:cstheme="minorHAnsi"/>
-        </w:rPr>
-        <w:t>s</w:t>
-      </w:r>
-      <w:r>
-        <w:rPr>
-          <w:rFonts w:cstheme="minorHAnsi"/>
-        </w:rPr>
-        <w:t>:</w:t>
-      </w:r>
-    </w:p>
-    <w:p>
-      <w:pPr>
-        <w:pStyle w:val="PargrafodaLista"/>
-        <w:numPr>
-          <w:ilvl w:val="1"/>
-          <w:numId w:val="3"/>
-        </w:numPr>
-        <w:jc w:val="both"/>
-        <w:rPr>
-          <w:rFonts w:cstheme="minorHAnsi"/>
-        </w:rPr>
-      </w:pPr>
-      <w:r>
-        <w:rPr>
-          <w:rFonts w:cstheme="minorHAnsi"/>
-        </w:rPr>
-        <w:t>Busca e apresenta os pedidos (legado);</w:t>
-      </w:r>
-    </w:p>
-    <w:p>
-      <w:pPr>
-        <w:pStyle w:val="PargrafodaLista"/>
-        <w:numPr>
-          <w:ilvl w:val="1"/>
-          <w:numId w:val="3"/>
-        </w:numPr>
-        <w:jc w:val="both"/>
-        <w:rPr>
-          <w:rFonts w:cstheme="minorHAnsi"/>
-        </w:rPr>
-      </w:pPr>
-      <w:r>
-        <w:rPr>
-          <w:rFonts w:cstheme="minorHAnsi"/>
-        </w:rPr>
-        <w:t>Separa produto.</w:t>
-      </w:r>
-    </w:p>
-    <w:p>
-      <w:pPr>
-        <w:pStyle w:val="PargrafodaLista"/>
-        <w:numPr>
-          <w:ilvl w:val="0"/>
-          <w:numId w:val="3"/>
-        </w:numPr>
-        <w:jc w:val="both"/>
-        <w:rPr>
-          <w:rFonts w:cstheme="minorHAnsi"/>
-        </w:rPr>
-      </w:pPr>
-      <w:r>
-        <w:rPr>
-          <w:rFonts w:cstheme="minorHAnsi"/>
-        </w:rPr>
-        <w:t>Notificação:</w:t>
-      </w:r>
-    </w:p>
-    <w:p>
-      <w:pPr>
-        <w:pStyle w:val="PargrafodaLista"/>
-        <w:numPr>
-          <w:ilvl w:val="1"/>
-          <w:numId w:val="3"/>
-        </w:numPr>
-        <w:jc w:val="both"/>
-        <w:rPr>
-          <w:rFonts w:cstheme="minorHAnsi"/>
-        </w:rPr>
-      </w:pPr>
-      <w:r>
-        <w:rPr>
-          <w:rFonts w:cstheme="minorHAnsi"/>
-        </w:rPr>
-        <w:t>Notifica entrega</w:t>
-      </w:r>
-      <w:r>
-        <w:rPr>
-          <w:rFonts w:cstheme="minorHAnsi"/>
-        </w:rPr>
-        <w:t>.</w:t>
-      </w:r>
-    </w:p>
-    <w:p>
-      <w:pPr>
-        <w:pStyle w:val="PargrafodaLista"/>
-        <w:numPr>
-          <w:ilvl w:val="0"/>
-          <w:numId w:val="3"/>
-        </w:numPr>
-        <w:jc w:val="both"/>
-        <w:rPr>
-          <w:rFonts w:cstheme="minorHAnsi"/>
-        </w:rPr>
-      </w:pPr>
-      <w:r>
-        <w:rPr>
-          <w:rFonts w:cstheme="minorHAnsi"/>
-        </w:rPr>
-        <w:t>Mensageiro:</w:t>
-      </w:r>
-    </w:p>
-    <w:p>
-      <w:pPr>
-        <w:pStyle w:val="PargrafodaLista"/>
-        <w:numPr>
-          <w:ilvl w:val="1"/>
-          <w:numId w:val="3"/>
-        </w:numPr>
-        <w:jc w:val="both"/>
-        <w:rPr>
-          <w:rFonts w:cstheme="minorHAnsi"/>
-        </w:rPr>
-      </w:pPr>
-      <w:r>
-        <w:rPr>
-          <w:rFonts w:cstheme="minorHAnsi"/>
-        </w:rPr>
-        <w:t>Envia e-mail com a confirmação da entrega (legado)</w:t>
-      </w:r>
-      <w:r>
-        <w:rPr>
-          <w:rFonts w:cstheme="minorHAnsi"/>
-        </w:rPr>
-        <w:t>.</w:t>
-      </w:r>
-    </w:p>
-    <w:p>
-      <w:pPr>
-        <w:jc w:val="both"/>
-        <w:rPr>
-          <w:rFonts w:cstheme="minorHAnsi"/>
-        </w:rPr>
-      </w:pPr>
-    </w:p>
-    <w:p>
-      <w:pPr>
-        <w:jc w:val="both"/>
-        <w:rPr>
-          <w:rFonts w:cstheme="minorHAnsi"/>
-        </w:rPr>
-      </w:pPr>
-      <w:r>
-        <w:rPr>
-          <w:rFonts w:cstheme="minorHAnsi"/>
-          <w:b/>
-          <w:bCs/>
-        </w:rPr>
-        <w:t>Passo 5</w:t>
-      </w:r>
-      <w:r>
-        <w:rPr>
-          <w:rFonts w:cstheme="minorHAnsi"/>
-          <w:b/>
-          <w:bCs/>
-        </w:rPr>
-        <w:t>.</w:t>
-      </w:r>
-      <w:r>
-        <w:rPr>
-          <w:rFonts w:cstheme="minorHAnsi"/>
-        </w:rPr>
-        <w:t xml:space="preserve"> Aplicação de princípios de orientação a serviços</w:t>
-      </w:r>
-      <w:r>
-        <w:rPr>
-          <w:rFonts w:cstheme="minorHAnsi"/>
-        </w:rPr>
-        <w:t xml:space="preserve"> – </w:t>
-      </w:r>
-      <w:proofErr w:type="spellStart"/>
-      <w:r>
-        <w:rPr>
-          <w:rFonts w:cstheme="minorHAnsi"/>
-        </w:rPr>
-        <w:t>reusabilidade</w:t>
-      </w:r>
-      <w:proofErr w:type="spellEnd"/>
-      <w:r>
-        <w:rPr>
-          <w:rFonts w:cstheme="minorHAnsi"/>
-        </w:rPr>
-        <w:t>, autonomia,</w:t>
-      </w:r>
-    </w:p>
-    <w:p>
-      <w:pPr>
-        <w:jc w:val="both"/>
-        <w:rPr>
-          <w:rFonts w:cstheme="minorHAnsi"/>
-        </w:rPr>
-      </w:pPr>
-      <w:proofErr w:type="spellStart"/>
-      <w:r>
-        <w:rPr>
-          <w:rFonts w:cstheme="minorHAnsi"/>
-        </w:rPr>
-        <w:t>statelessness</w:t>
-      </w:r>
-      <w:proofErr w:type="spellEnd"/>
-      <w:r>
-        <w:rPr>
-          <w:rFonts w:cstheme="minorHAnsi"/>
-        </w:rPr>
-        <w:t xml:space="preserve"> </w:t>
-      </w:r>
-      <w:r>
-        <w:rPr>
-          <w:rFonts w:cstheme="minorHAnsi"/>
-        </w:rPr>
-        <w:t>etc.</w:t>
-      </w:r>
-      <w:r>
-        <w:rPr>
-          <w:rFonts w:cstheme="minorHAnsi"/>
-        </w:rPr>
-        <w:t>:</w:t>
-      </w:r>
-    </w:p>
-    <w:p>
-      <w:pPr>
-        <w:jc w:val="both"/>
-        <w:rPr>
-          <w:rFonts w:cstheme="minorHAnsi"/>
-        </w:rPr>
-      </w:pPr>
-      <w:r>
-        <w:rPr>
-          <w:rFonts w:cstheme="minorHAnsi"/>
-        </w:rPr>
-        <w:lastRenderedPageBreak/>
-        <w:t xml:space="preserve">Para o exemplo em questão, como se trata de um sistema simples que consulta, registro e envio de dados de confirmação sobre uma entrega, os sistemas já apresentam por si só </w:t>
-      </w:r>
-      <w:r>
-        <w:rPr>
-          <w:rFonts w:cstheme="minorHAnsi"/>
-        </w:rPr>
-        <w:t>elevado</w:t>
-      </w:r>
-      <w:r>
-        <w:rPr>
-          <w:rFonts w:cstheme="minorHAnsi"/>
-        </w:rPr>
-        <w:t xml:space="preserve"> desacoplamento, além de possuir </w:t>
-      </w:r>
-      <w:r>
-        <w:rPr>
-          <w:rFonts w:cstheme="minorHAnsi"/>
-        </w:rPr>
-        <w:t>a característica de não armazenamento de estado (</w:t>
-      </w:r>
-      <w:proofErr w:type="spellStart"/>
-      <w:r>
-        <w:rPr>
-          <w:rFonts w:cstheme="minorHAnsi"/>
-        </w:rPr>
-        <w:t>statelessness</w:t>
-      </w:r>
-      <w:proofErr w:type="spellEnd"/>
-      <w:r>
-        <w:rPr>
-          <w:rFonts w:cstheme="minorHAnsi"/>
-        </w:rPr>
-        <w:t>). Assim sendo, estamos considerando este passo não é aplicado à análise em questão, por já possuir características inerentes dos princípios da orientação à serviços.</w:t>
-      </w:r>
-    </w:p>
-    <w:p>
-      <w:pPr>
-        <w:jc w:val="both"/>
-        <w:rPr>
-          <w:rFonts w:cstheme="minorHAnsi"/>
-        </w:rPr>
-      </w:pPr>
-      <w:r>
-        <w:rPr>
-          <w:rFonts w:cstheme="minorHAnsi"/>
-          <w:b/>
-          <w:bCs/>
-        </w:rPr>
-        <w:t>Passo 6</w:t>
-      </w:r>
-      <w:r>
-        <w:rPr>
-          <w:rFonts w:cstheme="minorHAnsi"/>
-          <w:b/>
-          <w:bCs/>
-        </w:rPr>
-        <w:t>.</w:t>
-      </w:r>
-      <w:r>
-        <w:rPr>
-          <w:rFonts w:cstheme="minorHAnsi"/>
-        </w:rPr>
-        <w:t xml:space="preserve"> Identificação de composições de serviços</w:t>
-      </w:r>
-      <w:r>
-        <w:rPr>
-          <w:rFonts w:cstheme="minorHAnsi"/>
-        </w:rPr>
-        <w:t>:</w:t>
-      </w:r>
-    </w:p>
-    <w:p>
-      <w:pPr>
-        <w:jc w:val="both"/>
-        <w:rPr>
-          <w:rFonts w:cstheme="minorHAnsi"/>
-        </w:rPr>
-      </w:pPr>
-      <w:r>
-        <w:rPr>
-          <w:rFonts w:cstheme="minorHAnsi"/>
-        </w:rPr>
-        <w:t>Neste passo, criamos então o serviço de seleção de pedido, que irá orquestrar todo o processo de pagamento e organizá-lo, de modo a chamar os outros serviços, tomando decisões a partir de suas respostas.</w:t>
-      </w:r>
-    </w:p>
-    <w:p>
-      <w:pPr>
-        <w:jc w:val="both"/>
-        <w:rPr>
-          <w:rFonts w:cstheme="minorHAnsi"/>
-        </w:rPr>
-      </w:pPr>
-      <w:r>
-        <w:rPr>
-          <w:rFonts w:cstheme="minorHAnsi"/>
-          <w:b/>
-          <w:bCs/>
-        </w:rPr>
-        <w:t>Passo 7</w:t>
-      </w:r>
-      <w:r>
-        <w:rPr>
-          <w:rFonts w:cstheme="minorHAnsi"/>
-          <w:b/>
-          <w:bCs/>
-        </w:rPr>
-        <w:t>.</w:t>
-      </w:r>
-      <w:r>
-        <w:rPr>
-          <w:rFonts w:cstheme="minorHAnsi"/>
-        </w:rPr>
-        <w:t xml:space="preserve"> </w:t>
-      </w:r>
-      <w:r>
-        <w:rPr>
-          <w:rFonts w:cstheme="minorHAnsi"/>
-        </w:rPr>
-        <w:t>Revisão dos agrupamentos de operações</w:t>
-      </w:r>
-      <w:r>
-        <w:rPr>
-          <w:rFonts w:cstheme="minorHAnsi"/>
-        </w:rPr>
-        <w:t>:</w:t>
-      </w:r>
-    </w:p>
-    <w:p>
-      <w:pPr>
-        <w:jc w:val="both"/>
-        <w:rPr>
-          <w:rFonts w:cstheme="minorHAnsi"/>
-        </w:rPr>
-      </w:pPr>
-      <w:r>
-        <w:rPr>
-          <w:rFonts w:cstheme="minorHAnsi"/>
-        </w:rPr>
-        <w:t>Assim teremos um novo esquema de serviços:</w:t>
-      </w:r>
-    </w:p>
-    <w:p>
-      <w:pPr>
-        <w:pStyle w:val="PargrafodaLista"/>
-        <w:numPr>
-          <w:ilvl w:val="0"/>
-          <w:numId w:val="3"/>
-        </w:numPr>
-        <w:jc w:val="both"/>
-        <w:rPr>
-          <w:rFonts w:cstheme="minorHAnsi"/>
-        </w:rPr>
-      </w:pPr>
-      <w:r>
-        <w:rPr>
-          <w:rFonts w:cstheme="minorHAnsi"/>
-        </w:rPr>
-        <w:t>Pedido</w:t>
-      </w:r>
-      <w:r>
-        <w:rPr>
-          <w:rFonts w:cstheme="minorHAnsi"/>
-        </w:rPr>
-        <w:t>s</w:t>
-      </w:r>
-      <w:r>
-        <w:rPr>
-          <w:rFonts w:cstheme="minorHAnsi"/>
-        </w:rPr>
-        <w:t>:</w:t>
-      </w:r>
-    </w:p>
-    <w:p>
-      <w:pPr>
-        <w:pStyle w:val="PargrafodaLista"/>
-        <w:numPr>
-          <w:ilvl w:val="1"/>
-          <w:numId w:val="3"/>
-        </w:numPr>
-        <w:jc w:val="both"/>
-        <w:rPr>
-          <w:rFonts w:cstheme="minorHAnsi"/>
-        </w:rPr>
-      </w:pPr>
-      <w:r>
-        <w:rPr>
-          <w:rFonts w:cstheme="minorHAnsi"/>
-        </w:rPr>
-        <w:t xml:space="preserve">Busca </w:t>
-      </w:r>
-      <w:r>
-        <w:rPr>
-          <w:rFonts w:cstheme="minorHAnsi"/>
-        </w:rPr>
-        <w:t>pedido</w:t>
-      </w:r>
-      <w:r>
-        <w:rPr>
-          <w:rFonts w:cstheme="minorHAnsi"/>
-        </w:rPr>
-        <w:t>s</w:t>
-      </w:r>
-      <w:r>
-        <w:rPr>
-          <w:rFonts w:cstheme="minorHAnsi"/>
-        </w:rPr>
-        <w:t>;</w:t>
-      </w:r>
-    </w:p>
-    <w:p>
-      <w:pPr>
-        <w:pStyle w:val="PargrafodaLista"/>
-        <w:numPr>
-          <w:ilvl w:val="1"/>
-          <w:numId w:val="3"/>
-        </w:numPr>
-        <w:jc w:val="both"/>
-        <w:rPr>
-          <w:rFonts w:cstheme="minorHAnsi"/>
-        </w:rPr>
-      </w:pPr>
-      <w:r>
-        <w:rPr>
-          <w:rFonts w:cstheme="minorHAnsi"/>
-        </w:rPr>
-        <w:t xml:space="preserve">Atualiza pedidos (engloba a retirada do pedido da lista de pedidos e a geração do código de rastreio </w:t>
-      </w:r>
-      <w:proofErr w:type="gramStart"/>
-      <w:r>
-        <w:rPr>
-          <w:rFonts w:cstheme="minorHAnsi"/>
-        </w:rPr>
-        <w:t>do mesmo</w:t>
-      </w:r>
-      <w:proofErr w:type="gramEnd"/>
-      <w:r>
-        <w:rPr>
-          <w:rFonts w:cstheme="minorHAnsi"/>
-        </w:rPr>
-        <w:t>);</w:t>
-      </w:r>
-    </w:p>
-    <w:p>
-      <w:pPr>
-        <w:pStyle w:val="PargrafodaLista"/>
-        <w:numPr>
-          <w:ilvl w:val="0"/>
-          <w:numId w:val="3"/>
-        </w:numPr>
-        <w:jc w:val="both"/>
-        <w:rPr>
-          <w:rFonts w:cstheme="minorHAnsi"/>
-        </w:rPr>
-      </w:pPr>
-      <w:r>
-        <w:rPr>
-          <w:rFonts w:cstheme="minorHAnsi"/>
-        </w:rPr>
-        <w:t>Notificação:</w:t>
-      </w:r>
-    </w:p>
-    <w:p>
-      <w:pPr>
-        <w:pStyle w:val="PargrafodaLista"/>
-        <w:numPr>
-          <w:ilvl w:val="1"/>
-          <w:numId w:val="3"/>
-        </w:numPr>
-        <w:jc w:val="both"/>
-        <w:rPr>
-          <w:rFonts w:cstheme="minorHAnsi"/>
-        </w:rPr>
-      </w:pPr>
-      <w:r>
-        <w:rPr>
-          <w:rFonts w:cstheme="minorHAnsi"/>
-        </w:rPr>
-        <w:t>Notifica entrega</w:t>
-      </w:r>
-      <w:r>
-        <w:rPr>
-          <w:rFonts w:cstheme="minorHAnsi"/>
-        </w:rPr>
-        <w:t>.</w:t>
-      </w:r>
-    </w:p>
-    <w:p>
-      <w:pPr>
-        <w:pStyle w:val="PargrafodaLista"/>
-        <w:numPr>
-          <w:ilvl w:val="0"/>
-          <w:numId w:val="3"/>
-        </w:numPr>
-        <w:jc w:val="both"/>
-        <w:rPr>
-          <w:rFonts w:cstheme="minorHAnsi"/>
-        </w:rPr>
-      </w:pPr>
-      <w:r>
-        <w:rPr>
-          <w:rFonts w:cstheme="minorHAnsi"/>
-        </w:rPr>
-        <w:t>Mensageiro:</w:t>
-      </w:r>
-    </w:p>
-    <w:p>
-      <w:pPr>
-        <w:pStyle w:val="PargrafodaLista"/>
-        <w:numPr>
-          <w:ilvl w:val="1"/>
-          <w:numId w:val="3"/>
-        </w:numPr>
-        <w:jc w:val="both"/>
-        <w:rPr>
-          <w:rFonts w:cstheme="minorHAnsi"/>
-        </w:rPr>
-      </w:pPr>
-      <w:r>
-        <w:rPr>
-          <w:rFonts w:cstheme="minorHAnsi"/>
-        </w:rPr>
-        <w:t>Envia e-mail com a confirmação da entrega</w:t>
-      </w:r>
-      <w:r>
-        <w:rPr>
-          <w:rFonts w:cstheme="minorHAnsi"/>
-        </w:rPr>
-        <w:t>;</w:t>
-      </w:r>
-    </w:p>
-    <w:p>
-      <w:pPr>
-        <w:jc w:val="both"/>
-        <w:rPr>
-          <w:rFonts w:cstheme="minorHAnsi"/>
-        </w:rPr>
-      </w:pPr>
-      <w:r>
-        <w:rPr>
-          <w:rFonts w:cstheme="minorHAnsi"/>
-          <w:b/>
-          <w:bCs/>
-        </w:rPr>
-        <w:t>Passo 8</w:t>
-      </w:r>
-      <w:r>
-        <w:rPr>
-          <w:rFonts w:cstheme="minorHAnsi"/>
-          <w:b/>
-          <w:bCs/>
-        </w:rPr>
-        <w:t>.</w:t>
-      </w:r>
-      <w:r>
-        <w:rPr>
-          <w:rFonts w:cstheme="minorHAnsi"/>
-        </w:rPr>
-        <w:t xml:space="preserve"> Análise dos requisitos de processamento</w:t>
-      </w:r>
-      <w:r>
-        <w:rPr>
-          <w:rFonts w:cstheme="minorHAnsi"/>
-        </w:rPr>
-        <w:t>:</w:t>
-      </w:r>
-      <w:r>
-        <w:rPr>
-          <w:rFonts w:cstheme="minorHAnsi"/>
-        </w:rPr>
-        <w:t xml:space="preserve"> </w:t>
-      </w:r>
-    </w:p>
-    <w:p>
-      <w:pPr>
-        <w:jc w:val="both"/>
-        <w:rPr>
-          <w:rFonts w:cstheme="minorHAnsi"/>
-        </w:rPr>
-      </w:pPr>
-      <w:r>
-        <w:rPr>
-          <w:rFonts w:cstheme="minorHAnsi"/>
-        </w:rPr>
-        <w:t>Assim como feito em exercício em sala de aula, esse passo não será executado.</w:t>
-      </w:r>
-    </w:p>
-    <w:p>
-      <w:pPr>
-        <w:jc w:val="both"/>
-        <w:rPr>
-          <w:rFonts w:cstheme="minorHAnsi"/>
-        </w:rPr>
-      </w:pPr>
-    </w:p>
-    <w:p>
-      <w:pPr>
-        <w:jc w:val="both"/>
-        <w:rPr>
-          <w:rFonts w:cstheme="minorHAnsi"/>
-        </w:rPr>
-      </w:pPr>
-      <w:r>
-        <w:rPr>
-          <w:rFonts w:cstheme="minorHAnsi"/>
-        </w:rPr>
-        <w:t>Por conseguinte, obtemos a seguinte relação refinada dos serviços, na representação de classes UML mostrada abaixo:</w:t>
-      </w:r>
-    </w:p>
-    <w:p>
-      <w:pPr>
-        <w:jc w:val="center"/>
-        <w:rPr>
-          <w:rFonts w:cstheme="minorHAnsi"/>
-        </w:rPr>
+        <w:keepNext/>
+        <w:jc w:val="both"/>
       </w:pPr>
       <w:r>
         <w:rPr>
           <w:rFonts w:cstheme="minorHAnsi"/>
         </w:rPr>
         <w:drawing>
-          <wp:inline distT="0" distB="0" distL="0" distR="0" wp14:anchorId="50DF1524" wp14:editId="223835E3">
-            <wp:extent cx="5400000" cy="1149398"/>
-            <wp:effectExtent l="19050" t="19050" r="10795" b="12700"/>
-            <wp:docPr id="16" name="Imagem 16"/>
+          <wp:inline distT="0" distB="0" distL="0" distR="0" wp14:anchorId="612F1B89" wp14:editId="62E251CB">
+            <wp:extent cx="5220000" cy="3114205"/>
+            <wp:effectExtent l="19050" t="19050" r="19050" b="10160"/>
+            <wp:docPr id="20" name="Imagem 20"/>
             <wp:cNvGraphicFramePr>
               <a:graphicFrameLocks xmlns:a="http://schemas.openxmlformats.org/drawingml/2006/main" noChangeAspect="1"/>
             </wp:cNvGraphicFramePr>
@@ -2242,7 +3198,7 @@
                   <pic:spPr>
                     <a:xfrm>
                       <a:off x="0" y="0"/>
-                      <a:ext cx="5400000" cy="1149398"/>
+                      <a:ext cx="5220000" cy="3114205"/>
                     </a:xfrm>
                     <a:prstGeom prst="rect">
                       <a:avLst/>
@@ -2262,269 +3218,36 @@
     </w:p>
     <w:p>
       <w:pPr>
+        <w:pStyle w:val="Legenda"/>
         <w:jc w:val="center"/>
         <w:rPr>
           <w:rFonts w:cstheme="minorHAnsi"/>
-          <w:b/>
-          <w:bCs/>
-        </w:rPr>
-      </w:pPr>
-      <w:r>
-        <w:rPr>
-          <w:rFonts w:cstheme="minorHAnsi"/>
-          <w:b/>
-          <w:bCs/>
-        </w:rPr>
-        <w:br w:type="page"/>
-      </w:r>
-    </w:p>
-    <w:p>
-      <w:pPr>
-        <w:jc w:val="center"/>
-        <w:rPr>
-          <w:rFonts w:cstheme="minorHAnsi"/>
-        </w:rPr>
-      </w:pPr>
-      <w:r>
-        <w:rPr>
-          <w:rFonts w:cstheme="minorHAnsi"/>
-          <w:b/>
-          <w:bCs/>
-        </w:rPr>
-        <w:lastRenderedPageBreak/>
-        <w:t>3ª fase:</w:t>
-      </w:r>
-      <w:r>
-        <w:rPr>
-          <w:rFonts w:cstheme="minorHAnsi"/>
-        </w:rPr>
-        <w:t xml:space="preserve"> Projeto orientado a serviços</w:t>
-      </w:r>
-      <w:r>
-        <w:rPr>
-          <w:rFonts w:cstheme="minorHAnsi"/>
-        </w:rPr>
-        <w:t xml:space="preserve"> (5 passos)</w:t>
-      </w:r>
-    </w:p>
-    <w:p>
-      <w:pPr>
-        <w:jc w:val="both"/>
-        <w:rPr>
-          <w:rFonts w:cstheme="minorHAnsi"/>
-        </w:rPr>
-      </w:pPr>
-      <w:r>
-        <w:rPr>
-          <w:rFonts w:cstheme="minorHAnsi"/>
-          <w:b/>
-          <w:bCs/>
-        </w:rPr>
-        <w:t>Passo 1</w:t>
-      </w:r>
-      <w:r>
-        <w:rPr>
-          <w:rFonts w:cstheme="minorHAnsi"/>
-          <w:b/>
-          <w:bCs/>
-        </w:rPr>
-        <w:t>.</w:t>
-      </w:r>
-      <w:r>
-        <w:rPr>
-          <w:rFonts w:cstheme="minorHAnsi"/>
-        </w:rPr>
-        <w:t xml:space="preserve"> Composição da arquitetura orientada a serviços</w:t>
-      </w:r>
-      <w:r>
-        <w:rPr>
-          <w:rFonts w:cstheme="minorHAnsi"/>
-        </w:rPr>
-        <w:t xml:space="preserve"> –</w:t>
-      </w:r>
-      <w:r>
-        <w:rPr>
-          <w:rFonts w:cstheme="minorHAnsi"/>
-        </w:rPr>
-        <w:t xml:space="preserve"> padrões, bibliotecas, recursos específicos de uma linguagem </w:t>
-      </w:r>
-      <w:r>
-        <w:rPr>
-          <w:rFonts w:cstheme="minorHAnsi"/>
-        </w:rPr>
-        <w:t>etc.</w:t>
-      </w:r>
-      <w:r>
-        <w:rPr>
-          <w:rFonts w:cstheme="minorHAnsi"/>
-        </w:rPr>
-        <w:t>:</w:t>
-      </w:r>
-    </w:p>
-    <w:p>
-      <w:pPr>
-        <w:jc w:val="both"/>
-        <w:rPr>
-          <w:rFonts w:cstheme="minorHAnsi"/>
-        </w:rPr>
-      </w:pPr>
-      <w:r>
-        <w:rPr>
-          <w:rFonts w:cstheme="minorHAnsi"/>
-          <w:b/>
-          <w:bCs/>
-        </w:rPr>
-        <w:t>Passo 2</w:t>
-      </w:r>
-      <w:r>
-        <w:rPr>
-          <w:rFonts w:cstheme="minorHAnsi"/>
-          <w:b/>
-          <w:bCs/>
-        </w:rPr>
-        <w:t>.</w:t>
-      </w:r>
-      <w:r>
-        <w:rPr>
-          <w:rFonts w:cstheme="minorHAnsi"/>
-        </w:rPr>
-        <w:t xml:space="preserve"> Projeto de serviços baseados em entidades</w:t>
-      </w:r>
-      <w:r>
-        <w:rPr>
-          <w:rFonts w:cstheme="minorHAnsi"/>
-        </w:rPr>
-        <w:t xml:space="preserve"> –</w:t>
-      </w:r>
-      <w:r>
-        <w:rPr>
-          <w:rFonts w:cstheme="minorHAnsi"/>
-        </w:rPr>
-        <w:t xml:space="preserve"> operações CRUD</w:t>
-      </w:r>
-      <w:r>
-        <w:rPr>
-          <w:rFonts w:cstheme="minorHAnsi"/>
-        </w:rPr>
-        <w:t>:</w:t>
-      </w:r>
-    </w:p>
-    <w:p>
-      <w:pPr>
-        <w:jc w:val="both"/>
-        <w:rPr>
-          <w:rFonts w:cstheme="minorHAnsi"/>
-        </w:rPr>
-      </w:pPr>
-      <w:r>
-        <w:rPr>
-          <w:rFonts w:cstheme="minorHAnsi"/>
-          <w:b/>
-          <w:bCs/>
-        </w:rPr>
-        <w:t>Passo 3</w:t>
-      </w:r>
-      <w:r>
-        <w:rPr>
-          <w:rFonts w:cstheme="minorHAnsi"/>
-          <w:b/>
-          <w:bCs/>
-        </w:rPr>
-        <w:t>.</w:t>
-      </w:r>
-      <w:r>
-        <w:rPr>
-          <w:rFonts w:cstheme="minorHAnsi"/>
-        </w:rPr>
-        <w:t xml:space="preserve"> Projeto de serviços de aplicação</w:t>
-      </w:r>
-      <w:r>
-        <w:rPr>
-          <w:rFonts w:cstheme="minorHAnsi"/>
-        </w:rPr>
-        <w:t>:</w:t>
-      </w:r>
-    </w:p>
-    <w:p>
-      <w:pPr>
-        <w:jc w:val="both"/>
-        <w:rPr>
-          <w:rFonts w:cstheme="minorHAnsi"/>
-        </w:rPr>
-      </w:pPr>
-      <w:r>
-        <w:rPr>
-          <w:rFonts w:cstheme="minorHAnsi"/>
-          <w:b/>
-          <w:bCs/>
-        </w:rPr>
-        <w:t>Passo 4</w:t>
-      </w:r>
-      <w:r>
-        <w:rPr>
-          <w:rFonts w:cstheme="minorHAnsi"/>
-          <w:b/>
-          <w:bCs/>
-        </w:rPr>
-        <w:t>.</w:t>
-      </w:r>
-      <w:r>
-        <w:rPr>
-          <w:rFonts w:cstheme="minorHAnsi"/>
-        </w:rPr>
-        <w:t xml:space="preserve"> Projeto de serviços baseados em tarefa</w:t>
-      </w:r>
-      <w:r>
-        <w:rPr>
-          <w:rFonts w:cstheme="minorHAnsi"/>
-        </w:rPr>
-        <w:t>:</w:t>
-      </w:r>
-    </w:p>
-    <w:p>
-      <w:pPr>
-        <w:jc w:val="both"/>
-        <w:rPr>
-          <w:rFonts w:cstheme="minorHAnsi"/>
-          <w:u w:val="single"/>
-        </w:rPr>
-      </w:pPr>
-      <w:r>
-        <w:rPr>
-          <w:rFonts w:cstheme="minorHAnsi"/>
-          <w:b/>
-          <w:bCs/>
-        </w:rPr>
-        <w:t>Passo 5</w:t>
-      </w:r>
-      <w:r>
-        <w:rPr>
-          <w:rFonts w:cstheme="minorHAnsi"/>
-          <w:b/>
-          <w:bCs/>
-        </w:rPr>
-        <w:t>.</w:t>
-      </w:r>
-      <w:r>
-        <w:rPr>
-          <w:rFonts w:cstheme="minorHAnsi"/>
-        </w:rPr>
-        <w:t xml:space="preserve"> Projeto de processo orientado a serviços</w:t>
-      </w:r>
-      <w:r>
-        <w:rPr>
-          <w:rFonts w:cstheme="minorHAnsi"/>
-        </w:rPr>
-        <w:t>:</w:t>
-      </w:r>
-    </w:p>
-    <w:p>
-      <w:pPr>
-        <w:jc w:val="both"/>
-        <w:rPr>
-          <w:rFonts w:cstheme="minorHAnsi"/>
-        </w:rPr>
-      </w:pPr>
+        </w:rPr>
+      </w:pPr>
+      <w:r>
+        <w:t xml:space="preserve">Figura </w:t>
+      </w:r>
+      <w:r>
+        <w:fldChar w:fldCharType="begin"/>
+      </w:r>
+      <w:r>
+        <w:instrText xml:space="preserve"> SEQ Figura \* ARABIC </w:instrText>
+      </w:r>
+      <w:r>
+        <w:fldChar w:fldCharType="separate"/>
+      </w:r>
+      <w:r>
+        <w:rPr>
+          <w:noProof/>
+        </w:rPr>
+        <w:t>9</w:t>
+      </w:r>
+      <w:r>
+        <w:fldChar w:fldCharType="end"/>
+      </w:r>
+      <w:r>
+        <w:t xml:space="preserve"> - Versão detalhada dos serviços e suas operações</w:t>
+      </w:r>
     </w:p>
     <w:sectPr>
       <w:pgSz w:w="11906" w:h="16838"/>
@@ -2877,6 +3600,232 @@
       </w:rPr>
     </w:lvl>
   </w:abstractNum>
+  <w:abstractNum w:abstractNumId="3" w15:restartNumberingAfterBreak="0">
+    <w:nsid w:val="760C7DD2"/>
+    <w:multiLevelType w:val="hybridMultilevel"/>
+    <w:tmpl w:val="330CDA02"/>
+    <w:lvl w:ilvl="0" w:tplc="04160001">
+      <w:start w:val="1"/>
+      <w:numFmt w:val="bullet"/>
+      <w:lvlText w:val=""/>
+      <w:lvlJc w:val="left"/>
+      <w:pPr>
+        <w:ind w:left="720" w:hanging="360"/>
+      </w:pPr>
+      <w:rPr>
+        <w:rFonts w:ascii="Symbol" w:hAnsi="Symbol" w:cs="Symbol" w:hint="default"/>
+      </w:rPr>
+    </w:lvl>
+    <w:lvl w:ilvl="1" w:tplc="04160003">
+      <w:start w:val="1"/>
+      <w:numFmt w:val="bullet"/>
+      <w:lvlText w:val="o"/>
+      <w:lvlJc w:val="left"/>
+      <w:pPr>
+        <w:ind w:left="1440" w:hanging="360"/>
+      </w:pPr>
+      <w:rPr>
+        <w:rFonts w:ascii="Courier New" w:hAnsi="Courier New" w:cs="Courier New" w:hint="default"/>
+      </w:rPr>
+    </w:lvl>
+    <w:lvl w:ilvl="2" w:tplc="04160005" w:tentative="1">
+      <w:start w:val="1"/>
+      <w:numFmt w:val="bullet"/>
+      <w:lvlText w:val=""/>
+      <w:lvlJc w:val="left"/>
+      <w:pPr>
+        <w:ind w:left="2160" w:hanging="360"/>
+      </w:pPr>
+      <w:rPr>
+        <w:rFonts w:ascii="Wingdings" w:hAnsi="Wingdings" w:hint="default"/>
+      </w:rPr>
+    </w:lvl>
+    <w:lvl w:ilvl="3" w:tplc="04160001" w:tentative="1">
+      <w:start w:val="1"/>
+      <w:numFmt w:val="bullet"/>
+      <w:lvlText w:val=""/>
+      <w:lvlJc w:val="left"/>
+      <w:pPr>
+        <w:ind w:left="2880" w:hanging="360"/>
+      </w:pPr>
+      <w:rPr>
+        <w:rFonts w:ascii="Symbol" w:hAnsi="Symbol" w:hint="default"/>
+      </w:rPr>
+    </w:lvl>
+    <w:lvl w:ilvl="4" w:tplc="04160003" w:tentative="1">
+      <w:start w:val="1"/>
+      <w:numFmt w:val="bullet"/>
+      <w:lvlText w:val="o"/>
+      <w:lvlJc w:val="left"/>
+      <w:pPr>
+        <w:ind w:left="3600" w:hanging="360"/>
+      </w:pPr>
+      <w:rPr>
+        <w:rFonts w:ascii="Courier New" w:hAnsi="Courier New" w:cs="Courier New" w:hint="default"/>
+      </w:rPr>
+    </w:lvl>
+    <w:lvl w:ilvl="5" w:tplc="04160005" w:tentative="1">
+      <w:start w:val="1"/>
+      <w:numFmt w:val="bullet"/>
+      <w:lvlText w:val=""/>
+      <w:lvlJc w:val="left"/>
+      <w:pPr>
+        <w:ind w:left="4320" w:hanging="360"/>
+      </w:pPr>
+      <w:rPr>
+        <w:rFonts w:ascii="Wingdings" w:hAnsi="Wingdings" w:hint="default"/>
+      </w:rPr>
+    </w:lvl>
+    <w:lvl w:ilvl="6" w:tplc="04160001" w:tentative="1">
+      <w:start w:val="1"/>
+      <w:numFmt w:val="bullet"/>
+      <w:lvlText w:val=""/>
+      <w:lvlJc w:val="left"/>
+      <w:pPr>
+        <w:ind w:left="5040" w:hanging="360"/>
+      </w:pPr>
+      <w:rPr>
+        <w:rFonts w:ascii="Symbol" w:hAnsi="Symbol" w:hint="default"/>
+      </w:rPr>
+    </w:lvl>
+    <w:lvl w:ilvl="7" w:tplc="04160003" w:tentative="1">
+      <w:start w:val="1"/>
+      <w:numFmt w:val="bullet"/>
+      <w:lvlText w:val="o"/>
+      <w:lvlJc w:val="left"/>
+      <w:pPr>
+        <w:ind w:left="5760" w:hanging="360"/>
+      </w:pPr>
+      <w:rPr>
+        <w:rFonts w:ascii="Courier New" w:hAnsi="Courier New" w:cs="Courier New" w:hint="default"/>
+      </w:rPr>
+    </w:lvl>
+    <w:lvl w:ilvl="8" w:tplc="04160005" w:tentative="1">
+      <w:start w:val="1"/>
+      <w:numFmt w:val="bullet"/>
+      <w:lvlText w:val=""/>
+      <w:lvlJc w:val="left"/>
+      <w:pPr>
+        <w:ind w:left="6480" w:hanging="360"/>
+      </w:pPr>
+      <w:rPr>
+        <w:rFonts w:ascii="Wingdings" w:hAnsi="Wingdings" w:hint="default"/>
+      </w:rPr>
+    </w:lvl>
+  </w:abstractNum>
+  <w:abstractNum w:abstractNumId="4" w15:restartNumberingAfterBreak="0">
+    <w:nsid w:val="7A474330"/>
+    <w:multiLevelType w:val="hybridMultilevel"/>
+    <w:tmpl w:val="850A32C6"/>
+    <w:lvl w:ilvl="0" w:tplc="04160001">
+      <w:start w:val="1"/>
+      <w:numFmt w:val="bullet"/>
+      <w:lvlText w:val=""/>
+      <w:lvlJc w:val="left"/>
+      <w:pPr>
+        <w:ind w:left="720" w:hanging="360"/>
+      </w:pPr>
+      <w:rPr>
+        <w:rFonts w:ascii="Symbol" w:hAnsi="Symbol" w:hint="default"/>
+      </w:rPr>
+    </w:lvl>
+    <w:lvl w:ilvl="1" w:tplc="D984169A">
+      <w:start w:val="1"/>
+      <w:numFmt w:val="bullet"/>
+      <w:lvlText w:val="­"/>
+      <w:lvlJc w:val="left"/>
+      <w:pPr>
+        <w:ind w:left="1440" w:hanging="360"/>
+      </w:pPr>
+      <w:rPr>
+        <w:rFonts w:ascii="Courier New" w:hAnsi="Courier New" w:hint="default"/>
+      </w:rPr>
+    </w:lvl>
+    <w:lvl w:ilvl="2" w:tplc="04160005" w:tentative="1">
+      <w:start w:val="1"/>
+      <w:numFmt w:val="bullet"/>
+      <w:lvlText w:val=""/>
+      <w:lvlJc w:val="left"/>
+      <w:pPr>
+        <w:ind w:left="2160" w:hanging="360"/>
+      </w:pPr>
+      <w:rPr>
+        <w:rFonts w:ascii="Wingdings" w:hAnsi="Wingdings" w:hint="default"/>
+      </w:rPr>
+    </w:lvl>
+    <w:lvl w:ilvl="3" w:tplc="04160001" w:tentative="1">
+      <w:start w:val="1"/>
+      <w:numFmt w:val="bullet"/>
+      <w:lvlText w:val=""/>
+      <w:lvlJc w:val="left"/>
+      <w:pPr>
+        <w:ind w:left="2880" w:hanging="360"/>
+      </w:pPr>
+      <w:rPr>
+        <w:rFonts w:ascii="Symbol" w:hAnsi="Symbol" w:hint="default"/>
+      </w:rPr>
+    </w:lvl>
+    <w:lvl w:ilvl="4" w:tplc="04160003" w:tentative="1">
+      <w:start w:val="1"/>
+      <w:numFmt w:val="bullet"/>
+      <w:lvlText w:val="o"/>
+      <w:lvlJc w:val="left"/>
+      <w:pPr>
+        <w:ind w:left="3600" w:hanging="360"/>
+      </w:pPr>
+      <w:rPr>
+        <w:rFonts w:ascii="Courier New" w:hAnsi="Courier New" w:cs="Courier New" w:hint="default"/>
+      </w:rPr>
+    </w:lvl>
+    <w:lvl w:ilvl="5" w:tplc="04160005" w:tentative="1">
+      <w:start w:val="1"/>
+      <w:numFmt w:val="bullet"/>
+      <w:lvlText w:val=""/>
+      <w:lvlJc w:val="left"/>
+      <w:pPr>
+        <w:ind w:left="4320" w:hanging="360"/>
+      </w:pPr>
+      <w:rPr>
+        <w:rFonts w:ascii="Wingdings" w:hAnsi="Wingdings" w:hint="default"/>
+      </w:rPr>
+    </w:lvl>
+    <w:lvl w:ilvl="6" w:tplc="04160001" w:tentative="1">
+      <w:start w:val="1"/>
+      <w:numFmt w:val="bullet"/>
+      <w:lvlText w:val=""/>
+      <w:lvlJc w:val="left"/>
+      <w:pPr>
+        <w:ind w:left="5040" w:hanging="360"/>
+      </w:pPr>
+      <w:rPr>
+        <w:rFonts w:ascii="Symbol" w:hAnsi="Symbol" w:hint="default"/>
+      </w:rPr>
+    </w:lvl>
+    <w:lvl w:ilvl="7" w:tplc="04160003" w:tentative="1">
+      <w:start w:val="1"/>
+      <w:numFmt w:val="bullet"/>
+      <w:lvlText w:val="o"/>
+      <w:lvlJc w:val="left"/>
+      <w:pPr>
+        <w:ind w:left="5760" w:hanging="360"/>
+      </w:pPr>
+      <w:rPr>
+        <w:rFonts w:ascii="Courier New" w:hAnsi="Courier New" w:cs="Courier New" w:hint="default"/>
+      </w:rPr>
+    </w:lvl>
+    <w:lvl w:ilvl="8" w:tplc="04160005" w:tentative="1">
+      <w:start w:val="1"/>
+      <w:numFmt w:val="bullet"/>
+      <w:lvlText w:val=""/>
+      <w:lvlJc w:val="left"/>
+      <w:pPr>
+        <w:ind w:left="6480" w:hanging="360"/>
+      </w:pPr>
+      <w:rPr>
+        <w:rFonts w:ascii="Wingdings" w:hAnsi="Wingdings" w:hint="default"/>
+      </w:rPr>
+    </w:lvl>
+  </w:abstractNum>
   <w:num w:numId="1">
     <w:abstractNumId w:val="0"/>
   </w:num>
@@ -2885,6 +3834,27 @@
   </w:num>
   <w:num w:numId="3">
     <w:abstractNumId w:val="1"/>
+  </w:num>
+  <w:num w:numId="4">
+    <w:abstractNumId w:val="4"/>
+  </w:num>
+  <w:num w:numId="5">
+    <w:abstractNumId w:val="3"/>
+  </w:num>
+  <w:num w:numId="6">
+    <w:abstractNumId w:val="4"/>
+  </w:num>
+  <w:num w:numId="7">
+    <w:abstractNumId w:val="1"/>
+    <w:lvlOverride w:ilvl="0"/>
+    <w:lvlOverride w:ilvl="1"/>
+    <w:lvlOverride w:ilvl="2"/>
+    <w:lvlOverride w:ilvl="3"/>
+    <w:lvlOverride w:ilvl="4"/>
+    <w:lvlOverride w:ilvl="5"/>
+    <w:lvlOverride w:ilvl="6"/>
+    <w:lvlOverride w:ilvl="7"/>
+    <w:lvlOverride w:ilvl="8"/>
   </w:num>
 </w:numbering>
 </file>
@@ -3434,6 +4404,25 @@
       <w:spacing w:after="0" w:line="240" w:lineRule="auto"/>
     </w:pPr>
   </w:style>
+  <w:style w:type="paragraph" w:styleId="Legenda">
+    <w:name w:val="caption"/>
+    <w:basedOn w:val="Normal"/>
+    <w:next w:val="Normal"/>
+    <w:uiPriority w:val="35"/>
+    <w:unhideWhenUsed/>
+    <w:qFormat/>
+    <w:rsid w:val="003D6DF9"/>
+    <w:pPr>
+      <w:spacing w:after="200" w:line="240" w:lineRule="auto"/>
+    </w:pPr>
+    <w:rPr>
+      <w:i/>
+      <w:iCs/>
+      <w:color w:val="44546A" w:themeColor="text2"/>
+      <w:sz w:val="18"/>
+      <w:szCs w:val="18"/>
+    </w:rPr>
+  </w:style>
 </w:styles>
 </file>
 

</xml_diff>

<commit_message>
Bug in formatation fixed
</commit_message>
<xml_diff>
--- a/TrabalhoFinalDaDisciplina01.docx
+++ b/TrabalhoFinalDaDisciplina01.docx
@@ -15,7 +15,9 @@
         </w:rPr>
       </w:pPr>
       <w:bookmarkStart w:id="0" w:name="_Hlk38607900"/>
+      <w:bookmarkStart w:id="1" w:name="_GoBack"/>
       <w:bookmarkEnd w:id="0"/>
+      <w:bookmarkEnd w:id="1"/>
       <w:r>
         <w:rPr>
           <w:rFonts w:ascii="Arial" w:hAnsi="Arial" w:cs="Arial"/>
@@ -72,8 +74,22 @@
           <w:sz w:val="24"/>
           <w:szCs w:val="24"/>
         </w:rPr>
-        <w:t>Cloud Computing</w:t>
-      </w:r>
+        <w:t xml:space="preserve">Cloud </w:t>
+      </w:r>
+      <w:proofErr w:type="spellStart"/>
+      <w:r>
+        <w:rPr>
+          <w:rFonts w:ascii="Arial" w:hAnsi="Arial" w:cs="Arial"/>
+          <w:b/>
+          <w:bCs/>
+          <w:i/>
+          <w:iCs/>
+          <w:sz w:val="24"/>
+          <w:szCs w:val="24"/>
+        </w:rPr>
+        <w:t>Computing</w:t>
+      </w:r>
+      <w:proofErr w:type="spellEnd"/>
     </w:p>
     <w:p>
       <w:pPr>
@@ -91,9 +107,11 @@
     <w:p>
       <w:pPr>
         <w:spacing w:line="240" w:lineRule="auto"/>
-        <w:jc w:val="both"/>
-        <w:rPr>
-          <w:rFonts w:ascii="Arial" w:hAnsi="Arial" w:cs="Arial"/>
+        <w:jc w:val="center"/>
+        <w:rPr>
+          <w:rFonts w:ascii="Arial" w:hAnsi="Arial" w:cs="Arial"/>
+          <w:b/>
+          <w:bCs/>
           <w:sz w:val="24"/>
           <w:szCs w:val="24"/>
         </w:rPr>
@@ -138,478 +156,91 @@
           <w:sz w:val="24"/>
           <w:szCs w:val="24"/>
         </w:rPr>
-        <w:t>Cloud Computing</w:t>
-      </w:r>
-      <w:r>
-        <w:rPr>
-          <w:rFonts w:ascii="Arial" w:hAnsi="Arial" w:cs="Arial"/>
-          <w:b/>
-          <w:bCs/>
-          <w:sz w:val="24"/>
-          <w:szCs w:val="24"/>
-        </w:rPr>
-        <w:t xml:space="preserve">, Programação </w:t>
-      </w:r>
-      <w:r>
-        <w:rPr>
-          <w:rFonts w:ascii="Arial" w:hAnsi="Arial" w:cs="Arial"/>
-          <w:b/>
-          <w:bCs/>
-          <w:sz w:val="24"/>
-          <w:szCs w:val="24"/>
-        </w:rPr>
-        <w:fldChar w:fldCharType="begin"/>
-      </w:r>
-      <w:r>
-        <w:rPr>
-          <w:rFonts w:ascii="Arial" w:hAnsi="Arial" w:cs="Arial"/>
-          <w:b/>
-          <w:bCs/>
-          <w:sz w:val="24"/>
-          <w:szCs w:val="24"/>
-        </w:rPr>
-        <w:instrText xml:space="preserve"> REF OO \h </w:instrText>
-      </w:r>
-      <w:r>
-        <w:rPr>
-          <w:rFonts w:ascii="Arial" w:hAnsi="Arial" w:cs="Arial"/>
-          <w:b/>
-          <w:bCs/>
-          <w:sz w:val="24"/>
-          <w:szCs w:val="24"/>
-        </w:rPr>
-      </w:r>
-      <w:r>
-        <w:rPr>
-          <w:rFonts w:ascii="Arial" w:hAnsi="Arial" w:cs="Arial"/>
-          <w:b/>
-          <w:bCs/>
-          <w:sz w:val="24"/>
-          <w:szCs w:val="24"/>
-        </w:rPr>
-        <w:fldChar w:fldCharType="separate"/>
-      </w:r>
-      <w:r>
-        <w:rPr>
-          <w:rFonts w:ascii="Arial" w:hAnsi="Arial" w:cs="Arial"/>
-          <w:b/>
-          <w:bCs/>
-          <w:sz w:val="24"/>
-          <w:szCs w:val="24"/>
-        </w:rPr>
-        <w:t>CRUD</w:t>
-      </w:r>
-      <w:r>
-        <w:rPr>
-          <w:rFonts w:ascii="Arial" w:hAnsi="Arial" w:cs="Arial"/>
-          <w:sz w:val="24"/>
-          <w:szCs w:val="24"/>
-        </w:rPr>
-        <w:t xml:space="preserve"> – </w:t>
-      </w:r>
-      <w:r>
-        <w:rPr>
-          <w:rFonts w:ascii="Arial" w:hAnsi="Arial" w:cs="Arial"/>
+        <w:t xml:space="preserve">Cloud </w:t>
+      </w:r>
+      <w:proofErr w:type="spellStart"/>
+      <w:r>
+        <w:rPr>
+          <w:rFonts w:ascii="Arial" w:hAnsi="Arial" w:cs="Arial"/>
+          <w:b/>
+          <w:bCs/>
           <w:i/>
           <w:iCs/>
           <w:sz w:val="24"/>
           <w:szCs w:val="24"/>
         </w:rPr>
-        <w:t>Create, Read, Update and Delete</w:t>
-      </w:r>
-      <w:r>
-        <w:rPr>
-          <w:rFonts w:ascii="Arial" w:hAnsi="Arial" w:cs="Arial"/>
-          <w:sz w:val="24"/>
-          <w:szCs w:val="24"/>
-        </w:rPr>
-        <w:t xml:space="preserve"> (Cria, Lê, Atualiza e Deleta).</w:t>
-      </w:r>
-    </w:p>
-    <w:p>
-      <w:pPr>
-        <w:spacing w:line="240" w:lineRule="auto"/>
-        <w:jc w:val="both"/>
-        <w:rPr>
-          <w:rFonts w:ascii="Arial" w:hAnsi="Arial" w:cs="Arial"/>
-          <w:sz w:val="24"/>
-          <w:szCs w:val="24"/>
-        </w:rPr>
-      </w:pPr>
-      <w:r>
-        <w:rPr>
-          <w:rFonts w:ascii="Arial" w:hAnsi="Arial" w:cs="Arial"/>
-          <w:b/>
-          <w:bCs/>
-          <w:sz w:val="24"/>
-          <w:szCs w:val="24"/>
-        </w:rPr>
-        <w:t>MSc</w:t>
-      </w:r>
-      <w:r>
-        <w:rPr>
-          <w:rFonts w:ascii="Arial" w:hAnsi="Arial" w:cs="Arial"/>
-          <w:b/>
-          <w:bCs/>
-          <w:sz w:val="24"/>
-          <w:szCs w:val="24"/>
-        </w:rPr>
-        <w:t>.</w:t>
-      </w:r>
-      <w:r>
-        <w:rPr>
-          <w:rFonts w:ascii="Arial" w:hAnsi="Arial" w:cs="Arial"/>
-          <w:sz w:val="24"/>
-          <w:szCs w:val="24"/>
-        </w:rPr>
-        <w:t xml:space="preserve"> – </w:t>
-      </w:r>
-      <w:r>
-        <w:rPr>
-          <w:rFonts w:ascii="Arial" w:hAnsi="Arial" w:cs="Arial"/>
-          <w:i/>
-          <w:iCs/>
-          <w:sz w:val="24"/>
-          <w:szCs w:val="24"/>
-        </w:rPr>
-        <w:t>Master of Science</w:t>
-      </w:r>
-      <w:r>
-        <w:rPr>
-          <w:rFonts w:ascii="Arial" w:hAnsi="Arial" w:cs="Arial"/>
-          <w:sz w:val="24"/>
-          <w:szCs w:val="24"/>
-        </w:rPr>
-        <w:t xml:space="preserve"> (Mestre em Ciências).</w:t>
-      </w:r>
-    </w:p>
-    <w:p>
-      <w:pPr>
-        <w:spacing w:line="240" w:lineRule="auto"/>
-        <w:jc w:val="both"/>
-        <w:rPr>
-          <w:rFonts w:ascii="Arial" w:hAnsi="Arial" w:cs="Arial"/>
-          <w:sz w:val="24"/>
-          <w:szCs w:val="24"/>
-        </w:rPr>
-      </w:pPr>
-      <w:r>
-        <w:rPr>
-          <w:rFonts w:ascii="Arial" w:hAnsi="Arial" w:cs="Arial"/>
-          <w:b/>
-          <w:bCs/>
-          <w:sz w:val="24"/>
-          <w:szCs w:val="24"/>
-        </w:rPr>
-        <w:t xml:space="preserve">OO </w:t>
-      </w:r>
-      <w:r>
-        <w:rPr>
-          <w:rFonts w:ascii="Arial" w:hAnsi="Arial" w:cs="Arial"/>
-          <w:sz w:val="24"/>
-          <w:szCs w:val="24"/>
-        </w:rPr>
-        <w:t>– Orientada a objetos</w:t>
-      </w:r>
-      <w:r>
-        <w:rPr>
-          <w:rFonts w:ascii="Arial" w:hAnsi="Arial" w:cs="Arial"/>
-          <w:sz w:val="24"/>
-          <w:szCs w:val="24"/>
-        </w:rPr>
-        <w:t>.</w:t>
-      </w:r>
-    </w:p>
-    <w:p>
-      <w:pPr>
-        <w:spacing w:line="240" w:lineRule="auto"/>
-        <w:jc w:val="both"/>
-        <w:rPr>
-          <w:rFonts w:ascii="Arial" w:hAnsi="Arial" w:cs="Arial"/>
-          <w:sz w:val="24"/>
-          <w:szCs w:val="24"/>
-        </w:rPr>
-      </w:pPr>
-      <w:r>
-        <w:rPr>
-          <w:rFonts w:ascii="Arial" w:hAnsi="Arial" w:cs="Arial"/>
-          <w:b/>
-          <w:bCs/>
-          <w:sz w:val="24"/>
-          <w:szCs w:val="24"/>
-        </w:rPr>
-        <w:t>REST</w:t>
-      </w:r>
-      <w:r>
-        <w:rPr>
-          <w:rFonts w:ascii="Arial" w:hAnsi="Arial" w:cs="Arial"/>
-          <w:sz w:val="24"/>
-          <w:szCs w:val="24"/>
-        </w:rPr>
-        <w:t xml:space="preserve"> – </w:t>
-      </w:r>
-      <w:r>
-        <w:rPr>
-          <w:rFonts w:ascii="Arial" w:hAnsi="Arial" w:cs="Arial"/>
-          <w:i/>
-          <w:iCs/>
-          <w:sz w:val="24"/>
-          <w:szCs w:val="24"/>
-        </w:rPr>
-        <w:t>Representational State Transfer</w:t>
-      </w:r>
-      <w:r>
-        <w:rPr>
-          <w:rFonts w:ascii="Arial" w:hAnsi="Arial" w:cs="Arial"/>
-          <w:sz w:val="24"/>
-          <w:szCs w:val="24"/>
-        </w:rPr>
-        <w:t xml:space="preserve"> (</w:t>
-      </w:r>
-      <w:r>
-        <w:rPr>
-          <w:rFonts w:ascii="Arial" w:hAnsi="Arial" w:cs="Arial"/>
-          <w:sz w:val="24"/>
-          <w:szCs w:val="24"/>
-        </w:rPr>
-        <w:t>Transferência Representacional de Estado</w:t>
-      </w:r>
-      <w:r>
-        <w:rPr>
-          <w:rFonts w:ascii="Arial" w:hAnsi="Arial" w:cs="Arial"/>
-          <w:sz w:val="24"/>
-          <w:szCs w:val="24"/>
-        </w:rPr>
-        <w:t>).</w:t>
-      </w:r>
-    </w:p>
-    <w:p>
-      <w:pPr>
-        <w:spacing w:line="240" w:lineRule="auto"/>
-        <w:jc w:val="both"/>
-        <w:rPr>
-          <w:rFonts w:ascii="Arial" w:hAnsi="Arial" w:cs="Arial"/>
-          <w:sz w:val="24"/>
-          <w:szCs w:val="24"/>
-        </w:rPr>
-      </w:pPr>
-      <w:r>
-        <w:rPr>
-          <w:rFonts w:ascii="Arial" w:hAnsi="Arial" w:cs="Arial"/>
-          <w:b/>
-          <w:bCs/>
-          <w:sz w:val="24"/>
-          <w:szCs w:val="24"/>
-        </w:rPr>
-        <w:t>SOA</w:t>
-      </w:r>
-      <w:r>
-        <w:rPr>
-          <w:rFonts w:ascii="Arial" w:hAnsi="Arial" w:cs="Arial"/>
-          <w:sz w:val="24"/>
-          <w:szCs w:val="24"/>
-        </w:rPr>
-        <w:t xml:space="preserve"> – </w:t>
-      </w:r>
-      <w:r>
-        <w:rPr>
-          <w:rFonts w:ascii="Arial" w:hAnsi="Arial" w:cs="Arial"/>
-          <w:i/>
-          <w:iCs/>
-          <w:sz w:val="24"/>
-          <w:szCs w:val="24"/>
-        </w:rPr>
-        <w:t>Service-Oriented Architecture</w:t>
-      </w:r>
-      <w:r>
-        <w:rPr>
-          <w:rFonts w:ascii="Arial" w:hAnsi="Arial" w:cs="Arial"/>
-          <w:sz w:val="24"/>
-          <w:szCs w:val="24"/>
-        </w:rPr>
-        <w:t xml:space="preserve"> (Arquitetura Orientada a Serviços).</w:t>
-      </w:r>
-    </w:p>
-    <w:p>
-      <w:pPr>
-        <w:spacing w:line="240" w:lineRule="auto"/>
-        <w:jc w:val="both"/>
-        <w:rPr>
-          <w:rFonts w:ascii="Arial" w:hAnsi="Arial" w:cs="Arial"/>
-          <w:sz w:val="24"/>
-          <w:szCs w:val="24"/>
-        </w:rPr>
-      </w:pPr>
-      <w:r>
-        <w:rPr>
-          <w:rFonts w:ascii="Arial" w:hAnsi="Arial" w:cs="Arial"/>
-          <w:b/>
-          <w:bCs/>
-          <w:sz w:val="24"/>
-          <w:szCs w:val="24"/>
-        </w:rPr>
-        <w:t>SRM</w:t>
-      </w:r>
-      <w:r>
-        <w:rPr>
-          <w:rFonts w:ascii="Arial" w:hAnsi="Arial" w:cs="Arial"/>
-          <w:sz w:val="24"/>
-          <w:szCs w:val="24"/>
-        </w:rPr>
-        <w:t xml:space="preserve"> – </w:t>
-      </w:r>
-      <w:r>
-        <w:rPr>
-          <w:rFonts w:ascii="Arial" w:hAnsi="Arial" w:cs="Arial"/>
-          <w:i/>
-          <w:iCs/>
-          <w:sz w:val="24"/>
-          <w:szCs w:val="24"/>
-        </w:rPr>
-        <w:t>Supplier Relationship Manangement</w:t>
-      </w:r>
-      <w:r>
-        <w:rPr>
-          <w:rFonts w:ascii="Arial" w:hAnsi="Arial" w:cs="Arial"/>
-          <w:sz w:val="24"/>
-          <w:szCs w:val="24"/>
-        </w:rPr>
-        <w:t xml:space="preserve"> (Gerenciamento de </w:t>
-      </w:r>
-      <w:r>
-        <w:rPr>
-          <w:rFonts w:ascii="Arial" w:hAnsi="Arial" w:cs="Arial"/>
-          <w:sz w:val="24"/>
-          <w:szCs w:val="24"/>
-        </w:rPr>
-        <w:t>R</w:t>
-      </w:r>
-      <w:r>
-        <w:rPr>
-          <w:rFonts w:ascii="Arial" w:hAnsi="Arial" w:cs="Arial"/>
-          <w:sz w:val="24"/>
-          <w:szCs w:val="24"/>
-        </w:rPr>
-        <w:t>elacionamento com o Fornecedor).</w:t>
-      </w:r>
-    </w:p>
-    <w:p>
-      <w:pPr>
-        <w:spacing w:line="240" w:lineRule="auto"/>
-        <w:jc w:val="both"/>
-        <w:rPr>
-          <w:rFonts w:ascii="Arial" w:hAnsi="Arial" w:cs="Arial"/>
-          <w:sz w:val="24"/>
-          <w:szCs w:val="24"/>
-        </w:rPr>
-      </w:pPr>
-      <w:r>
-        <w:rPr>
-          <w:rFonts w:ascii="Arial" w:hAnsi="Arial" w:cs="Arial"/>
-          <w:b/>
-          <w:bCs/>
-          <w:sz w:val="24"/>
-          <w:szCs w:val="24"/>
-        </w:rPr>
-        <w:t>UML</w:t>
-      </w:r>
-      <w:r>
-        <w:rPr>
-          <w:rFonts w:ascii="Arial" w:hAnsi="Arial" w:cs="Arial"/>
-          <w:sz w:val="24"/>
-          <w:szCs w:val="24"/>
-        </w:rPr>
-        <w:t xml:space="preserve"> – </w:t>
-      </w:r>
-      <w:r>
-        <w:rPr>
-          <w:rFonts w:ascii="Arial" w:hAnsi="Arial" w:cs="Arial"/>
-          <w:i/>
-          <w:iCs/>
-          <w:sz w:val="24"/>
-          <w:szCs w:val="24"/>
-        </w:rPr>
-        <w:t>Unified Modeling Language</w:t>
-      </w:r>
-      <w:r>
-        <w:rPr>
-          <w:rFonts w:ascii="Arial" w:hAnsi="Arial" w:cs="Arial"/>
-          <w:sz w:val="24"/>
-          <w:szCs w:val="24"/>
-        </w:rPr>
-        <w:t xml:space="preserve"> (Linguagem de Modelagem Unificada).</w:t>
-      </w:r>
-    </w:p>
-    <w:p>
-      <w:pPr>
-        <w:spacing w:line="240" w:lineRule="auto"/>
-        <w:jc w:val="both"/>
-        <w:rPr>
-          <w:rFonts w:ascii="Arial" w:hAnsi="Arial" w:cs="Arial"/>
-          <w:sz w:val="24"/>
-          <w:szCs w:val="24"/>
-        </w:rPr>
-      </w:pPr>
-      <w:r>
-        <w:rPr>
-          <w:rFonts w:ascii="Arial" w:hAnsi="Arial" w:cs="Arial"/>
-          <w:b/>
-          <w:bCs/>
-          <w:sz w:val="24"/>
-          <w:szCs w:val="24"/>
-        </w:rPr>
-        <w:t>XML</w:t>
-      </w:r>
-      <w:r>
-        <w:rPr>
-          <w:rFonts w:ascii="Arial" w:hAnsi="Arial" w:cs="Arial"/>
-          <w:sz w:val="24"/>
-          <w:szCs w:val="24"/>
-        </w:rPr>
-        <w:t xml:space="preserve"> – </w:t>
-      </w:r>
-      <w:r>
-        <w:rPr>
-          <w:rFonts w:ascii="Arial" w:hAnsi="Arial" w:cs="Arial"/>
-          <w:i/>
-          <w:iCs/>
-          <w:sz w:val="24"/>
-          <w:szCs w:val="24"/>
-        </w:rPr>
-        <w:t>Extensible Markup Language</w:t>
-      </w:r>
-      <w:r>
-        <w:rPr>
-          <w:rFonts w:ascii="Arial" w:hAnsi="Arial" w:cs="Arial"/>
-          <w:sz w:val="24"/>
-          <w:szCs w:val="24"/>
-        </w:rPr>
-        <w:t xml:space="preserve"> (Linguagem de Marcação Extensível).</w:t>
-      </w:r>
-    </w:p>
-    <w:p>
-      <w:pPr>
-        <w:spacing w:line="240" w:lineRule="auto"/>
-        <w:jc w:val="both"/>
-        <w:rPr>
-          <w:rFonts w:ascii="Arial" w:hAnsi="Arial" w:cs="Arial"/>
-          <w:sz w:val="24"/>
-          <w:szCs w:val="24"/>
-        </w:rPr>
-      </w:pPr>
-    </w:p>
-    <w:p>
-      <w:pPr>
-        <w:spacing w:line="360" w:lineRule="auto"/>
-        <w:jc w:val="center"/>
-        <w:rPr>
-          <w:rFonts w:ascii="Arial" w:hAnsi="Arial" w:cs="Arial"/>
-          <w:b/>
-          <w:bCs/>
-          <w:sz w:val="24"/>
-          <w:szCs w:val="24"/>
-        </w:rPr>
-      </w:pPr>
+        <w:t>Computing</w:t>
+      </w:r>
+      <w:proofErr w:type="spellEnd"/>
+      <w:r>
+        <w:rPr>
+          <w:rFonts w:ascii="Arial" w:hAnsi="Arial" w:cs="Arial"/>
+          <w:b/>
+          <w:bCs/>
+          <w:sz w:val="24"/>
+          <w:szCs w:val="24"/>
+        </w:rPr>
+        <w:t>, Programação</w:t>
+      </w:r>
+      <w:r>
+        <w:rPr>
+          <w:rFonts w:ascii="Arial" w:hAnsi="Arial" w:cs="Arial"/>
+          <w:b/>
+          <w:bCs/>
+          <w:sz w:val="24"/>
+          <w:szCs w:val="24"/>
+        </w:rPr>
+        <w:t xml:space="preserve"> </w:t>
+      </w:r>
+      <w:r>
+        <w:rPr>
+          <w:rFonts w:ascii="Arial" w:hAnsi="Arial" w:cs="Arial"/>
+          <w:b/>
+          <w:bCs/>
+          <w:sz w:val="24"/>
+          <w:szCs w:val="24"/>
+        </w:rPr>
+        <w:fldChar w:fldCharType="begin"/>
+      </w:r>
+      <w:r>
+        <w:rPr>
+          <w:rFonts w:ascii="Arial" w:hAnsi="Arial" w:cs="Arial"/>
+          <w:b/>
+          <w:bCs/>
+          <w:sz w:val="24"/>
+          <w:szCs w:val="24"/>
+        </w:rPr>
+        <w:instrText xml:space="preserve"> REF OO \h </w:instrText>
+      </w:r>
+      <w:r>
+        <w:rPr>
+          <w:rFonts w:ascii="Arial" w:hAnsi="Arial" w:cs="Arial"/>
+          <w:b/>
+          <w:bCs/>
+          <w:sz w:val="24"/>
+          <w:szCs w:val="24"/>
+        </w:rPr>
+      </w:r>
+      <w:r>
+        <w:rPr>
+          <w:rFonts w:ascii="Arial" w:hAnsi="Arial" w:cs="Arial"/>
+          <w:b/>
+          <w:bCs/>
+          <w:sz w:val="24"/>
+          <w:szCs w:val="24"/>
+        </w:rPr>
+        <w:fldChar w:fldCharType="separate"/>
+      </w:r>
+      <w:r>
+        <w:rPr>
+          <w:rFonts w:ascii="Arial" w:hAnsi="Arial" w:cs="Arial"/>
+          <w:b/>
+          <w:bCs/>
+          <w:sz w:val="24"/>
+          <w:szCs w:val="24"/>
+        </w:rPr>
+        <w:t>OO</w:t>
+      </w:r>
       <w:r>
         <w:rPr>
           <w:rFonts w:ascii="Arial" w:hAnsi="Arial" w:cs="Arial"/>
@@ -1308,8 +939,20 @@
                 <w:sz w:val="20"/>
                 <w:szCs w:val="20"/>
               </w:rPr>
-              <w:t>Cloud Computing</w:t>
+              <w:t xml:space="preserve">Cloud </w:t>
             </w:r>
+            <w:proofErr w:type="spellStart"/>
+            <w:r>
+              <w:rPr>
+                <w:rFonts w:ascii="Arial" w:hAnsi="Arial" w:cs="Arial"/>
+                <w:i/>
+                <w:iCs/>
+                <w:sz w:val="20"/>
+                <w:szCs w:val="20"/>
+              </w:rPr>
+              <w:t>Computing</w:t>
+            </w:r>
+            <w:proofErr w:type="spellEnd"/>
             <w:r>
               <w:rPr>
                 <w:rFonts w:ascii="Arial" w:hAnsi="Arial" w:cs="Arial"/>
@@ -1377,6 +1020,7 @@
               </w:rPr>
               <w:fldChar w:fldCharType="separate"/>
             </w:r>
+            <w:proofErr w:type="spellStart"/>
             <w:r>
               <w:rPr>
                 <w:rFonts w:ascii="Arial" w:hAnsi="Arial" w:cs="Arial"/>
@@ -1385,6 +1029,7 @@
               </w:rPr>
               <w:t>MSc</w:t>
             </w:r>
+            <w:proofErr w:type="spellEnd"/>
             <w:r>
               <w:rPr>
                 <w:rFonts w:ascii="Arial" w:hAnsi="Arial" w:cs="Arial"/>
@@ -1605,7 +1250,7 @@
           <w:spacing w:val="0"/>
         </w:rPr>
       </w:pPr>
-      <w:bookmarkStart w:id="1" w:name="_Toc38914265"/>
+      <w:bookmarkStart w:id="2" w:name="_Toc38914265"/>
       <w:r>
         <w:rPr>
           <w:rStyle w:val="TtulodoLivro"/>
@@ -1618,7 +1263,7 @@
         <w:lastRenderedPageBreak/>
         <w:t>Lista de ilustrações</w:t>
       </w:r>
-      <w:bookmarkEnd w:id="1"/>
+      <w:bookmarkEnd w:id="2"/>
     </w:p>
     <w:p>
       <w:pPr>
@@ -3322,7 +2967,7 @@
           <w:iCs w:val="0"/>
         </w:rPr>
       </w:pPr>
-      <w:bookmarkStart w:id="2" w:name="_Toc38914266"/>
+      <w:bookmarkStart w:id="3" w:name="_Toc38914266"/>
       <w:r>
         <w:rPr>
           <w:rStyle w:val="TtulodoLivro"/>
@@ -3334,7 +2979,7 @@
         <w:lastRenderedPageBreak/>
         <w:t>Lista de abreviaturas e siglas</w:t>
       </w:r>
-      <w:bookmarkEnd w:id="2"/>
+      <w:bookmarkEnd w:id="3"/>
     </w:p>
     <w:p>
       <w:pPr>
@@ -3346,7 +2991,6 @@
           <w:szCs w:val="24"/>
         </w:rPr>
       </w:pPr>
-      <w:bookmarkStart w:id="3" w:name="OO"/>
       <w:bookmarkStart w:id="4" w:name="CRUD"/>
       <w:r>
         <w:rPr>
@@ -3367,6 +3011,7 @@
         </w:rPr>
         <w:t xml:space="preserve"> – </w:t>
       </w:r>
+      <w:proofErr w:type="spellStart"/>
       <w:r>
         <w:rPr>
           <w:rFonts w:ascii="Arial" w:hAnsi="Arial" w:cs="Arial"/>
@@ -3375,8 +3020,65 @@
           <w:sz w:val="24"/>
           <w:szCs w:val="24"/>
         </w:rPr>
-        <w:t>Create, Read, Update and Delete</w:t>
-      </w:r>
+        <w:t>Create</w:t>
+      </w:r>
+      <w:proofErr w:type="spellEnd"/>
+      <w:r>
+        <w:rPr>
+          <w:rFonts w:ascii="Arial" w:hAnsi="Arial" w:cs="Arial"/>
+          <w:i/>
+          <w:iCs/>
+          <w:sz w:val="24"/>
+          <w:szCs w:val="24"/>
+        </w:rPr>
+        <w:t xml:space="preserve">, </w:t>
+      </w:r>
+      <w:proofErr w:type="spellStart"/>
+      <w:r>
+        <w:rPr>
+          <w:rFonts w:ascii="Arial" w:hAnsi="Arial" w:cs="Arial"/>
+          <w:i/>
+          <w:iCs/>
+          <w:sz w:val="24"/>
+          <w:szCs w:val="24"/>
+        </w:rPr>
+        <w:t>Read</w:t>
+      </w:r>
+      <w:proofErr w:type="spellEnd"/>
+      <w:r>
+        <w:rPr>
+          <w:rFonts w:ascii="Arial" w:hAnsi="Arial" w:cs="Arial"/>
+          <w:i/>
+          <w:iCs/>
+          <w:sz w:val="24"/>
+          <w:szCs w:val="24"/>
+        </w:rPr>
+        <w:t xml:space="preserve">, Update </w:t>
+      </w:r>
+      <w:proofErr w:type="spellStart"/>
+      <w:proofErr w:type="gramStart"/>
+      <w:r>
+        <w:rPr>
+          <w:rFonts w:ascii="Arial" w:hAnsi="Arial" w:cs="Arial"/>
+          <w:i/>
+          <w:iCs/>
+          <w:sz w:val="24"/>
+          <w:szCs w:val="24"/>
+        </w:rPr>
+        <w:t>and</w:t>
+      </w:r>
+      <w:proofErr w:type="spellEnd"/>
+      <w:r>
+        <w:rPr>
+          <w:rFonts w:ascii="Arial" w:hAnsi="Arial" w:cs="Arial"/>
+          <w:i/>
+          <w:iCs/>
+          <w:sz w:val="24"/>
+          <w:szCs w:val="24"/>
+        </w:rPr>
+        <w:t xml:space="preserve"> Delete</w:t>
+      </w:r>
+      <w:proofErr w:type="gramEnd"/>
       <w:r>
         <w:rPr>
           <w:rFonts w:ascii="Arial" w:hAnsi="Arial" w:cs="Arial"/>
@@ -3397,6 +3099,7 @@
         </w:rPr>
       </w:pPr>
       <w:bookmarkStart w:id="5" w:name="MSc"/>
+      <w:proofErr w:type="spellStart"/>
       <w:r>
         <w:rPr>
           <w:rFonts w:ascii="Arial" w:hAnsi="Arial" w:cs="Arial"/>
@@ -3408,6 +3111,7 @@
         <w:t>MSc</w:t>
       </w:r>
       <w:bookmarkEnd w:id="5"/>
+      <w:proofErr w:type="spellEnd"/>
       <w:r>
         <w:rPr>
           <w:rFonts w:ascii="Arial" w:hAnsi="Arial" w:cs="Arial"/>
@@ -3434,7 +3138,29 @@
           <w:sz w:val="24"/>
           <w:szCs w:val="24"/>
         </w:rPr>
-        <w:t>Master of Science</w:t>
+        <w:t xml:space="preserve">Master </w:t>
+      </w:r>
+      <w:proofErr w:type="spellStart"/>
+      <w:r>
+        <w:rPr>
+          <w:rFonts w:ascii="Arial" w:hAnsi="Arial" w:cs="Arial"/>
+          <w:i/>
+          <w:iCs/>
+          <w:sz w:val="24"/>
+          <w:szCs w:val="24"/>
+        </w:rPr>
+        <w:t>of</w:t>
+      </w:r>
+      <w:proofErr w:type="spellEnd"/>
+      <w:r>
+        <w:rPr>
+          <w:rFonts w:ascii="Arial" w:hAnsi="Arial" w:cs="Arial"/>
+          <w:i/>
+          <w:iCs/>
+          <w:sz w:val="24"/>
+          <w:szCs w:val="24"/>
+        </w:rPr>
+        <w:t xml:space="preserve"> Science</w:t>
       </w:r>
       <w:r>
         <w:rPr>
@@ -3455,15 +3181,27 @@
           <w:szCs w:val="24"/>
         </w:rPr>
       </w:pPr>
-      <w:r>
-        <w:rPr>
-          <w:rFonts w:ascii="Arial" w:hAnsi="Arial" w:cs="Arial"/>
-          <w:b/>
-          <w:bCs/>
-          <w:sz w:val="24"/>
-          <w:szCs w:val="24"/>
-        </w:rPr>
-        <w:t xml:space="preserve">OO </w:t>
+      <w:bookmarkStart w:id="6" w:name="OO"/>
+      <w:r>
+        <w:rPr>
+          <w:rFonts w:ascii="Arial" w:hAnsi="Arial" w:cs="Arial"/>
+          <w:b/>
+          <w:bCs/>
+          <w:sz w:val="24"/>
+          <w:szCs w:val="24"/>
+        </w:rPr>
+        <w:t>OO</w:t>
+      </w:r>
+      <w:bookmarkEnd w:id="6"/>
+      <w:r>
+        <w:rPr>
+          <w:rFonts w:ascii="Arial" w:hAnsi="Arial" w:cs="Arial"/>
+          <w:b/>
+          <w:bCs/>
+          <w:sz w:val="24"/>
+          <w:szCs w:val="24"/>
+        </w:rPr>
+        <w:t xml:space="preserve"> </w:t>
       </w:r>
       <w:r>
         <w:rPr>
@@ -3492,7 +3230,7 @@
           <w:szCs w:val="24"/>
         </w:rPr>
       </w:pPr>
-      <w:bookmarkStart w:id="6" w:name="REST"/>
+      <w:bookmarkStart w:id="7" w:name="REST"/>
       <w:r>
         <w:rPr>
           <w:rFonts w:ascii="Arial" w:hAnsi="Arial" w:cs="Arial"/>
@@ -3503,7 +3241,7 @@
         </w:rPr>
         <w:t>REST</w:t>
       </w:r>
-      <w:bookmarkEnd w:id="6"/>
+      <w:bookmarkEnd w:id="7"/>
       <w:r>
         <w:rPr>
           <w:rFonts w:ascii="Arial" w:hAnsi="Arial" w:cs="Arial"/>
@@ -3512,6 +3250,7 @@
         </w:rPr>
         <w:t xml:space="preserve"> – </w:t>
       </w:r>
+      <w:proofErr w:type="spellStart"/>
       <w:r>
         <w:rPr>
           <w:rFonts w:ascii="Arial" w:hAnsi="Arial" w:cs="Arial"/>
@@ -3520,8 +3259,53 @@
           <w:sz w:val="24"/>
           <w:szCs w:val="24"/>
         </w:rPr>
-        <w:t>Representational State Transfer</w:t>
-      </w:r>
+        <w:t>Representational</w:t>
+      </w:r>
+      <w:proofErr w:type="spellEnd"/>
+      <w:r>
+        <w:rPr>
+          <w:rFonts w:ascii="Arial" w:hAnsi="Arial" w:cs="Arial"/>
+          <w:i/>
+          <w:iCs/>
+          <w:sz w:val="24"/>
+          <w:szCs w:val="24"/>
+        </w:rPr>
+        <w:t xml:space="preserve"> </w:t>
+      </w:r>
+      <w:proofErr w:type="spellStart"/>
+      <w:r>
+        <w:rPr>
+          <w:rFonts w:ascii="Arial" w:hAnsi="Arial" w:cs="Arial"/>
+          <w:i/>
+          <w:iCs/>
+          <w:sz w:val="24"/>
+          <w:szCs w:val="24"/>
+        </w:rPr>
+        <w:t>State</w:t>
+      </w:r>
+      <w:proofErr w:type="spellEnd"/>
+      <w:r>
+        <w:rPr>
+          <w:rFonts w:ascii="Arial" w:hAnsi="Arial" w:cs="Arial"/>
+          <w:i/>
+          <w:iCs/>
+          <w:sz w:val="24"/>
+          <w:szCs w:val="24"/>
+        </w:rPr>
+        <w:t xml:space="preserve"> </w:t>
+      </w:r>
+      <w:proofErr w:type="spellStart"/>
+      <w:r>
+        <w:rPr>
+          <w:rFonts w:ascii="Arial" w:hAnsi="Arial" w:cs="Arial"/>
+          <w:i/>
+          <w:iCs/>
+          <w:sz w:val="24"/>
+          <w:szCs w:val="24"/>
+        </w:rPr>
+        <w:t>Transfer</w:t>
+      </w:r>
+      <w:proofErr w:type="spellEnd"/>
       <w:r>
         <w:rPr>
           <w:rFonts w:ascii="Arial" w:hAnsi="Arial" w:cs="Arial"/>
@@ -3557,7 +3341,7 @@
           <w:szCs w:val="24"/>
         </w:rPr>
       </w:pPr>
-      <w:bookmarkStart w:id="7" w:name="SOA"/>
+      <w:bookmarkStart w:id="8" w:name="SOA"/>
       <w:r>
         <w:rPr>
           <w:rFonts w:ascii="Arial" w:hAnsi="Arial" w:cs="Arial"/>
@@ -3568,7 +3352,7 @@
         </w:rPr>
         <w:t>SOA</w:t>
       </w:r>
-      <w:bookmarkEnd w:id="7"/>
+      <w:bookmarkEnd w:id="8"/>
       <w:r>
         <w:rPr>
           <w:rFonts w:ascii="Arial" w:hAnsi="Arial" w:cs="Arial"/>
@@ -3585,8 +3369,42 @@
           <w:sz w:val="24"/>
           <w:szCs w:val="24"/>
         </w:rPr>
-        <w:t>Service-Oriented Architecture</w:t>
-      </w:r>
+        <w:t>Service-</w:t>
+      </w:r>
+      <w:proofErr w:type="spellStart"/>
+      <w:r>
+        <w:rPr>
+          <w:rFonts w:ascii="Arial" w:hAnsi="Arial" w:cs="Arial"/>
+          <w:i/>
+          <w:iCs/>
+          <w:sz w:val="24"/>
+          <w:szCs w:val="24"/>
+        </w:rPr>
+        <w:t>Oriented</w:t>
+      </w:r>
+      <w:proofErr w:type="spellEnd"/>
+      <w:r>
+        <w:rPr>
+          <w:rFonts w:ascii="Arial" w:hAnsi="Arial" w:cs="Arial"/>
+          <w:i/>
+          <w:iCs/>
+          <w:sz w:val="24"/>
+          <w:szCs w:val="24"/>
+        </w:rPr>
+        <w:t xml:space="preserve"> </w:t>
+      </w:r>
+      <w:proofErr w:type="spellStart"/>
+      <w:r>
+        <w:rPr>
+          <w:rFonts w:ascii="Arial" w:hAnsi="Arial" w:cs="Arial"/>
+          <w:i/>
+          <w:iCs/>
+          <w:sz w:val="24"/>
+          <w:szCs w:val="24"/>
+        </w:rPr>
+        <w:t>Architecture</w:t>
+      </w:r>
+      <w:proofErr w:type="spellEnd"/>
       <w:r>
         <w:rPr>
           <w:rFonts w:ascii="Arial" w:hAnsi="Arial" w:cs="Arial"/>
@@ -3606,7 +3424,7 @@
           <w:szCs w:val="24"/>
         </w:rPr>
       </w:pPr>
-      <w:bookmarkStart w:id="8" w:name="SRM"/>
+      <w:bookmarkStart w:id="9" w:name="SRM"/>
       <w:r>
         <w:rPr>
           <w:rFonts w:ascii="Arial" w:hAnsi="Arial" w:cs="Arial"/>
@@ -3617,7 +3435,7 @@
         </w:rPr>
         <w:t>SRM</w:t>
       </w:r>
-      <w:bookmarkEnd w:id="8"/>
+      <w:bookmarkEnd w:id="9"/>
       <w:r>
         <w:rPr>
           <w:rFonts w:ascii="Arial" w:hAnsi="Arial" w:cs="Arial"/>
@@ -3626,6 +3444,7 @@
         </w:rPr>
         <w:t xml:space="preserve"> – </w:t>
       </w:r>
+      <w:proofErr w:type="spellStart"/>
       <w:r>
         <w:rPr>
           <w:rFonts w:ascii="Arial" w:hAnsi="Arial" w:cs="Arial"/>
@@ -3634,8 +3453,53 @@
           <w:sz w:val="24"/>
           <w:szCs w:val="24"/>
         </w:rPr>
-        <w:t>Supplier Relationship Manangement</w:t>
-      </w:r>
+        <w:t>Supplier</w:t>
+      </w:r>
+      <w:proofErr w:type="spellEnd"/>
+      <w:r>
+        <w:rPr>
+          <w:rFonts w:ascii="Arial" w:hAnsi="Arial" w:cs="Arial"/>
+          <w:i/>
+          <w:iCs/>
+          <w:sz w:val="24"/>
+          <w:szCs w:val="24"/>
+        </w:rPr>
+        <w:t xml:space="preserve"> </w:t>
+      </w:r>
+      <w:proofErr w:type="spellStart"/>
+      <w:r>
+        <w:rPr>
+          <w:rFonts w:ascii="Arial" w:hAnsi="Arial" w:cs="Arial"/>
+          <w:i/>
+          <w:iCs/>
+          <w:sz w:val="24"/>
+          <w:szCs w:val="24"/>
+        </w:rPr>
+        <w:t>Relationship</w:t>
+      </w:r>
+      <w:proofErr w:type="spellEnd"/>
+      <w:r>
+        <w:rPr>
+          <w:rFonts w:ascii="Arial" w:hAnsi="Arial" w:cs="Arial"/>
+          <w:i/>
+          <w:iCs/>
+          <w:sz w:val="24"/>
+          <w:szCs w:val="24"/>
+        </w:rPr>
+        <w:t xml:space="preserve"> </w:t>
+      </w:r>
+      <w:proofErr w:type="spellStart"/>
+      <w:r>
+        <w:rPr>
+          <w:rFonts w:ascii="Arial" w:hAnsi="Arial" w:cs="Arial"/>
+          <w:i/>
+          <w:iCs/>
+          <w:sz w:val="24"/>
+          <w:szCs w:val="24"/>
+        </w:rPr>
+        <w:t>Manangement</w:t>
+      </w:r>
+      <w:proofErr w:type="spellEnd"/>
       <w:r>
         <w:rPr>
           <w:rFonts w:ascii="Arial" w:hAnsi="Arial" w:cs="Arial"/>
@@ -3671,7 +3535,7 @@
           <w:szCs w:val="24"/>
         </w:rPr>
       </w:pPr>
-      <w:bookmarkStart w:id="9" w:name="UML"/>
+      <w:bookmarkStart w:id="10" w:name="UML"/>
       <w:r>
         <w:rPr>
           <w:rFonts w:ascii="Arial" w:hAnsi="Arial" w:cs="Arial"/>
@@ -3682,7 +3546,7 @@
         </w:rPr>
         <w:t>UML</w:t>
       </w:r>
-      <w:bookmarkEnd w:id="9"/>
+      <w:bookmarkEnd w:id="10"/>
       <w:r>
         <w:rPr>
           <w:rFonts w:ascii="Arial" w:hAnsi="Arial" w:cs="Arial"/>
@@ -3691,6 +3555,7 @@
         </w:rPr>
         <w:t xml:space="preserve"> – </w:t>
       </w:r>
+      <w:proofErr w:type="spellStart"/>
       <w:r>
         <w:rPr>
           <w:rFonts w:ascii="Arial" w:hAnsi="Arial" w:cs="Arial"/>
@@ -3699,8 +3564,53 @@
           <w:sz w:val="24"/>
           <w:szCs w:val="24"/>
         </w:rPr>
-        <w:t>Unified Modeling Language</w:t>
-      </w:r>
+        <w:t>Unified</w:t>
+      </w:r>
+      <w:proofErr w:type="spellEnd"/>
+      <w:r>
+        <w:rPr>
+          <w:rFonts w:ascii="Arial" w:hAnsi="Arial" w:cs="Arial"/>
+          <w:i/>
+          <w:iCs/>
+          <w:sz w:val="24"/>
+          <w:szCs w:val="24"/>
+        </w:rPr>
+        <w:t xml:space="preserve"> </w:t>
+      </w:r>
+      <w:proofErr w:type="spellStart"/>
+      <w:r>
+        <w:rPr>
+          <w:rFonts w:ascii="Arial" w:hAnsi="Arial" w:cs="Arial"/>
+          <w:i/>
+          <w:iCs/>
+          <w:sz w:val="24"/>
+          <w:szCs w:val="24"/>
+        </w:rPr>
+        <w:t>Modeling</w:t>
+      </w:r>
+      <w:proofErr w:type="spellEnd"/>
+      <w:r>
+        <w:rPr>
+          <w:rFonts w:ascii="Arial" w:hAnsi="Arial" w:cs="Arial"/>
+          <w:i/>
+          <w:iCs/>
+          <w:sz w:val="24"/>
+          <w:szCs w:val="24"/>
+        </w:rPr>
+        <w:t xml:space="preserve"> </w:t>
+      </w:r>
+      <w:proofErr w:type="spellStart"/>
+      <w:r>
+        <w:rPr>
+          <w:rFonts w:ascii="Arial" w:hAnsi="Arial" w:cs="Arial"/>
+          <w:i/>
+          <w:iCs/>
+          <w:sz w:val="24"/>
+          <w:szCs w:val="24"/>
+        </w:rPr>
+        <w:t>Language</w:t>
+      </w:r>
+      <w:proofErr w:type="spellEnd"/>
       <w:r>
         <w:rPr>
           <w:rFonts w:ascii="Arial" w:hAnsi="Arial" w:cs="Arial"/>
@@ -3720,7 +3630,7 @@
           <w:szCs w:val="24"/>
         </w:rPr>
       </w:pPr>
-      <w:bookmarkStart w:id="10" w:name="XML"/>
+      <w:bookmarkStart w:id="11" w:name="XML"/>
       <w:r>
         <w:rPr>
           <w:rFonts w:ascii="Arial" w:hAnsi="Arial" w:cs="Arial"/>
@@ -3731,7 +3641,7 @@
         </w:rPr>
         <w:t>XML</w:t>
       </w:r>
-      <w:bookmarkEnd w:id="10"/>
+      <w:bookmarkEnd w:id="11"/>
       <w:r>
         <w:rPr>
           <w:rFonts w:ascii="Arial" w:hAnsi="Arial" w:cs="Arial"/>
@@ -3740,6 +3650,7 @@
         </w:rPr>
         <w:t xml:space="preserve"> – </w:t>
       </w:r>
+      <w:proofErr w:type="spellStart"/>
       <w:r>
         <w:rPr>
           <w:rFonts w:ascii="Arial" w:hAnsi="Arial" w:cs="Arial"/>
@@ -3748,8 +3659,31 @@
           <w:sz w:val="24"/>
           <w:szCs w:val="24"/>
         </w:rPr>
-        <w:t>Extensible Markup Language</w:t>
-      </w:r>
+        <w:t>Extensible</w:t>
+      </w:r>
+      <w:proofErr w:type="spellEnd"/>
+      <w:r>
+        <w:rPr>
+          <w:rFonts w:ascii="Arial" w:hAnsi="Arial" w:cs="Arial"/>
+          <w:i/>
+          <w:iCs/>
+          <w:sz w:val="24"/>
+          <w:szCs w:val="24"/>
+        </w:rPr>
+        <w:t xml:space="preserve"> Markup </w:t>
+      </w:r>
+      <w:proofErr w:type="spellStart"/>
+      <w:r>
+        <w:rPr>
+          <w:rFonts w:ascii="Arial" w:hAnsi="Arial" w:cs="Arial"/>
+          <w:i/>
+          <w:iCs/>
+          <w:sz w:val="24"/>
+          <w:szCs w:val="24"/>
+        </w:rPr>
+        <w:t>Language</w:t>
+      </w:r>
+      <w:proofErr w:type="spellEnd"/>
       <w:r>
         <w:rPr>
           <w:rFonts w:ascii="Arial" w:hAnsi="Arial" w:cs="Arial"/>
@@ -3770,7 +3704,6 @@
         </w:rPr>
       </w:pPr>
     </w:p>
-    <w:bookmarkEnd w:id="3"/>
     <w:p>
       <w:pPr>
         <w:spacing w:line="360" w:lineRule="auto"/>
@@ -3815,7 +3748,7 @@
           <w:iCs w:val="0"/>
         </w:rPr>
       </w:pPr>
-      <w:bookmarkStart w:id="11" w:name="_Toc38914267"/>
+      <w:bookmarkStart w:id="12" w:name="_Toc38914267"/>
       <w:r>
         <w:rPr>
           <w:rStyle w:val="TtulodoLivro"/>
@@ -3827,7 +3760,7 @@
         <w:lastRenderedPageBreak/>
         <w:t>Introdução</w:t>
       </w:r>
-      <w:bookmarkEnd w:id="11"/>
+      <w:bookmarkEnd w:id="12"/>
     </w:p>
     <w:p>
       <w:pPr>
@@ -3951,7 +3884,7 @@
           <w:szCs w:val="20"/>
         </w:rPr>
       </w:pPr>
-      <w:bookmarkStart w:id="12" w:name="_Toc38914222"/>
+      <w:bookmarkStart w:id="13" w:name="_Toc38914222"/>
       <w:r>
         <w:rPr>
           <w:rFonts w:ascii="Arial" w:hAnsi="Arial" w:cs="Arial"/>
@@ -4009,7 +3942,7 @@
         </w:rPr>
         <w:t xml:space="preserve"> - Projeto do curso</w:t>
       </w:r>
-      <w:bookmarkEnd w:id="12"/>
+      <w:bookmarkEnd w:id="13"/>
     </w:p>
     <w:p>
       <w:pPr>
@@ -4220,7 +4153,7 @@
           <w:szCs w:val="20"/>
         </w:rPr>
       </w:pPr>
-      <w:bookmarkStart w:id="13" w:name="_Toc38914223"/>
+      <w:bookmarkStart w:id="14" w:name="_Toc38914223"/>
       <w:r>
         <w:rPr>
           <w:rFonts w:ascii="Arial" w:hAnsi="Arial" w:cs="Arial"/>
@@ -4278,7 +4211,7 @@
         </w:rPr>
         <w:t xml:space="preserve"> - Visualização do Provedor de Serviços de Logística</w:t>
       </w:r>
-      <w:bookmarkEnd w:id="13"/>
+      <w:bookmarkEnd w:id="14"/>
     </w:p>
     <w:p>
       <w:pPr>
@@ -4445,7 +4378,7 @@
           <w:iCs w:val="0"/>
         </w:rPr>
       </w:pPr>
-      <w:bookmarkStart w:id="14" w:name="_Toc38914268"/>
+      <w:bookmarkStart w:id="15" w:name="_Toc38914268"/>
       <w:r>
         <w:rPr>
           <w:rStyle w:val="TtulodoLivro"/>
@@ -4457,7 +4390,7 @@
         <w:lastRenderedPageBreak/>
         <w:t>Desenvolvimento</w:t>
       </w:r>
-      <w:bookmarkEnd w:id="14"/>
+      <w:bookmarkEnd w:id="15"/>
     </w:p>
     <w:p>
       <w:pPr>
@@ -5082,10 +5015,10 @@
           <w:szCs w:val="24"/>
         </w:rPr>
       </w:pPr>
-      <w:bookmarkStart w:id="15" w:name="_GoBack"/>
-      <w:r>
-        <w:rPr>
-          <w:rFonts w:ascii="Arial" w:hAnsi="Arial" w:cs="Arial"/>
+      <w:r>
+        <w:rPr>
+          <w:rFonts w:ascii="Arial" w:hAnsi="Arial" w:cs="Arial"/>
+          <w:noProof/>
           <w:sz w:val="24"/>
           <w:szCs w:val="24"/>
         </w:rPr>
@@ -5130,7 +5063,6 @@
           </wp:inline>
         </w:drawing>
       </w:r>
-      <w:bookmarkEnd w:id="15"/>
     </w:p>
     <w:p>
       <w:pPr>
@@ -5307,6 +5239,7 @@
       <w:r>
         <w:rPr>
           <w:rFonts w:ascii="Arial" w:hAnsi="Arial" w:cs="Arial"/>
+          <w:noProof/>
           <w:sz w:val="24"/>
           <w:szCs w:val="24"/>
         </w:rPr>
@@ -5576,6 +5509,7 @@
       <w:r>
         <w:rPr>
           <w:rFonts w:ascii="Arial" w:hAnsi="Arial" w:cs="Arial"/>
+          <w:noProof/>
           <w:sz w:val="24"/>
           <w:szCs w:val="24"/>
         </w:rPr>
@@ -5762,6 +5696,7 @@
       <w:r>
         <w:rPr>
           <w:rFonts w:ascii="Arial" w:hAnsi="Arial" w:cs="Arial"/>
+          <w:noProof/>
           <w:sz w:val="24"/>
           <w:szCs w:val="24"/>
         </w:rPr>
@@ -6000,22 +5935,14 @@
           <w:sz w:val="24"/>
           <w:szCs w:val="24"/>
         </w:rPr>
-        <w:instrText xml:space="preserve"> REF SRM \h </w:instrText>
-      </w:r>
-      <w:r>
-        <w:rPr>
-          <w:rFonts w:ascii="Arial" w:hAnsi="Arial" w:cs="Arial"/>
-          <w:sz w:val="24"/>
-          <w:szCs w:val="24"/>
-        </w:rPr>
-      </w:r>
-      <w:r>
-        <w:rPr>
-          <w:rFonts w:ascii="Arial" w:hAnsi="Arial" w:cs="Arial"/>
-          <w:sz w:val="24"/>
-          <w:szCs w:val="24"/>
-        </w:rPr>
-        <w:instrText xml:space="preserve"> \* MERGEFORMAT </w:instrText>
+        <w:instrText xml:space="preserve"> REF SRM \h  \* MERGEFORMAT </w:instrText>
+      </w:r>
+      <w:r>
+        <w:rPr>
+          <w:rFonts w:ascii="Arial" w:hAnsi="Arial" w:cs="Arial"/>
+          <w:sz w:val="24"/>
+          <w:szCs w:val="24"/>
+        </w:rPr>
       </w:r>
       <w:r>
         <w:rPr>
@@ -6409,7 +6336,25 @@
           <w:sz w:val="24"/>
           <w:szCs w:val="24"/>
         </w:rPr>
-        <w:t xml:space="preserve"> – reusabilidade, autonomia,</w:t>
+        <w:t xml:space="preserve"> – </w:t>
+      </w:r>
+      <w:proofErr w:type="spellStart"/>
+      <w:r>
+        <w:rPr>
+          <w:rFonts w:ascii="Arial" w:hAnsi="Arial" w:cs="Arial"/>
+          <w:sz w:val="24"/>
+          <w:szCs w:val="24"/>
+        </w:rPr>
+        <w:t>reusabilidade</w:t>
+      </w:r>
+      <w:proofErr w:type="spellEnd"/>
+      <w:r>
+        <w:rPr>
+          <w:rFonts w:ascii="Arial" w:hAnsi="Arial" w:cs="Arial"/>
+          <w:sz w:val="24"/>
+          <w:szCs w:val="24"/>
+        </w:rPr>
+        <w:t>, autonomia,</w:t>
       </w:r>
     </w:p>
     <w:p>
@@ -6422,6 +6367,7 @@
           <w:szCs w:val="24"/>
         </w:rPr>
       </w:pPr>
+      <w:proofErr w:type="spellStart"/>
       <w:r>
         <w:rPr>
           <w:rFonts w:ascii="Arial" w:hAnsi="Arial" w:cs="Arial"/>
@@ -6432,6 +6378,7 @@
         </w:rPr>
         <w:t>statelessness</w:t>
       </w:r>
+      <w:proofErr w:type="spellEnd"/>
       <w:r>
         <w:rPr>
           <w:rFonts w:ascii="Arial" w:hAnsi="Arial" w:cs="Arial"/>
@@ -6516,23 +6463,7 @@
           <w:sz w:val="24"/>
           <w:szCs w:val="24"/>
         </w:rPr>
-        <w:t>” e</w:t>
-      </w:r>
-      <w:r>
-        <w:rPr>
-          <w:rFonts w:ascii="Arial" w:hAnsi="Arial" w:cs="Arial"/>
-          <w:sz w:val="24"/>
-          <w:szCs w:val="24"/>
-        </w:rPr>
-        <w:t xml:space="preserve"> </w:t>
-      </w:r>
-      <w:r>
-        <w:rPr>
-          <w:rFonts w:ascii="Arial" w:hAnsi="Arial" w:cs="Arial"/>
-          <w:sz w:val="24"/>
-          <w:szCs w:val="24"/>
-        </w:rPr>
-        <w:t>“</w:t>
+        <w:t>” e “</w:t>
       </w:r>
       <w:r>
         <w:rPr>
@@ -6674,15 +6605,7 @@
           <w:sz w:val="24"/>
           <w:szCs w:val="24"/>
         </w:rPr>
-        <w:t xml:space="preserve"> (</w:t>
-      </w:r>
-      <w:r>
-        <w:rPr>
-          <w:rFonts w:ascii="Arial" w:hAnsi="Arial" w:cs="Arial"/>
-          <w:sz w:val="24"/>
-          <w:szCs w:val="24"/>
-        </w:rPr>
-        <w:t>engloba “</w:t>
+        <w:t xml:space="preserve"> (engloba “</w:t>
       </w:r>
       <w:r>
         <w:rPr>
@@ -7037,15 +6960,7 @@
           <w:sz w:val="24"/>
           <w:szCs w:val="24"/>
         </w:rPr>
-        <w:t>Consulta pedidos</w:t>
-      </w:r>
-      <w:r>
-        <w:rPr>
-          <w:rFonts w:ascii="Arial" w:hAnsi="Arial" w:cs="Arial"/>
-          <w:sz w:val="24"/>
-          <w:szCs w:val="24"/>
-        </w:rPr>
-        <w:t>;</w:t>
+        <w:t>Consulta pedidos;</w:t>
       </w:r>
     </w:p>
     <w:p>
@@ -7072,39 +6987,7 @@
           <w:sz w:val="24"/>
           <w:szCs w:val="24"/>
         </w:rPr>
-        <w:t>Atualiza pedidos (engloba “</w:t>
-      </w:r>
-      <w:r>
-        <w:rPr>
-          <w:rFonts w:ascii="Arial" w:hAnsi="Arial" w:cs="Arial"/>
-          <w:sz w:val="24"/>
-          <w:szCs w:val="24"/>
-        </w:rPr>
-        <w:t>Gera código de rastreio</w:t>
-      </w:r>
-      <w:r>
-        <w:rPr>
-          <w:rFonts w:ascii="Arial" w:hAnsi="Arial" w:cs="Arial"/>
-          <w:sz w:val="24"/>
-          <w:szCs w:val="24"/>
-        </w:rPr>
-        <w:t>” e “</w:t>
-      </w:r>
-      <w:r>
-        <w:rPr>
-          <w:rFonts w:ascii="Arial" w:hAnsi="Arial" w:cs="Arial"/>
-          <w:sz w:val="24"/>
-          <w:szCs w:val="24"/>
-        </w:rPr>
-        <w:t>Registra a retirada do pedido</w:t>
-      </w:r>
-      <w:r>
-        <w:rPr>
-          <w:rFonts w:ascii="Arial" w:hAnsi="Arial" w:cs="Arial"/>
-          <w:sz w:val="24"/>
-          <w:szCs w:val="24"/>
-        </w:rPr>
-        <w:t>”).</w:t>
+        <w:t>Atualiza pedidos (engloba “Gera código de rastreio” e “Registra a retirada do pedido”).</w:t>
       </w:r>
     </w:p>
     <w:p>
@@ -7160,33 +7043,15 @@
           <w:sz w:val="24"/>
           <w:szCs w:val="24"/>
         </w:rPr>
-        <w:t>S</w:t>
-      </w:r>
-      <w:r>
-        <w:rPr>
-          <w:rFonts w:ascii="Arial" w:hAnsi="Arial" w:cs="Arial"/>
-          <w:i/>
-          <w:iCs/>
-          <w:sz w:val="24"/>
-          <w:szCs w:val="24"/>
-        </w:rPr>
-        <w:t>tatus</w:t>
-      </w:r>
-      <w:r>
-        <w:rPr>
-          <w:rFonts w:ascii="Arial" w:hAnsi="Arial" w:cs="Arial"/>
-          <w:sz w:val="24"/>
-          <w:szCs w:val="24"/>
-        </w:rPr>
-        <w:t xml:space="preserve"> da entrega</w:t>
-      </w:r>
-      <w:r>
-        <w:rPr>
-          <w:rFonts w:ascii="Arial" w:hAnsi="Arial" w:cs="Arial"/>
-          <w:sz w:val="24"/>
-          <w:szCs w:val="24"/>
-        </w:rPr>
-        <w:t>;</w:t>
+        <w:t>Status</w:t>
+      </w:r>
+      <w:r>
+        <w:rPr>
+          <w:rFonts w:ascii="Arial" w:hAnsi="Arial" w:cs="Arial"/>
+          <w:sz w:val="24"/>
+          <w:szCs w:val="24"/>
+        </w:rPr>
+        <w:t xml:space="preserve"> da entrega;</w:t>
       </w:r>
     </w:p>
     <w:p>
@@ -7430,6 +7295,7 @@
       <w:r>
         <w:rPr>
           <w:rFonts w:ascii="Arial" w:hAnsi="Arial" w:cs="Arial"/>
+          <w:noProof/>
           <w:sz w:val="24"/>
           <w:szCs w:val="24"/>
         </w:rPr>
@@ -7732,6 +7598,7 @@
         </w:rPr>
         <w:t xml:space="preserve">Para a implementação dos serviços do Provedor de Serviços de Logística serão utilizadas as três camadas: </w:t>
       </w:r>
+      <w:proofErr w:type="spellStart"/>
       <w:r>
         <w:rPr>
           <w:rFonts w:ascii="Arial" w:hAnsi="Arial" w:cs="Arial"/>
@@ -7742,6 +7609,7 @@
         </w:rPr>
         <w:t>Task</w:t>
       </w:r>
+      <w:proofErr w:type="spellEnd"/>
       <w:r>
         <w:rPr>
           <w:rFonts w:ascii="Arial" w:hAnsi="Arial" w:cs="Arial"/>
@@ -7750,6 +7618,7 @@
         </w:rPr>
         <w:t xml:space="preserve">, </w:t>
       </w:r>
+      <w:proofErr w:type="spellStart"/>
       <w:r>
         <w:rPr>
           <w:rFonts w:ascii="Arial" w:hAnsi="Arial" w:cs="Arial"/>
@@ -7760,6 +7629,7 @@
         </w:rPr>
         <w:t>Entity</w:t>
       </w:r>
+      <w:proofErr w:type="spellEnd"/>
       <w:r>
         <w:rPr>
           <w:rFonts w:ascii="Arial" w:hAnsi="Arial" w:cs="Arial"/>
@@ -7768,6 +7638,7 @@
         </w:rPr>
         <w:t xml:space="preserve"> e </w:t>
       </w:r>
+      <w:proofErr w:type="spellStart"/>
       <w:r>
         <w:rPr>
           <w:rFonts w:ascii="Arial" w:hAnsi="Arial" w:cs="Arial"/>
@@ -7778,6 +7649,7 @@
         </w:rPr>
         <w:t>Utility</w:t>
       </w:r>
+      <w:proofErr w:type="spellEnd"/>
       <w:r>
         <w:rPr>
           <w:rFonts w:ascii="Arial" w:hAnsi="Arial" w:cs="Arial"/>
@@ -7871,8 +7743,20 @@
           <w:sz w:val="24"/>
           <w:szCs w:val="24"/>
         </w:rPr>
-        <w:t>web services</w:t>
-      </w:r>
+        <w:t xml:space="preserve">web </w:t>
+      </w:r>
+      <w:proofErr w:type="spellStart"/>
+      <w:r>
+        <w:rPr>
+          <w:rFonts w:ascii="Arial" w:hAnsi="Arial" w:cs="Arial"/>
+          <w:i/>
+          <w:iCs/>
+          <w:sz w:val="24"/>
+          <w:szCs w:val="24"/>
+        </w:rPr>
+        <w:t>services</w:t>
+      </w:r>
+      <w:proofErr w:type="spellEnd"/>
       <w:r>
         <w:rPr>
           <w:rFonts w:ascii="Arial" w:hAnsi="Arial" w:cs="Arial"/>
@@ -8278,6 +8162,7 @@
       <w:r>
         <w:rPr>
           <w:rFonts w:ascii="Arial" w:hAnsi="Arial" w:cs="Arial"/>
+          <w:noProof/>
           <w:sz w:val="24"/>
           <w:szCs w:val="24"/>
         </w:rPr>
@@ -8440,6 +8325,7 @@
       <w:r>
         <w:rPr>
           <w:rFonts w:ascii="Arial" w:hAnsi="Arial" w:cs="Arial"/>
+          <w:noProof/>
           <w:sz w:val="24"/>
           <w:szCs w:val="24"/>
         </w:rPr>
@@ -8772,6 +8658,7 @@
         </w:rPr>
         <w:t xml:space="preserve">, a etapa de projeto indicou as camadas de serviço: </w:t>
       </w:r>
+      <w:proofErr w:type="spellStart"/>
       <w:r>
         <w:rPr>
           <w:rFonts w:ascii="Arial" w:hAnsi="Arial" w:cs="Arial"/>
@@ -8782,6 +8669,7 @@
         </w:rPr>
         <w:t>Task</w:t>
       </w:r>
+      <w:proofErr w:type="spellEnd"/>
       <w:r>
         <w:rPr>
           <w:rFonts w:ascii="Arial" w:hAnsi="Arial" w:cs="Arial"/>
@@ -8790,6 +8678,7 @@
         </w:rPr>
         <w:t xml:space="preserve">, </w:t>
       </w:r>
+      <w:proofErr w:type="spellStart"/>
       <w:r>
         <w:rPr>
           <w:rFonts w:ascii="Arial" w:hAnsi="Arial" w:cs="Arial"/>
@@ -8800,6 +8689,7 @@
         </w:rPr>
         <w:t>Entities</w:t>
       </w:r>
+      <w:proofErr w:type="spellEnd"/>
       <w:r>
         <w:rPr>
           <w:rFonts w:ascii="Arial" w:hAnsi="Arial" w:cs="Arial"/>
@@ -8808,6 +8698,7 @@
         </w:rPr>
         <w:t xml:space="preserve"> e </w:t>
       </w:r>
+      <w:proofErr w:type="spellStart"/>
       <w:r>
         <w:rPr>
           <w:rFonts w:ascii="Arial" w:hAnsi="Arial" w:cs="Arial"/>
@@ -8818,6 +8709,7 @@
         </w:rPr>
         <w:t>Utility</w:t>
       </w:r>
+      <w:proofErr w:type="spellEnd"/>
       <w:r>
         <w:rPr>
           <w:rFonts w:ascii="Arial" w:hAnsi="Arial" w:cs="Arial"/>
@@ -8966,77 +8858,9 @@
           <w:sz w:val="24"/>
           <w:szCs w:val="24"/>
         </w:rPr>
-        <w:t>e Cloud Computing</w:t>
-      </w:r>
-      <w:r>
-        <w:rPr>
-          <w:rFonts w:ascii="Arial" w:hAnsi="Arial" w:cs="Arial"/>
-          <w:sz w:val="24"/>
-          <w:szCs w:val="24"/>
-        </w:rPr>
-        <w:t>, Santa Rita do Sapucaí, Minas Gerais.</w:t>
-      </w:r>
-    </w:p>
-    <w:p>
-      <w:pPr>
-        <w:jc w:val="both"/>
-        <w:rPr>
-          <w:rFonts w:ascii="Arial" w:hAnsi="Arial" w:cs="Arial"/>
-          <w:sz w:val="24"/>
-          <w:szCs w:val="24"/>
-        </w:rPr>
-      </w:pPr>
-      <w:r>
-        <w:rPr>
-          <w:rFonts w:ascii="Arial" w:hAnsi="Arial" w:cs="Arial"/>
-          <w:sz w:val="24"/>
-          <w:szCs w:val="24"/>
-        </w:rPr>
-        <w:t>Rocha, R. 20</w:t>
-      </w:r>
-      <w:r>
-        <w:rPr>
-          <w:rFonts w:ascii="Arial" w:hAnsi="Arial" w:cs="Arial"/>
-          <w:sz w:val="24"/>
-          <w:szCs w:val="24"/>
-        </w:rPr>
-        <w:t>20</w:t>
-      </w:r>
-      <w:r>
-        <w:rPr>
-          <w:rFonts w:ascii="Arial" w:hAnsi="Arial" w:cs="Arial"/>
-          <w:sz w:val="24"/>
-          <w:szCs w:val="24"/>
-        </w:rPr>
-        <w:t xml:space="preserve">. </w:t>
-      </w:r>
-      <w:r>
-        <w:rPr>
-          <w:rFonts w:ascii="Arial" w:hAnsi="Arial" w:cs="Arial"/>
-          <w:sz w:val="24"/>
-          <w:szCs w:val="24"/>
-        </w:rPr>
-        <w:t>Atividade Avaliativa</w:t>
-      </w:r>
-      <w:r>
-        <w:rPr>
-          <w:rFonts w:ascii="Arial" w:hAnsi="Arial" w:cs="Arial"/>
-          <w:sz w:val="24"/>
-          <w:szCs w:val="24"/>
-        </w:rPr>
-        <w:t xml:space="preserve"> [Apostila de sala de aula]</w:t>
-      </w:r>
-      <w:r>
-        <w:t xml:space="preserve"> </w:t>
-      </w:r>
-      <w:r>
-        <w:rPr>
-          <w:rFonts w:ascii="Arial" w:hAnsi="Arial" w:cs="Arial"/>
-          <w:sz w:val="24"/>
-          <w:szCs w:val="24"/>
-        </w:rPr>
-        <w:t xml:space="preserve">Pós-graduação em Desenvolvimento de Aplicações para Dispositivos Móveis </w:t>
-      </w:r>
+        <w:t xml:space="preserve">e Cloud </w:t>
+      </w:r>
+      <w:proofErr w:type="spellStart"/>
       <w:r>
         <w:rPr>
           <w:rFonts w:ascii="Arial" w:hAnsi="Arial" w:cs="Arial"/>
@@ -9045,8 +8869,9 @@
           <w:sz w:val="24"/>
           <w:szCs w:val="24"/>
         </w:rPr>
-        <w:t>e Cloud Computing</w:t>
-      </w:r>
+        <w:t>Computing</w:t>
+      </w:r>
+      <w:proofErr w:type="spellEnd"/>
       <w:r>
         <w:rPr>
           <w:rFonts w:ascii="Arial" w:hAnsi="Arial" w:cs="Arial"/>
@@ -9095,23 +8920,7 @@
           <w:sz w:val="24"/>
           <w:szCs w:val="24"/>
         </w:rPr>
-        <w:t>Cloud Computing, Programa</w:t>
-      </w:r>
-      <w:r>
-        <w:rPr>
-          <w:rFonts w:ascii="Arial" w:hAnsi="Arial" w:cs="Arial"/>
-          <w:sz w:val="24"/>
-          <w:szCs w:val="24"/>
-        </w:rPr>
-        <w:t xml:space="preserve">ção </w:t>
-      </w:r>
-      <w:r>
-        <w:rPr>
-          <w:rFonts w:ascii="Arial" w:hAnsi="Arial" w:cs="Arial"/>
-          <w:sz w:val="24"/>
-          <w:szCs w:val="24"/>
-        </w:rPr>
-        <w:t>OO, Web Services e SOA</w:t>
+        <w:t>Atividade Avaliativa</w:t>
       </w:r>
       <w:r>
         <w:rPr>
@@ -9140,8 +8949,145 @@
           <w:sz w:val="24"/>
           <w:szCs w:val="24"/>
         </w:rPr>
-        <w:t>e Cloud Computing</w:t>
-      </w:r>
+        <w:t xml:space="preserve">e Cloud </w:t>
+      </w:r>
+      <w:proofErr w:type="spellStart"/>
+      <w:r>
+        <w:rPr>
+          <w:rFonts w:ascii="Arial" w:hAnsi="Arial" w:cs="Arial"/>
+          <w:i/>
+          <w:iCs/>
+          <w:sz w:val="24"/>
+          <w:szCs w:val="24"/>
+        </w:rPr>
+        <w:t>Computing</w:t>
+      </w:r>
+      <w:proofErr w:type="spellEnd"/>
+      <w:r>
+        <w:rPr>
+          <w:rFonts w:ascii="Arial" w:hAnsi="Arial" w:cs="Arial"/>
+          <w:sz w:val="24"/>
+          <w:szCs w:val="24"/>
+        </w:rPr>
+        <w:t>, Santa Rita do Sapucaí, Minas Gerais.</w:t>
+      </w:r>
+    </w:p>
+    <w:p>
+      <w:pPr>
+        <w:jc w:val="both"/>
+        <w:rPr>
+          <w:rFonts w:ascii="Arial" w:hAnsi="Arial" w:cs="Arial"/>
+          <w:sz w:val="24"/>
+          <w:szCs w:val="24"/>
+        </w:rPr>
+      </w:pPr>
+      <w:r>
+        <w:rPr>
+          <w:rFonts w:ascii="Arial" w:hAnsi="Arial" w:cs="Arial"/>
+          <w:sz w:val="24"/>
+          <w:szCs w:val="24"/>
+        </w:rPr>
+        <w:t>Rocha, R. 20</w:t>
+      </w:r>
+      <w:r>
+        <w:rPr>
+          <w:rFonts w:ascii="Arial" w:hAnsi="Arial" w:cs="Arial"/>
+          <w:sz w:val="24"/>
+          <w:szCs w:val="24"/>
+        </w:rPr>
+        <w:t>20</w:t>
+      </w:r>
+      <w:r>
+        <w:rPr>
+          <w:rFonts w:ascii="Arial" w:hAnsi="Arial" w:cs="Arial"/>
+          <w:sz w:val="24"/>
+          <w:szCs w:val="24"/>
+        </w:rPr>
+        <w:t xml:space="preserve">. </w:t>
+      </w:r>
+      <w:r>
+        <w:rPr>
+          <w:rFonts w:ascii="Arial" w:hAnsi="Arial" w:cs="Arial"/>
+          <w:sz w:val="24"/>
+          <w:szCs w:val="24"/>
+        </w:rPr>
+        <w:t xml:space="preserve">Cloud </w:t>
+      </w:r>
+      <w:proofErr w:type="spellStart"/>
+      <w:r>
+        <w:rPr>
+          <w:rFonts w:ascii="Arial" w:hAnsi="Arial" w:cs="Arial"/>
+          <w:sz w:val="24"/>
+          <w:szCs w:val="24"/>
+        </w:rPr>
+        <w:t>Computing</w:t>
+      </w:r>
+      <w:proofErr w:type="spellEnd"/>
+      <w:r>
+        <w:rPr>
+          <w:rFonts w:ascii="Arial" w:hAnsi="Arial" w:cs="Arial"/>
+          <w:sz w:val="24"/>
+          <w:szCs w:val="24"/>
+        </w:rPr>
+        <w:t>, Programa</w:t>
+      </w:r>
+      <w:r>
+        <w:rPr>
+          <w:rFonts w:ascii="Arial" w:hAnsi="Arial" w:cs="Arial"/>
+          <w:sz w:val="24"/>
+          <w:szCs w:val="24"/>
+        </w:rPr>
+        <w:t xml:space="preserve">ção </w:t>
+      </w:r>
+      <w:r>
+        <w:rPr>
+          <w:rFonts w:ascii="Arial" w:hAnsi="Arial" w:cs="Arial"/>
+          <w:sz w:val="24"/>
+          <w:szCs w:val="24"/>
+        </w:rPr>
+        <w:t>OO, Web Services e SOA</w:t>
+      </w:r>
+      <w:r>
+        <w:rPr>
+          <w:rFonts w:ascii="Arial" w:hAnsi="Arial" w:cs="Arial"/>
+          <w:sz w:val="24"/>
+          <w:szCs w:val="24"/>
+        </w:rPr>
+        <w:t xml:space="preserve"> [Apostila de sala de aula]</w:t>
+      </w:r>
+      <w:r>
+        <w:t xml:space="preserve"> </w:t>
+      </w:r>
+      <w:r>
+        <w:rPr>
+          <w:rFonts w:ascii="Arial" w:hAnsi="Arial" w:cs="Arial"/>
+          <w:sz w:val="24"/>
+          <w:szCs w:val="24"/>
+        </w:rPr>
+        <w:t xml:space="preserve">Pós-graduação em Desenvolvimento de Aplicações para Dispositivos Móveis </w:t>
+      </w:r>
+      <w:r>
+        <w:rPr>
+          <w:rFonts w:ascii="Arial" w:hAnsi="Arial" w:cs="Arial"/>
+          <w:i/>
+          <w:iCs/>
+          <w:sz w:val="24"/>
+          <w:szCs w:val="24"/>
+        </w:rPr>
+        <w:t xml:space="preserve">e Cloud </w:t>
+      </w:r>
+      <w:proofErr w:type="spellStart"/>
+      <w:r>
+        <w:rPr>
+          <w:rFonts w:ascii="Arial" w:hAnsi="Arial" w:cs="Arial"/>
+          <w:i/>
+          <w:iCs/>
+          <w:sz w:val="24"/>
+          <w:szCs w:val="24"/>
+        </w:rPr>
+        <w:t>Computing</w:t>
+      </w:r>
+      <w:proofErr w:type="spellEnd"/>
       <w:r>
         <w:rPr>
           <w:rFonts w:ascii="Arial" w:hAnsi="Arial" w:cs="Arial"/>
@@ -10392,6 +10338,7 @@
     <w:lsdException w:name="HTML Sample" w:semiHidden="1" w:unhideWhenUsed="1"/>
     <w:lsdException w:name="HTML Typewriter" w:semiHidden="1" w:unhideWhenUsed="1"/>
     <w:lsdException w:name="HTML Variable" w:semiHidden="1" w:unhideWhenUsed="1"/>
+    <w:lsdException w:name="Normal Table" w:semiHidden="1" w:unhideWhenUsed="1"/>
     <w:lsdException w:name="annotation subject" w:semiHidden="1" w:unhideWhenUsed="1"/>
     <w:lsdException w:name="No List" w:semiHidden="1" w:unhideWhenUsed="1"/>
     <w:lsdException w:name="Outline List 1" w:semiHidden="1" w:unhideWhenUsed="1"/>
@@ -10438,8 +10385,10 @@
     <w:lsdException w:name="Table Subtle 2" w:semiHidden="1" w:unhideWhenUsed="1"/>
     <w:lsdException w:name="Table Web 1" w:semiHidden="1" w:unhideWhenUsed="1"/>
     <w:lsdException w:name="Table Web 2" w:semiHidden="1" w:unhideWhenUsed="1"/>
+    <w:lsdException w:name="Table Web 3" w:semiHidden="1" w:unhideWhenUsed="1"/>
     <w:lsdException w:name="Balloon Text" w:semiHidden="1" w:unhideWhenUsed="1"/>
     <w:lsdException w:name="Table Grid" w:uiPriority="39"/>
+    <w:lsdException w:name="Table Theme" w:semiHidden="1" w:unhideWhenUsed="1"/>
     <w:lsdException w:name="Placeholder Text" w:semiHidden="1"/>
     <w:lsdException w:name="No Spacing" w:uiPriority="1" w:qFormat="1"/>
     <w:lsdException w:name="Light Shading" w:uiPriority="60"/>
@@ -11373,7 +11322,7 @@
 </file>
 
 <file path=customXml/itemProps1.xml><?xml version="1.0" encoding="utf-8"?>
-<ds:datastoreItem xmlns:ds="http://schemas.openxmlformats.org/officeDocument/2006/customXml" ds:itemID="{C368CECA-E0F2-413A-88FE-C8F83CE126DC}">
+<ds:datastoreItem xmlns:ds="http://schemas.openxmlformats.org/officeDocument/2006/customXml" ds:itemID="{C199FF9E-361E-4B41-84AC-AE508053D981}">
   <ds:schemaRefs>
     <ds:schemaRef ds:uri="http://schemas.openxmlformats.org/officeDocument/2006/bibliography"/>
   </ds:schemaRefs>

</xml_diff>

<commit_message>
Documentantion delivered and project made public
</commit_message>
<xml_diff>
--- a/TrabalhoFinalDaDisciplina01.docx
+++ b/TrabalhoFinalDaDisciplina01.docx
@@ -15,9 +15,7 @@
         </w:rPr>
       </w:pPr>
       <w:bookmarkStart w:id="0" w:name="_Hlk38607900"/>
-      <w:bookmarkStart w:id="1" w:name="_GoBack"/>
       <w:bookmarkEnd w:id="0"/>
-      <w:bookmarkEnd w:id="1"/>
       <w:r>
         <w:rPr>
           <w:rFonts w:ascii="Arial" w:hAnsi="Arial" w:cs="Arial"/>
@@ -388,15 +386,27 @@
           <w:szCs w:val="24"/>
         </w:rPr>
       </w:pPr>
-      <w:r>
-        <w:rPr>
-          <w:rFonts w:ascii="Arial" w:hAnsi="Arial" w:cs="Arial"/>
-          <w:b/>
-          <w:bCs/>
-          <w:sz w:val="24"/>
-          <w:szCs w:val="24"/>
-        </w:rPr>
-        <w:t>Higor Augusto Silvério</w:t>
+      <w:proofErr w:type="spellStart"/>
+      <w:r>
+        <w:rPr>
+          <w:rFonts w:ascii="Arial" w:hAnsi="Arial" w:cs="Arial"/>
+          <w:b/>
+          <w:bCs/>
+          <w:sz w:val="24"/>
+          <w:szCs w:val="24"/>
+        </w:rPr>
+        <w:t>Higor</w:t>
+      </w:r>
+      <w:proofErr w:type="spellEnd"/>
+      <w:r>
+        <w:rPr>
+          <w:rFonts w:ascii="Arial" w:hAnsi="Arial" w:cs="Arial"/>
+          <w:b/>
+          <w:bCs/>
+          <w:sz w:val="24"/>
+          <w:szCs w:val="24"/>
+        </w:rPr>
+        <w:t xml:space="preserve"> Augusto Silvério</w:t>
       </w:r>
     </w:p>
     <w:p>
@@ -666,6 +676,7 @@
           <w:szCs w:val="28"/>
         </w:rPr>
       </w:pPr>
+      <w:proofErr w:type="spellStart"/>
       <w:r>
         <w:rPr>
           <w:rFonts w:ascii="Arial" w:hAnsi="Arial" w:cs="Arial"/>
@@ -675,7 +686,18 @@
           <w:szCs w:val="28"/>
         </w:rPr>
         <w:lastRenderedPageBreak/>
-        <w:t>Higor Augusto Silvério</w:t>
+        <w:t>Higor</w:t>
+      </w:r>
+      <w:proofErr w:type="spellEnd"/>
+      <w:r>
+        <w:rPr>
+          <w:rFonts w:ascii="Arial" w:hAnsi="Arial" w:cs="Arial"/>
+          <w:b/>
+          <w:bCs/>
+          <w:sz w:val="28"/>
+          <w:szCs w:val="28"/>
+        </w:rPr>
+        <w:t xml:space="preserve"> Augusto Silvério</w:t>
       </w:r>
     </w:p>
     <w:p>
@@ -1250,7 +1272,7 @@
           <w:spacing w:val="0"/>
         </w:rPr>
       </w:pPr>
-      <w:bookmarkStart w:id="2" w:name="_Toc38914265"/>
+      <w:bookmarkStart w:id="1" w:name="_Toc38914265"/>
       <w:r>
         <w:rPr>
           <w:rStyle w:val="TtulodoLivro"/>
@@ -1263,7 +1285,7 @@
         <w:lastRenderedPageBreak/>
         <w:t>Lista de ilustrações</w:t>
       </w:r>
-      <w:bookmarkEnd w:id="2"/>
+      <w:bookmarkEnd w:id="1"/>
     </w:p>
     <w:p>
       <w:pPr>
@@ -2803,7 +2825,7 @@
                 <w:sz w:val="24"/>
                 <w:szCs w:val="24"/>
               </w:rPr>
-              <w:t>15</w:t>
+              <w:t>14</w:t>
             </w:r>
             <w:r>
               <w:rPr>
@@ -2900,7 +2922,7 @@
                 <w:sz w:val="24"/>
                 <w:szCs w:val="24"/>
               </w:rPr>
-              <w:t>16</w:t>
+              <w:t>15</w:t>
             </w:r>
             <w:r>
               <w:rPr>
@@ -2940,6 +2962,8 @@
           <w:szCs w:val="24"/>
         </w:rPr>
       </w:pPr>
+      <w:bookmarkStart w:id="2" w:name="_GoBack"/>
+      <w:bookmarkEnd w:id="2"/>
       <w:r>
         <w:rPr>
           <w:rFonts w:ascii="Arial" w:hAnsi="Arial" w:cs="Arial"/>
@@ -4849,6 +4873,30 @@
           <w:sz w:val="24"/>
           <w:szCs w:val="24"/>
         </w:rPr>
+        <w:t>Pedido;</w:t>
+      </w:r>
+    </w:p>
+    <w:p>
+      <w:pPr>
+        <w:pStyle w:val="PargrafodaLista"/>
+        <w:numPr>
+          <w:ilvl w:val="1"/>
+          <w:numId w:val="1"/>
+        </w:numPr>
+        <w:spacing w:line="360" w:lineRule="auto"/>
+        <w:jc w:val="both"/>
+        <w:rPr>
+          <w:rFonts w:ascii="Arial" w:hAnsi="Arial" w:cs="Arial"/>
+          <w:sz w:val="24"/>
+          <w:szCs w:val="24"/>
+        </w:rPr>
+      </w:pPr>
+      <w:r>
+        <w:rPr>
+          <w:rFonts w:ascii="Arial" w:hAnsi="Arial" w:cs="Arial"/>
+          <w:sz w:val="24"/>
+          <w:szCs w:val="24"/>
+        </w:rPr>
         <w:t>Logística.</w:t>
       </w:r>
     </w:p>
@@ -5018,15 +5066,14 @@
       <w:r>
         <w:rPr>
           <w:rFonts w:ascii="Arial" w:hAnsi="Arial" w:cs="Arial"/>
-          <w:noProof/>
           <w:sz w:val="24"/>
           <w:szCs w:val="24"/>
         </w:rPr>
         <w:drawing>
-          <wp:inline distT="0" distB="0" distL="0" distR="0" wp14:anchorId="4409C78E" wp14:editId="588F9A9A">
-            <wp:extent cx="4601217" cy="1200318"/>
-            <wp:effectExtent l="19050" t="19050" r="8890" b="19050"/>
-            <wp:docPr id="8" name="Imagem 8"/>
+          <wp:inline distT="0" distB="0" distL="0" distR="0" wp14:anchorId="70FC0CEA" wp14:editId="405B4868">
+            <wp:extent cx="5163172" cy="1257300"/>
+            <wp:effectExtent l="0" t="0" r="0" b="0"/>
+            <wp:docPr id="3" name="Imagem 3"/>
             <wp:cNvGraphicFramePr>
               <a:graphicFrameLocks xmlns:a="http://schemas.openxmlformats.org/drawingml/2006/main" noChangeAspect="1"/>
             </wp:cNvGraphicFramePr>
@@ -5046,16 +5093,11 @@
                   <pic:spPr>
                     <a:xfrm>
                       <a:off x="0" y="0"/>
-                      <a:ext cx="4601217" cy="1200318"/>
+                      <a:ext cx="5178201" cy="1260960"/>
                     </a:xfrm>
                     <a:prstGeom prst="rect">
                       <a:avLst/>
                     </a:prstGeom>
-                    <a:ln>
-                      <a:solidFill>
-                        <a:schemeClr val="tx1"/>
-                      </a:solidFill>
-                    </a:ln>
                   </pic:spPr>
                 </pic:pic>
               </a:graphicData>
@@ -5090,6 +5132,7 @@
           <w:rFonts w:ascii="Arial" w:hAnsi="Arial" w:cs="Arial"/>
           <w:sz w:val="20"/>
           <w:szCs w:val="20"/>
+          <w:highlight w:val="yellow"/>
         </w:rPr>
         <w:fldChar w:fldCharType="begin"/>
       </w:r>
@@ -5106,6 +5149,7 @@
           <w:rFonts w:ascii="Arial" w:hAnsi="Arial" w:cs="Arial"/>
           <w:sz w:val="20"/>
           <w:szCs w:val="20"/>
+          <w:highlight w:val="yellow"/>
         </w:rPr>
         <w:fldChar w:fldCharType="separate"/>
       </w:r>
@@ -5123,6 +5167,7 @@
           <w:rFonts w:ascii="Arial" w:hAnsi="Arial" w:cs="Arial"/>
           <w:sz w:val="20"/>
           <w:szCs w:val="20"/>
+          <w:highlight w:val="yellow"/>
         </w:rPr>
         <w:fldChar w:fldCharType="end"/>
       </w:r>
@@ -5155,6 +5200,7 @@
           <w:sz w:val="24"/>
           <w:szCs w:val="24"/>
         </w:rPr>
+        <w:lastRenderedPageBreak/>
         <w:t xml:space="preserve">Este caso de uso ilustra os </w:t>
       </w:r>
       <w:r>
@@ -5222,7 +5268,6 @@
           <w:sz w:val="24"/>
           <w:szCs w:val="24"/>
         </w:rPr>
-        <w:lastRenderedPageBreak/>
         <w:t>O modelo de processo de negócio do problema analisado possui a seguinte estrutura:</w:t>
       </w:r>
     </w:p>
@@ -5239,15 +5284,14 @@
       <w:r>
         <w:rPr>
           <w:rFonts w:ascii="Arial" w:hAnsi="Arial" w:cs="Arial"/>
-          <w:noProof/>
           <w:sz w:val="24"/>
           <w:szCs w:val="24"/>
         </w:rPr>
         <w:drawing>
-          <wp:inline distT="0" distB="0" distL="0" distR="0" wp14:anchorId="2FB7904F" wp14:editId="57106A40">
-            <wp:extent cx="5760085" cy="3508375"/>
-            <wp:effectExtent l="19050" t="19050" r="12065" b="15875"/>
-            <wp:docPr id="9" name="Imagem 9"/>
+          <wp:inline distT="0" distB="0" distL="0" distR="0" wp14:anchorId="05F26C1A" wp14:editId="2BF1EFAF">
+            <wp:extent cx="5760000" cy="4092515"/>
+            <wp:effectExtent l="0" t="0" r="0" b="3810"/>
+            <wp:docPr id="6" name="Imagem 6"/>
             <wp:cNvGraphicFramePr>
               <a:graphicFrameLocks xmlns:a="http://schemas.openxmlformats.org/drawingml/2006/main" noChangeAspect="1"/>
             </wp:cNvGraphicFramePr>
@@ -5267,16 +5311,11 @@
                   <pic:spPr>
                     <a:xfrm>
                       <a:off x="0" y="0"/>
-                      <a:ext cx="5760085" cy="3508375"/>
+                      <a:ext cx="5760000" cy="4092515"/>
                     </a:xfrm>
                     <a:prstGeom prst="rect">
                       <a:avLst/>
                     </a:prstGeom>
-                    <a:ln>
-                      <a:solidFill>
-                        <a:schemeClr val="tx1"/>
-                      </a:solidFill>
-                    </a:ln>
                   </pic:spPr>
                 </pic:pic>
               </a:graphicData>
@@ -5504,21 +5543,21 @@
           <w:rFonts w:ascii="Arial" w:hAnsi="Arial" w:cs="Arial"/>
           <w:sz w:val="24"/>
           <w:szCs w:val="24"/>
-        </w:rPr>
-      </w:pPr>
-      <w:r>
-        <w:rPr>
-          <w:rFonts w:ascii="Arial" w:hAnsi="Arial" w:cs="Arial"/>
-          <w:noProof/>
+          <w:highlight w:val="yellow"/>
+        </w:rPr>
+      </w:pPr>
+      <w:r>
+        <w:rPr>
+          <w:rFonts w:ascii="Arial" w:hAnsi="Arial" w:cs="Arial"/>
           <w:sz w:val="24"/>
           <w:szCs w:val="24"/>
         </w:rPr>
         <w:lastRenderedPageBreak/>
         <w:drawing>
-          <wp:inline distT="0" distB="0" distL="0" distR="0" wp14:anchorId="3F65C15D" wp14:editId="3EC9F69F">
-            <wp:extent cx="5760085" cy="3679190"/>
-            <wp:effectExtent l="19050" t="19050" r="12065" b="16510"/>
-            <wp:docPr id="18" name="Imagem 18"/>
+          <wp:inline distT="0" distB="0" distL="0" distR="0" wp14:anchorId="15F5A6B6" wp14:editId="280CF129">
+            <wp:extent cx="5425440" cy="3853612"/>
+            <wp:effectExtent l="0" t="0" r="3810" b="0"/>
+            <wp:docPr id="5" name="Imagem 5"/>
             <wp:cNvGraphicFramePr>
               <a:graphicFrameLocks xmlns:a="http://schemas.openxmlformats.org/drawingml/2006/main" noChangeAspect="1"/>
             </wp:cNvGraphicFramePr>
@@ -5538,16 +5577,11 @@
                   <pic:spPr>
                     <a:xfrm>
                       <a:off x="0" y="0"/>
-                      <a:ext cx="5760085" cy="3679190"/>
+                      <a:ext cx="5438774" cy="3863083"/>
                     </a:xfrm>
                     <a:prstGeom prst="rect">
                       <a:avLst/>
                     </a:prstGeom>
-                    <a:ln>
-                      <a:solidFill>
-                        <a:schemeClr val="tx1"/>
-                      </a:solidFill>
-                    </a:ln>
                   </pic:spPr>
                 </pic:pic>
               </a:graphicData>
@@ -5691,20 +5725,20 @@
           <w:rFonts w:ascii="Arial" w:hAnsi="Arial" w:cs="Arial"/>
           <w:sz w:val="24"/>
           <w:szCs w:val="24"/>
-        </w:rPr>
-      </w:pPr>
-      <w:r>
-        <w:rPr>
-          <w:rFonts w:ascii="Arial" w:hAnsi="Arial" w:cs="Arial"/>
-          <w:noProof/>
+          <w:highlight w:val="yellow"/>
+        </w:rPr>
+      </w:pPr>
+      <w:r>
+        <w:rPr>
+          <w:rFonts w:ascii="Arial" w:hAnsi="Arial" w:cs="Arial"/>
           <w:sz w:val="24"/>
           <w:szCs w:val="24"/>
         </w:rPr>
         <w:drawing>
-          <wp:inline distT="0" distB="0" distL="0" distR="0" wp14:anchorId="322CB533" wp14:editId="77D3F787">
-            <wp:extent cx="5760085" cy="3677920"/>
-            <wp:effectExtent l="19050" t="19050" r="12065" b="17780"/>
-            <wp:docPr id="11" name="Imagem 11"/>
+          <wp:inline distT="0" distB="0" distL="0" distR="0" wp14:anchorId="5D55AB6B" wp14:editId="13A3C6A4">
+            <wp:extent cx="5097780" cy="3596714"/>
+            <wp:effectExtent l="0" t="0" r="7620" b="3810"/>
+            <wp:docPr id="4" name="Imagem 4"/>
             <wp:cNvGraphicFramePr>
               <a:graphicFrameLocks xmlns:a="http://schemas.openxmlformats.org/drawingml/2006/main" noChangeAspect="1"/>
             </wp:cNvGraphicFramePr>
@@ -5724,16 +5758,11 @@
                   <pic:spPr>
                     <a:xfrm>
                       <a:off x="0" y="0"/>
-                      <a:ext cx="5760085" cy="3677920"/>
+                      <a:ext cx="5116478" cy="3609906"/>
                     </a:xfrm>
                     <a:prstGeom prst="rect">
                       <a:avLst/>
                     </a:prstGeom>
-                    <a:ln>
-                      <a:solidFill>
-                        <a:schemeClr val="tx1"/>
-                      </a:solidFill>
-                    </a:ln>
                   </pic:spPr>
                 </pic:pic>
               </a:graphicData>
@@ -6082,15 +6111,34 @@
           <w:sz w:val="24"/>
           <w:szCs w:val="24"/>
         </w:rPr>
-        <w:t>Gera código de rastreio</w:t>
-      </w:r>
-      <w:r>
-        <w:rPr>
-          <w:rFonts w:ascii="Arial" w:hAnsi="Arial" w:cs="Arial"/>
-          <w:sz w:val="24"/>
-          <w:szCs w:val="24"/>
-        </w:rPr>
-        <w:t>;</w:t>
+        <w:t>Registra a retirada do pedido.</w:t>
+      </w:r>
+    </w:p>
+    <w:p>
+      <w:pPr>
+        <w:pStyle w:val="PargrafodaLista"/>
+        <w:numPr>
+          <w:ilvl w:val="0"/>
+          <w:numId w:val="6"/>
+        </w:numPr>
+        <w:tabs>
+          <w:tab w:val="left" w:pos="6876"/>
+        </w:tabs>
+        <w:spacing w:line="360" w:lineRule="auto"/>
+        <w:jc w:val="both"/>
+        <w:rPr>
+          <w:rFonts w:ascii="Arial" w:hAnsi="Arial" w:cs="Arial"/>
+          <w:sz w:val="24"/>
+          <w:szCs w:val="24"/>
+        </w:rPr>
+      </w:pPr>
+      <w:r>
+        <w:rPr>
+          <w:rFonts w:ascii="Arial" w:hAnsi="Arial" w:cs="Arial"/>
+          <w:sz w:val="24"/>
+          <w:szCs w:val="24"/>
+        </w:rPr>
+        <w:t>Entrega:</w:t>
       </w:r>
     </w:p>
     <w:p>
@@ -6117,7 +6165,85 @@
           <w:sz w:val="24"/>
           <w:szCs w:val="24"/>
         </w:rPr>
-        <w:t>Registra a retirada do pedido.</w:t>
+        <w:t>Gera código de rastreio;</w:t>
+      </w:r>
+    </w:p>
+    <w:p>
+      <w:pPr>
+        <w:pStyle w:val="PargrafodaLista"/>
+        <w:numPr>
+          <w:ilvl w:val="1"/>
+          <w:numId w:val="6"/>
+        </w:numPr>
+        <w:tabs>
+          <w:tab w:val="left" w:pos="6876"/>
+        </w:tabs>
+        <w:spacing w:line="360" w:lineRule="auto"/>
+        <w:jc w:val="both"/>
+        <w:rPr>
+          <w:rFonts w:ascii="Arial" w:hAnsi="Arial" w:cs="Arial"/>
+          <w:sz w:val="24"/>
+          <w:szCs w:val="24"/>
+        </w:rPr>
+      </w:pPr>
+      <w:r>
+        <w:rPr>
+          <w:rFonts w:ascii="Arial" w:hAnsi="Arial" w:cs="Arial"/>
+          <w:sz w:val="24"/>
+          <w:szCs w:val="24"/>
+        </w:rPr>
+        <w:t>Registra entrega efetuada;</w:t>
+      </w:r>
+    </w:p>
+    <w:p>
+      <w:pPr>
+        <w:pStyle w:val="PargrafodaLista"/>
+        <w:numPr>
+          <w:ilvl w:val="1"/>
+          <w:numId w:val="6"/>
+        </w:numPr>
+        <w:tabs>
+          <w:tab w:val="left" w:pos="6876"/>
+        </w:tabs>
+        <w:spacing w:line="360" w:lineRule="auto"/>
+        <w:jc w:val="both"/>
+        <w:rPr>
+          <w:rFonts w:ascii="Arial" w:hAnsi="Arial" w:cs="Arial"/>
+          <w:sz w:val="24"/>
+          <w:szCs w:val="24"/>
+        </w:rPr>
+      </w:pPr>
+      <w:r>
+        <w:rPr>
+          <w:rFonts w:ascii="Arial" w:hAnsi="Arial" w:cs="Arial"/>
+          <w:sz w:val="24"/>
+          <w:szCs w:val="24"/>
+        </w:rPr>
+        <w:t>Salvar</w:t>
+      </w:r>
+      <w:r>
+        <w:rPr>
+          <w:rFonts w:ascii="Arial" w:hAnsi="Arial" w:cs="Arial"/>
+          <w:sz w:val="24"/>
+          <w:szCs w:val="24"/>
+        </w:rPr>
+        <w:t xml:space="preserve"> informações da entrega</w:t>
+      </w:r>
+      <w:r>
+        <w:rPr>
+          <w:rFonts w:ascii="Arial" w:hAnsi="Arial" w:cs="Arial"/>
+          <w:sz w:val="24"/>
+          <w:szCs w:val="24"/>
+        </w:rPr>
+        <w:t xml:space="preserve"> realizada</w:t>
+      </w:r>
+      <w:r>
+        <w:rPr>
+          <w:rFonts w:ascii="Arial" w:hAnsi="Arial" w:cs="Arial"/>
+          <w:sz w:val="24"/>
+          <w:szCs w:val="24"/>
+        </w:rPr>
+        <w:t>.</w:t>
       </w:r>
     </w:p>
     <w:p>
@@ -6144,7 +6270,7 @@
           <w:sz w:val="24"/>
           <w:szCs w:val="24"/>
         </w:rPr>
-        <w:t>Entrega:</w:t>
+        <w:t>Mensageiro:</w:t>
       </w:r>
     </w:p>
     <w:p>
@@ -6161,17 +6287,150 @@
         <w:jc w:val="both"/>
         <w:rPr>
           <w:rFonts w:ascii="Arial" w:hAnsi="Arial" w:cs="Arial"/>
-          <w:sz w:val="24"/>
-          <w:szCs w:val="24"/>
-        </w:rPr>
-      </w:pPr>
-      <w:r>
-        <w:rPr>
-          <w:rFonts w:ascii="Arial" w:hAnsi="Arial" w:cs="Arial"/>
-          <w:sz w:val="24"/>
-          <w:szCs w:val="24"/>
-        </w:rPr>
-        <w:t>Registra entrega efetuada;</w:t>
+          <w:b/>
+          <w:bCs/>
+          <w:sz w:val="24"/>
+          <w:szCs w:val="24"/>
+        </w:rPr>
+      </w:pPr>
+      <w:r>
+        <w:rPr>
+          <w:rFonts w:ascii="Arial" w:hAnsi="Arial" w:cs="Arial"/>
+          <w:sz w:val="24"/>
+          <w:szCs w:val="24"/>
+        </w:rPr>
+        <w:t>Envia e-mail de confirmação de entrega (legado).</w:t>
+      </w:r>
+    </w:p>
+    <w:p>
+      <w:pPr>
+        <w:spacing w:line="360" w:lineRule="auto"/>
+        <w:jc w:val="both"/>
+        <w:rPr>
+          <w:rFonts w:ascii="Arial" w:hAnsi="Arial" w:cs="Arial"/>
+          <w:sz w:val="24"/>
+          <w:szCs w:val="24"/>
+        </w:rPr>
+      </w:pPr>
+      <w:r>
+        <w:rPr>
+          <w:rFonts w:ascii="Arial" w:hAnsi="Arial" w:cs="Arial"/>
+          <w:b/>
+          <w:bCs/>
+          <w:sz w:val="24"/>
+          <w:szCs w:val="24"/>
+        </w:rPr>
+        <w:t>Passo 5</w:t>
+      </w:r>
+      <w:r>
+        <w:rPr>
+          <w:rFonts w:ascii="Arial" w:hAnsi="Arial" w:cs="Arial"/>
+          <w:b/>
+          <w:bCs/>
+          <w:sz w:val="24"/>
+          <w:szCs w:val="24"/>
+        </w:rPr>
+        <w:t>.</w:t>
+      </w:r>
+      <w:r>
+        <w:rPr>
+          <w:rFonts w:ascii="Arial" w:hAnsi="Arial" w:cs="Arial"/>
+          <w:sz w:val="24"/>
+          <w:szCs w:val="24"/>
+        </w:rPr>
+        <w:t xml:space="preserve"> Aplicação de princípios de orientação a serviços</w:t>
+      </w:r>
+      <w:r>
+        <w:rPr>
+          <w:rFonts w:ascii="Arial" w:hAnsi="Arial" w:cs="Arial"/>
+          <w:sz w:val="24"/>
+          <w:szCs w:val="24"/>
+        </w:rPr>
+        <w:t xml:space="preserve"> – </w:t>
+      </w:r>
+      <w:proofErr w:type="spellStart"/>
+      <w:r>
+        <w:rPr>
+          <w:rFonts w:ascii="Arial" w:hAnsi="Arial" w:cs="Arial"/>
+          <w:sz w:val="24"/>
+          <w:szCs w:val="24"/>
+        </w:rPr>
+        <w:t>reusabilidade</w:t>
+      </w:r>
+      <w:proofErr w:type="spellEnd"/>
+      <w:r>
+        <w:rPr>
+          <w:rFonts w:ascii="Arial" w:hAnsi="Arial" w:cs="Arial"/>
+          <w:sz w:val="24"/>
+          <w:szCs w:val="24"/>
+        </w:rPr>
+        <w:t>, autonomia,</w:t>
+      </w:r>
+    </w:p>
+    <w:p>
+      <w:pPr>
+        <w:spacing w:line="360" w:lineRule="auto"/>
+        <w:jc w:val="both"/>
+        <w:rPr>
+          <w:rFonts w:ascii="Arial" w:hAnsi="Arial" w:cs="Arial"/>
+          <w:sz w:val="24"/>
+          <w:szCs w:val="24"/>
+        </w:rPr>
+      </w:pPr>
+      <w:proofErr w:type="spellStart"/>
+      <w:r>
+        <w:rPr>
+          <w:rFonts w:ascii="Arial" w:hAnsi="Arial" w:cs="Arial"/>
+          <w:i/>
+          <w:iCs/>
+          <w:sz w:val="24"/>
+          <w:szCs w:val="24"/>
+        </w:rPr>
+        <w:t>statelessness</w:t>
+      </w:r>
+      <w:proofErr w:type="spellEnd"/>
+      <w:r>
+        <w:rPr>
+          <w:rFonts w:ascii="Arial" w:hAnsi="Arial" w:cs="Arial"/>
+          <w:sz w:val="24"/>
+          <w:szCs w:val="24"/>
+        </w:rPr>
+        <w:t xml:space="preserve"> </w:t>
+      </w:r>
+      <w:r>
+        <w:rPr>
+          <w:rFonts w:ascii="Arial" w:hAnsi="Arial" w:cs="Arial"/>
+          <w:sz w:val="24"/>
+          <w:szCs w:val="24"/>
+        </w:rPr>
+        <w:t>etc.:</w:t>
+      </w:r>
+    </w:p>
+    <w:p>
+      <w:pPr>
+        <w:pStyle w:val="PargrafodaLista"/>
+        <w:numPr>
+          <w:ilvl w:val="0"/>
+          <w:numId w:val="6"/>
+        </w:numPr>
+        <w:tabs>
+          <w:tab w:val="left" w:pos="6876"/>
+        </w:tabs>
+        <w:spacing w:line="360" w:lineRule="auto"/>
+        <w:jc w:val="both"/>
+        <w:rPr>
+          <w:rFonts w:ascii="Arial" w:hAnsi="Arial" w:cs="Arial"/>
+          <w:sz w:val="24"/>
+          <w:szCs w:val="24"/>
+        </w:rPr>
+      </w:pPr>
+      <w:r>
+        <w:rPr>
+          <w:rFonts w:ascii="Arial" w:hAnsi="Arial" w:cs="Arial"/>
+          <w:sz w:val="24"/>
+          <w:szCs w:val="24"/>
+        </w:rPr>
+        <w:t>Pedido:</w:t>
       </w:r>
     </w:p>
     <w:p>
@@ -6198,7 +6457,39 @@
           <w:sz w:val="24"/>
           <w:szCs w:val="24"/>
         </w:rPr>
-        <w:t>Registra pendência de entrega;</w:t>
+        <w:t>Consulta pedido (engloba “</w:t>
+      </w:r>
+      <w:r>
+        <w:rPr>
+          <w:rFonts w:ascii="Arial" w:hAnsi="Arial" w:cs="Arial"/>
+          <w:sz w:val="24"/>
+          <w:szCs w:val="24"/>
+        </w:rPr>
+        <w:t>Busca e apresenta pedidos</w:t>
+      </w:r>
+      <w:r>
+        <w:rPr>
+          <w:rFonts w:ascii="Arial" w:hAnsi="Arial" w:cs="Arial"/>
+          <w:sz w:val="24"/>
+          <w:szCs w:val="24"/>
+        </w:rPr>
+        <w:t>” e “</w:t>
+      </w:r>
+      <w:r>
+        <w:rPr>
+          <w:rFonts w:ascii="Arial" w:hAnsi="Arial" w:cs="Arial"/>
+          <w:sz w:val="24"/>
+          <w:szCs w:val="24"/>
+        </w:rPr>
+        <w:t>Identifica entregador</w:t>
+      </w:r>
+      <w:r>
+        <w:rPr>
+          <w:rFonts w:ascii="Arial" w:hAnsi="Arial" w:cs="Arial"/>
+          <w:sz w:val="24"/>
+          <w:szCs w:val="24"/>
+        </w:rPr>
+        <w:t>”);</w:t>
       </w:r>
     </w:p>
     <w:p>
@@ -6225,7 +6516,15 @@
           <w:sz w:val="24"/>
           <w:szCs w:val="24"/>
         </w:rPr>
-        <w:t>Gera informações da entrega</w:t>
+        <w:t>Atualiza</w:t>
+      </w:r>
+      <w:r>
+        <w:rPr>
+          <w:rFonts w:ascii="Arial" w:hAnsi="Arial" w:cs="Arial"/>
+          <w:sz w:val="24"/>
+          <w:szCs w:val="24"/>
+        </w:rPr>
+        <w:t xml:space="preserve"> pedido</w:t>
       </w:r>
       <w:r>
         <w:rPr>
@@ -6260,7 +6559,7 @@
           <w:sz w:val="24"/>
           <w:szCs w:val="24"/>
         </w:rPr>
-        <w:t>Mensageiro:</w:t>
+        <w:t>Entrega:</w:t>
       </w:r>
     </w:p>
     <w:p>
@@ -6277,23 +6576,29 @@
         <w:jc w:val="both"/>
         <w:rPr>
           <w:rFonts w:ascii="Arial" w:hAnsi="Arial" w:cs="Arial"/>
-          <w:b/>
-          <w:bCs/>
-          <w:sz w:val="24"/>
-          <w:szCs w:val="24"/>
-        </w:rPr>
-      </w:pPr>
-      <w:r>
-        <w:rPr>
-          <w:rFonts w:ascii="Arial" w:hAnsi="Arial" w:cs="Arial"/>
-          <w:sz w:val="24"/>
-          <w:szCs w:val="24"/>
-        </w:rPr>
-        <w:t>Envia e-mail de confirmação de entrega (legado).</w:t>
-      </w:r>
-    </w:p>
-    <w:p>
-      <w:pPr>
+          <w:sz w:val="24"/>
+          <w:szCs w:val="24"/>
+        </w:rPr>
+      </w:pPr>
+      <w:r>
+        <w:rPr>
+          <w:rFonts w:ascii="Arial" w:hAnsi="Arial" w:cs="Arial"/>
+          <w:sz w:val="24"/>
+          <w:szCs w:val="24"/>
+        </w:rPr>
+        <w:t>Gera código de rastreio;</w:t>
+      </w:r>
+    </w:p>
+    <w:p>
+      <w:pPr>
+        <w:pStyle w:val="PargrafodaLista"/>
+        <w:numPr>
+          <w:ilvl w:val="1"/>
+          <w:numId w:val="6"/>
+        </w:numPr>
+        <w:tabs>
+          <w:tab w:val="left" w:pos="6876"/>
+        </w:tabs>
         <w:spacing w:line="360" w:lineRule="auto"/>
         <w:jc w:val="both"/>
         <w:rPr>
@@ -6305,60 +6610,51 @@
       <w:r>
         <w:rPr>
           <w:rFonts w:ascii="Arial" w:hAnsi="Arial" w:cs="Arial"/>
-          <w:b/>
-          <w:bCs/>
-          <w:sz w:val="24"/>
-          <w:szCs w:val="24"/>
-        </w:rPr>
-        <w:t>Passo 5</w:t>
-      </w:r>
-      <w:r>
-        <w:rPr>
-          <w:rFonts w:ascii="Arial" w:hAnsi="Arial" w:cs="Arial"/>
-          <w:b/>
-          <w:bCs/>
-          <w:sz w:val="24"/>
-          <w:szCs w:val="24"/>
-        </w:rPr>
-        <w:t>.</w:t>
-      </w:r>
-      <w:r>
-        <w:rPr>
-          <w:rFonts w:ascii="Arial" w:hAnsi="Arial" w:cs="Arial"/>
-          <w:sz w:val="24"/>
-          <w:szCs w:val="24"/>
-        </w:rPr>
-        <w:t xml:space="preserve"> Aplicação de princípios de orientação a serviços</w:t>
-      </w:r>
-      <w:r>
-        <w:rPr>
-          <w:rFonts w:ascii="Arial" w:hAnsi="Arial" w:cs="Arial"/>
-          <w:sz w:val="24"/>
-          <w:szCs w:val="24"/>
-        </w:rPr>
-        <w:t xml:space="preserve"> – </w:t>
-      </w:r>
-      <w:proofErr w:type="spellStart"/>
-      <w:r>
-        <w:rPr>
-          <w:rFonts w:ascii="Arial" w:hAnsi="Arial" w:cs="Arial"/>
-          <w:sz w:val="24"/>
-          <w:szCs w:val="24"/>
-        </w:rPr>
-        <w:t>reusabilidade</w:t>
-      </w:r>
-      <w:proofErr w:type="spellEnd"/>
-      <w:r>
-        <w:rPr>
-          <w:rFonts w:ascii="Arial" w:hAnsi="Arial" w:cs="Arial"/>
-          <w:sz w:val="24"/>
-          <w:szCs w:val="24"/>
-        </w:rPr>
-        <w:t>, autonomia,</w:t>
-      </w:r>
-    </w:p>
-    <w:p>
-      <w:pPr>
+          <w:iCs/>
+          <w:sz w:val="24"/>
+          <w:szCs w:val="24"/>
+        </w:rPr>
+        <w:t>Atualizar</w:t>
+      </w:r>
+      <w:r>
+        <w:rPr>
+          <w:rFonts w:ascii="Arial" w:hAnsi="Arial" w:cs="Arial"/>
+          <w:i/>
+          <w:iCs/>
+          <w:sz w:val="24"/>
+          <w:szCs w:val="24"/>
+        </w:rPr>
+        <w:t xml:space="preserve"> s</w:t>
+      </w:r>
+      <w:r>
+        <w:rPr>
+          <w:rFonts w:ascii="Arial" w:hAnsi="Arial" w:cs="Arial"/>
+          <w:i/>
+          <w:iCs/>
+          <w:sz w:val="24"/>
+          <w:szCs w:val="24"/>
+        </w:rPr>
+        <w:t>tatus</w:t>
+      </w:r>
+      <w:r>
+        <w:rPr>
+          <w:rFonts w:ascii="Arial" w:hAnsi="Arial" w:cs="Arial"/>
+          <w:sz w:val="24"/>
+          <w:szCs w:val="24"/>
+        </w:rPr>
+        <w:t xml:space="preserve"> da entrega</w:t>
+      </w:r>
+    </w:p>
+    <w:p>
+      <w:pPr>
+        <w:pStyle w:val="PargrafodaLista"/>
+        <w:numPr>
+          <w:ilvl w:val="1"/>
+          <w:numId w:val="6"/>
+        </w:numPr>
+        <w:tabs>
+          <w:tab w:val="left" w:pos="6876"/>
+        </w:tabs>
         <w:spacing w:line="360" w:lineRule="auto"/>
         <w:jc w:val="both"/>
         <w:rPr>
@@ -6367,33 +6663,13 @@
           <w:szCs w:val="24"/>
         </w:rPr>
       </w:pPr>
-      <w:proofErr w:type="spellStart"/>
-      <w:r>
-        <w:rPr>
-          <w:rFonts w:ascii="Arial" w:hAnsi="Arial" w:cs="Arial"/>
-          <w:i/>
-          <w:iCs/>
-          <w:sz w:val="24"/>
-          <w:szCs w:val="24"/>
-        </w:rPr>
-        <w:t>statelessness</w:t>
-      </w:r>
-      <w:proofErr w:type="spellEnd"/>
-      <w:r>
-        <w:rPr>
-          <w:rFonts w:ascii="Arial" w:hAnsi="Arial" w:cs="Arial"/>
-          <w:sz w:val="24"/>
-          <w:szCs w:val="24"/>
-        </w:rPr>
-        <w:t xml:space="preserve"> </w:t>
-      </w:r>
-      <w:r>
-        <w:rPr>
-          <w:rFonts w:ascii="Arial" w:hAnsi="Arial" w:cs="Arial"/>
-          <w:sz w:val="24"/>
-          <w:szCs w:val="24"/>
-        </w:rPr>
-        <w:t>etc.:</w:t>
+      <w:r>
+        <w:rPr>
+          <w:rFonts w:ascii="Arial" w:hAnsi="Arial" w:cs="Arial"/>
+          <w:sz w:val="24"/>
+          <w:szCs w:val="24"/>
+        </w:rPr>
+        <w:t>Salvar informações de entrega realizada</w:t>
       </w:r>
     </w:p>
     <w:p>
@@ -6420,7 +6696,7 @@
           <w:sz w:val="24"/>
           <w:szCs w:val="24"/>
         </w:rPr>
-        <w:t>Pedido:</w:t>
+        <w:t>Mensageiro:</w:t>
       </w:r>
     </w:p>
     <w:p>
@@ -6437,61 +6713,23 @@
         <w:jc w:val="both"/>
         <w:rPr>
           <w:rFonts w:ascii="Arial" w:hAnsi="Arial" w:cs="Arial"/>
-          <w:sz w:val="24"/>
-          <w:szCs w:val="24"/>
-        </w:rPr>
-      </w:pPr>
-      <w:r>
-        <w:rPr>
-          <w:rFonts w:ascii="Arial" w:hAnsi="Arial" w:cs="Arial"/>
-          <w:sz w:val="24"/>
-          <w:szCs w:val="24"/>
-        </w:rPr>
-        <w:t>Consulta pedidos (engloba “</w:t>
-      </w:r>
-      <w:r>
-        <w:rPr>
-          <w:rFonts w:ascii="Arial" w:hAnsi="Arial" w:cs="Arial"/>
-          <w:sz w:val="24"/>
-          <w:szCs w:val="24"/>
-        </w:rPr>
-        <w:t>Busca e apresenta pedidos</w:t>
-      </w:r>
-      <w:r>
-        <w:rPr>
-          <w:rFonts w:ascii="Arial" w:hAnsi="Arial" w:cs="Arial"/>
-          <w:sz w:val="24"/>
-          <w:szCs w:val="24"/>
-        </w:rPr>
-        <w:t>” e “</w:t>
-      </w:r>
-      <w:r>
-        <w:rPr>
-          <w:rFonts w:ascii="Arial" w:hAnsi="Arial" w:cs="Arial"/>
-          <w:sz w:val="24"/>
-          <w:szCs w:val="24"/>
-        </w:rPr>
-        <w:t>Identifica entregador</w:t>
-      </w:r>
-      <w:r>
-        <w:rPr>
-          <w:rFonts w:ascii="Arial" w:hAnsi="Arial" w:cs="Arial"/>
-          <w:sz w:val="24"/>
-          <w:szCs w:val="24"/>
-        </w:rPr>
-        <w:t>”);</w:t>
-      </w:r>
-    </w:p>
-    <w:p>
-      <w:pPr>
-        <w:pStyle w:val="PargrafodaLista"/>
-        <w:numPr>
-          <w:ilvl w:val="1"/>
-          <w:numId w:val="6"/>
-        </w:numPr>
-        <w:tabs>
-          <w:tab w:val="left" w:pos="6876"/>
-        </w:tabs>
+          <w:b/>
+          <w:bCs/>
+          <w:sz w:val="24"/>
+          <w:szCs w:val="24"/>
+        </w:rPr>
+      </w:pPr>
+      <w:r>
+        <w:rPr>
+          <w:rFonts w:ascii="Arial" w:hAnsi="Arial" w:cs="Arial"/>
+          <w:sz w:val="24"/>
+          <w:szCs w:val="24"/>
+        </w:rPr>
+        <w:t>Envia e-mail de confirmação de entrega (legado).</w:t>
+      </w:r>
+    </w:p>
+    <w:p>
+      <w:pPr>
         <w:spacing w:line="360" w:lineRule="auto"/>
         <w:jc w:val="both"/>
         <w:rPr>
@@ -6503,22 +6741,42 @@
       <w:r>
         <w:rPr>
           <w:rFonts w:ascii="Arial" w:hAnsi="Arial" w:cs="Arial"/>
-          <w:sz w:val="24"/>
-          <w:szCs w:val="24"/>
-        </w:rPr>
-        <w:t>Gera código de rastreio;</w:t>
-      </w:r>
-    </w:p>
-    <w:p>
-      <w:pPr>
-        <w:pStyle w:val="PargrafodaLista"/>
-        <w:numPr>
-          <w:ilvl w:val="1"/>
-          <w:numId w:val="6"/>
-        </w:numPr>
-        <w:tabs>
-          <w:tab w:val="left" w:pos="6876"/>
-        </w:tabs>
+          <w:b/>
+          <w:bCs/>
+          <w:sz w:val="24"/>
+          <w:szCs w:val="24"/>
+        </w:rPr>
+        <w:t>Passo 6</w:t>
+      </w:r>
+      <w:r>
+        <w:rPr>
+          <w:rFonts w:ascii="Arial" w:hAnsi="Arial" w:cs="Arial"/>
+          <w:b/>
+          <w:bCs/>
+          <w:sz w:val="24"/>
+          <w:szCs w:val="24"/>
+        </w:rPr>
+        <w:t>.</w:t>
+      </w:r>
+      <w:r>
+        <w:rPr>
+          <w:rFonts w:ascii="Arial" w:hAnsi="Arial" w:cs="Arial"/>
+          <w:sz w:val="24"/>
+          <w:szCs w:val="24"/>
+        </w:rPr>
+        <w:t xml:space="preserve"> Identificação de composições de serviços</w:t>
+      </w:r>
+      <w:r>
+        <w:rPr>
+          <w:rFonts w:ascii="Arial" w:hAnsi="Arial" w:cs="Arial"/>
+          <w:sz w:val="24"/>
+          <w:szCs w:val="24"/>
+        </w:rPr>
+        <w:t>:</w:t>
+      </w:r>
+    </w:p>
+    <w:p>
+      <w:pPr>
         <w:spacing w:line="360" w:lineRule="auto"/>
         <w:jc w:val="both"/>
         <w:rPr>
@@ -6533,19 +6791,11 @@
           <w:sz w:val="24"/>
           <w:szCs w:val="24"/>
         </w:rPr>
-        <w:t>Registra a retirada do pedido.</w:t>
-      </w:r>
-    </w:p>
-    <w:p>
-      <w:pPr>
-        <w:pStyle w:val="PargrafodaLista"/>
-        <w:numPr>
-          <w:ilvl w:val="0"/>
-          <w:numId w:val="6"/>
-        </w:numPr>
-        <w:tabs>
-          <w:tab w:val="left" w:pos="6876"/>
-        </w:tabs>
+        <w:t>Neste passo, criamos então o serviço de entrega, que irá orquestrar todo o processo de logística do pedido e organizá-lo, de modo a chamar os outros serviços, tomando decisões a partir de suas respostas.</w:t>
+      </w:r>
+    </w:p>
+    <w:p>
+      <w:pPr>
         <w:spacing w:line="360" w:lineRule="auto"/>
         <w:jc w:val="both"/>
         <w:rPr>
@@ -6554,25 +6804,9 @@
           <w:szCs w:val="24"/>
         </w:rPr>
       </w:pPr>
-      <w:r>
-        <w:rPr>
-          <w:rFonts w:ascii="Arial" w:hAnsi="Arial" w:cs="Arial"/>
-          <w:sz w:val="24"/>
-          <w:szCs w:val="24"/>
-        </w:rPr>
-        <w:t>Entrega:</w:t>
-      </w:r>
-    </w:p>
-    <w:p>
-      <w:pPr>
-        <w:pStyle w:val="PargrafodaLista"/>
-        <w:numPr>
-          <w:ilvl w:val="1"/>
-          <w:numId w:val="6"/>
-        </w:numPr>
-        <w:tabs>
-          <w:tab w:val="left" w:pos="6876"/>
-        </w:tabs>
+    </w:p>
+    <w:p>
+      <w:pPr>
         <w:spacing w:line="360" w:lineRule="auto"/>
         <w:jc w:val="both"/>
         <w:rPr>
@@ -6581,6 +6815,138 @@
           <w:szCs w:val="24"/>
         </w:rPr>
       </w:pPr>
+    </w:p>
+    <w:p>
+      <w:pPr>
+        <w:spacing w:line="360" w:lineRule="auto"/>
+        <w:jc w:val="both"/>
+        <w:rPr>
+          <w:rFonts w:ascii="Arial" w:hAnsi="Arial" w:cs="Arial"/>
+          <w:sz w:val="24"/>
+          <w:szCs w:val="24"/>
+        </w:rPr>
+      </w:pPr>
+      <w:r>
+        <w:rPr>
+          <w:rFonts w:ascii="Arial" w:hAnsi="Arial" w:cs="Arial"/>
+          <w:b/>
+          <w:bCs/>
+          <w:sz w:val="24"/>
+          <w:szCs w:val="24"/>
+        </w:rPr>
+        <w:t>Passo 7</w:t>
+      </w:r>
+      <w:r>
+        <w:rPr>
+          <w:rFonts w:ascii="Arial" w:hAnsi="Arial" w:cs="Arial"/>
+          <w:b/>
+          <w:bCs/>
+          <w:sz w:val="24"/>
+          <w:szCs w:val="24"/>
+        </w:rPr>
+        <w:t>.</w:t>
+      </w:r>
+      <w:r>
+        <w:rPr>
+          <w:rFonts w:ascii="Arial" w:hAnsi="Arial" w:cs="Arial"/>
+          <w:sz w:val="24"/>
+          <w:szCs w:val="24"/>
+        </w:rPr>
+        <w:t xml:space="preserve"> </w:t>
+      </w:r>
+      <w:r>
+        <w:rPr>
+          <w:rFonts w:ascii="Arial" w:hAnsi="Arial" w:cs="Arial"/>
+          <w:sz w:val="24"/>
+          <w:szCs w:val="24"/>
+        </w:rPr>
+        <w:t>Revisão dos agrupamentos de operações</w:t>
+      </w:r>
+      <w:r>
+        <w:rPr>
+          <w:rFonts w:ascii="Arial" w:hAnsi="Arial" w:cs="Arial"/>
+          <w:sz w:val="24"/>
+          <w:szCs w:val="24"/>
+        </w:rPr>
+        <w:t>:</w:t>
+      </w:r>
+    </w:p>
+    <w:p>
+      <w:pPr>
+        <w:spacing w:line="360" w:lineRule="auto"/>
+        <w:jc w:val="both"/>
+        <w:rPr>
+          <w:rFonts w:ascii="Arial" w:hAnsi="Arial" w:cs="Arial"/>
+          <w:sz w:val="24"/>
+          <w:szCs w:val="24"/>
+        </w:rPr>
+      </w:pPr>
+      <w:r>
+        <w:rPr>
+          <w:rFonts w:ascii="Arial" w:hAnsi="Arial" w:cs="Arial"/>
+          <w:sz w:val="24"/>
+          <w:szCs w:val="24"/>
+        </w:rPr>
+        <w:t xml:space="preserve">Um novo serviço no grupo de </w:t>
+      </w:r>
+      <w:r>
+        <w:rPr>
+          <w:rFonts w:ascii="Arial" w:hAnsi="Arial" w:cs="Arial"/>
+          <w:sz w:val="24"/>
+          <w:szCs w:val="24"/>
+        </w:rPr>
+        <w:t>“Entrega”</w:t>
+      </w:r>
+      <w:r>
+        <w:rPr>
+          <w:rFonts w:ascii="Arial" w:hAnsi="Arial" w:cs="Arial"/>
+          <w:sz w:val="24"/>
+          <w:szCs w:val="24"/>
+        </w:rPr>
+        <w:t xml:space="preserve"> pode ser criado, chamado “</w:t>
+      </w:r>
+      <w:r>
+        <w:rPr>
+          <w:rFonts w:ascii="Arial" w:hAnsi="Arial" w:cs="Arial"/>
+          <w:sz w:val="24"/>
+          <w:szCs w:val="24"/>
+        </w:rPr>
+        <w:t>Registra entrega</w:t>
+      </w:r>
+      <w:r>
+        <w:rPr>
+          <w:rFonts w:ascii="Arial" w:hAnsi="Arial" w:cs="Arial"/>
+          <w:sz w:val="24"/>
+          <w:szCs w:val="24"/>
+        </w:rPr>
+        <w:t>” (engloba</w:t>
+      </w:r>
+      <w:r>
+        <w:rPr>
+          <w:rFonts w:ascii="Arial" w:hAnsi="Arial" w:cs="Arial"/>
+          <w:sz w:val="24"/>
+          <w:szCs w:val="24"/>
+        </w:rPr>
+        <w:t xml:space="preserve"> </w:t>
+      </w:r>
+      <w:r>
+        <w:rPr>
+          <w:rFonts w:ascii="Arial" w:hAnsi="Arial" w:cs="Arial"/>
+          <w:iCs/>
+          <w:sz w:val="24"/>
+          <w:szCs w:val="24"/>
+        </w:rPr>
+        <w:t>“</w:t>
+      </w:r>
+      <w:r>
+        <w:rPr>
+          <w:rFonts w:ascii="Arial" w:hAnsi="Arial" w:cs="Arial"/>
+          <w:iCs/>
+          <w:sz w:val="24"/>
+          <w:szCs w:val="24"/>
+        </w:rPr>
+        <w:t>Atualizar</w:t>
+      </w:r>
       <w:r>
         <w:rPr>
           <w:rFonts w:ascii="Arial" w:hAnsi="Arial" w:cs="Arial"/>
@@ -6589,7 +6955,17 @@
           <w:sz w:val="24"/>
           <w:szCs w:val="24"/>
         </w:rPr>
-        <w:t>Status</w:t>
+        <w:t xml:space="preserve"> s</w:t>
+      </w:r>
+      <w:r>
+        <w:rPr>
+          <w:rFonts w:ascii="Arial" w:hAnsi="Arial" w:cs="Arial"/>
+          <w:i/>
+          <w:iCs/>
+          <w:sz w:val="24"/>
+          <w:szCs w:val="24"/>
+        </w:rPr>
+        <w:t>tatus</w:t>
       </w:r>
       <w:r>
         <w:rPr>
@@ -6605,300 +6981,7 @@
           <w:sz w:val="24"/>
           <w:szCs w:val="24"/>
         </w:rPr>
-        <w:t xml:space="preserve"> (engloba “</w:t>
-      </w:r>
-      <w:r>
-        <w:rPr>
-          <w:rFonts w:ascii="Arial" w:hAnsi="Arial" w:cs="Arial"/>
-          <w:sz w:val="24"/>
-          <w:szCs w:val="24"/>
-        </w:rPr>
-        <w:t>Registra entrega efetuada</w:t>
-      </w:r>
-      <w:r>
-        <w:rPr>
-          <w:rFonts w:ascii="Arial" w:hAnsi="Arial" w:cs="Arial"/>
-          <w:sz w:val="24"/>
-          <w:szCs w:val="24"/>
-        </w:rPr>
-        <w:t>” e “</w:t>
-      </w:r>
-      <w:r>
-        <w:rPr>
-          <w:rFonts w:ascii="Arial" w:hAnsi="Arial" w:cs="Arial"/>
-          <w:sz w:val="24"/>
-          <w:szCs w:val="24"/>
-        </w:rPr>
-        <w:t>Gera informações da entrega</w:t>
-      </w:r>
-      <w:r>
-        <w:rPr>
-          <w:rFonts w:ascii="Arial" w:hAnsi="Arial" w:cs="Arial"/>
-          <w:sz w:val="24"/>
-          <w:szCs w:val="24"/>
-        </w:rPr>
-        <w:t>”)</w:t>
-      </w:r>
-      <w:r>
-        <w:rPr>
-          <w:rFonts w:ascii="Arial" w:hAnsi="Arial" w:cs="Arial"/>
-          <w:sz w:val="24"/>
-          <w:szCs w:val="24"/>
-        </w:rPr>
-        <w:t>.</w:t>
-      </w:r>
-    </w:p>
-    <w:p>
-      <w:pPr>
-        <w:pStyle w:val="PargrafodaLista"/>
-        <w:numPr>
-          <w:ilvl w:val="0"/>
-          <w:numId w:val="6"/>
-        </w:numPr>
-        <w:tabs>
-          <w:tab w:val="left" w:pos="6876"/>
-        </w:tabs>
-        <w:spacing w:line="360" w:lineRule="auto"/>
-        <w:jc w:val="both"/>
-        <w:rPr>
-          <w:rFonts w:ascii="Arial" w:hAnsi="Arial" w:cs="Arial"/>
-          <w:sz w:val="24"/>
-          <w:szCs w:val="24"/>
-        </w:rPr>
-      </w:pPr>
-      <w:r>
-        <w:rPr>
-          <w:rFonts w:ascii="Arial" w:hAnsi="Arial" w:cs="Arial"/>
-          <w:sz w:val="24"/>
-          <w:szCs w:val="24"/>
-        </w:rPr>
-        <w:t>Mensageiro:</w:t>
-      </w:r>
-    </w:p>
-    <w:p>
-      <w:pPr>
-        <w:pStyle w:val="PargrafodaLista"/>
-        <w:numPr>
-          <w:ilvl w:val="1"/>
-          <w:numId w:val="6"/>
-        </w:numPr>
-        <w:tabs>
-          <w:tab w:val="left" w:pos="6876"/>
-        </w:tabs>
-        <w:spacing w:line="360" w:lineRule="auto"/>
-        <w:jc w:val="both"/>
-        <w:rPr>
-          <w:rFonts w:ascii="Arial" w:hAnsi="Arial" w:cs="Arial"/>
-          <w:b/>
-          <w:bCs/>
-          <w:sz w:val="24"/>
-          <w:szCs w:val="24"/>
-        </w:rPr>
-      </w:pPr>
-      <w:r>
-        <w:rPr>
-          <w:rFonts w:ascii="Arial" w:hAnsi="Arial" w:cs="Arial"/>
-          <w:sz w:val="24"/>
-          <w:szCs w:val="24"/>
-        </w:rPr>
-        <w:t>Envia e-mail de confirmação de entrega (legado).</w:t>
-      </w:r>
-    </w:p>
-    <w:p>
-      <w:pPr>
-        <w:spacing w:line="360" w:lineRule="auto"/>
-        <w:jc w:val="both"/>
-        <w:rPr>
-          <w:rFonts w:ascii="Arial" w:hAnsi="Arial" w:cs="Arial"/>
-          <w:sz w:val="24"/>
-          <w:szCs w:val="24"/>
-        </w:rPr>
-      </w:pPr>
-      <w:r>
-        <w:rPr>
-          <w:rFonts w:ascii="Arial" w:hAnsi="Arial" w:cs="Arial"/>
-          <w:b/>
-          <w:bCs/>
-          <w:sz w:val="24"/>
-          <w:szCs w:val="24"/>
-        </w:rPr>
-        <w:t>Passo 6</w:t>
-      </w:r>
-      <w:r>
-        <w:rPr>
-          <w:rFonts w:ascii="Arial" w:hAnsi="Arial" w:cs="Arial"/>
-          <w:b/>
-          <w:bCs/>
-          <w:sz w:val="24"/>
-          <w:szCs w:val="24"/>
-        </w:rPr>
-        <w:t>.</w:t>
-      </w:r>
-      <w:r>
-        <w:rPr>
-          <w:rFonts w:ascii="Arial" w:hAnsi="Arial" w:cs="Arial"/>
-          <w:sz w:val="24"/>
-          <w:szCs w:val="24"/>
-        </w:rPr>
-        <w:t xml:space="preserve"> Identificação de composições de serviços</w:t>
-      </w:r>
-      <w:r>
-        <w:rPr>
-          <w:rFonts w:ascii="Arial" w:hAnsi="Arial" w:cs="Arial"/>
-          <w:sz w:val="24"/>
-          <w:szCs w:val="24"/>
-        </w:rPr>
-        <w:t>:</w:t>
-      </w:r>
-    </w:p>
-    <w:p>
-      <w:pPr>
-        <w:spacing w:line="360" w:lineRule="auto"/>
-        <w:jc w:val="both"/>
-        <w:rPr>
-          <w:rFonts w:ascii="Arial" w:hAnsi="Arial" w:cs="Arial"/>
-          <w:sz w:val="24"/>
-          <w:szCs w:val="24"/>
-        </w:rPr>
-      </w:pPr>
-      <w:r>
-        <w:rPr>
-          <w:rFonts w:ascii="Arial" w:hAnsi="Arial" w:cs="Arial"/>
-          <w:sz w:val="24"/>
-          <w:szCs w:val="24"/>
-        </w:rPr>
-        <w:t>Neste passo, criamos então o serviço de entrega, que irá orquestrar todo o processo de logística do pedido e organizá-lo, de modo a chamar os outros serviços, tomando decisões a partir de suas respostas.</w:t>
-      </w:r>
-    </w:p>
-    <w:p>
-      <w:pPr>
-        <w:spacing w:line="360" w:lineRule="auto"/>
-        <w:jc w:val="both"/>
-        <w:rPr>
-          <w:rFonts w:ascii="Arial" w:hAnsi="Arial" w:cs="Arial"/>
-          <w:sz w:val="24"/>
-          <w:szCs w:val="24"/>
-        </w:rPr>
-      </w:pPr>
-      <w:r>
-        <w:rPr>
-          <w:rFonts w:ascii="Arial" w:hAnsi="Arial" w:cs="Arial"/>
-          <w:b/>
-          <w:bCs/>
-          <w:sz w:val="24"/>
-          <w:szCs w:val="24"/>
-        </w:rPr>
-        <w:lastRenderedPageBreak/>
-        <w:t>Passo 7</w:t>
-      </w:r>
-      <w:r>
-        <w:rPr>
-          <w:rFonts w:ascii="Arial" w:hAnsi="Arial" w:cs="Arial"/>
-          <w:b/>
-          <w:bCs/>
-          <w:sz w:val="24"/>
-          <w:szCs w:val="24"/>
-        </w:rPr>
-        <w:t>.</w:t>
-      </w:r>
-      <w:r>
-        <w:rPr>
-          <w:rFonts w:ascii="Arial" w:hAnsi="Arial" w:cs="Arial"/>
-          <w:sz w:val="24"/>
-          <w:szCs w:val="24"/>
-        </w:rPr>
-        <w:t xml:space="preserve"> </w:t>
-      </w:r>
-      <w:r>
-        <w:rPr>
-          <w:rFonts w:ascii="Arial" w:hAnsi="Arial" w:cs="Arial"/>
-          <w:sz w:val="24"/>
-          <w:szCs w:val="24"/>
-        </w:rPr>
-        <w:t>Revisão dos agrupamentos de operações</w:t>
-      </w:r>
-      <w:r>
-        <w:rPr>
-          <w:rFonts w:ascii="Arial" w:hAnsi="Arial" w:cs="Arial"/>
-          <w:sz w:val="24"/>
-          <w:szCs w:val="24"/>
-        </w:rPr>
-        <w:t>:</w:t>
-      </w:r>
-    </w:p>
-    <w:p>
-      <w:pPr>
-        <w:spacing w:line="360" w:lineRule="auto"/>
-        <w:jc w:val="both"/>
-        <w:rPr>
-          <w:rFonts w:ascii="Arial" w:hAnsi="Arial" w:cs="Arial"/>
-          <w:sz w:val="24"/>
-          <w:szCs w:val="24"/>
-        </w:rPr>
-      </w:pPr>
-      <w:r>
-        <w:rPr>
-          <w:rFonts w:ascii="Arial" w:hAnsi="Arial" w:cs="Arial"/>
-          <w:sz w:val="24"/>
-          <w:szCs w:val="24"/>
-        </w:rPr>
-        <w:t xml:space="preserve">Um novo serviço no grupo de </w:t>
-      </w:r>
-      <w:r>
-        <w:rPr>
-          <w:rFonts w:ascii="Arial" w:hAnsi="Arial" w:cs="Arial"/>
-          <w:sz w:val="24"/>
-          <w:szCs w:val="24"/>
-        </w:rPr>
-        <w:t>P</w:t>
-      </w:r>
-      <w:r>
-        <w:rPr>
-          <w:rFonts w:ascii="Arial" w:hAnsi="Arial" w:cs="Arial"/>
-          <w:sz w:val="24"/>
-          <w:szCs w:val="24"/>
-        </w:rPr>
-        <w:t>edido pode ser criado, chamado “</w:t>
-      </w:r>
-      <w:r>
-        <w:rPr>
-          <w:rFonts w:ascii="Arial" w:hAnsi="Arial" w:cs="Arial"/>
-          <w:sz w:val="24"/>
-          <w:szCs w:val="24"/>
-        </w:rPr>
-        <w:t>Atualiza pedidos</w:t>
-      </w:r>
-      <w:r>
-        <w:rPr>
-          <w:rFonts w:ascii="Arial" w:hAnsi="Arial" w:cs="Arial"/>
-          <w:sz w:val="24"/>
-          <w:szCs w:val="24"/>
-        </w:rPr>
-        <w:t>” (engloba</w:t>
-      </w:r>
-      <w:r>
-        <w:rPr>
-          <w:rFonts w:ascii="Arial" w:hAnsi="Arial" w:cs="Arial"/>
-          <w:sz w:val="24"/>
-          <w:szCs w:val="24"/>
-        </w:rPr>
-        <w:t xml:space="preserve"> </w:t>
-      </w:r>
-      <w:r>
-        <w:rPr>
-          <w:rFonts w:ascii="Arial" w:hAnsi="Arial" w:cs="Arial"/>
-          <w:sz w:val="24"/>
-          <w:szCs w:val="24"/>
-        </w:rPr>
-        <w:t>“Gera código de rastreio” e “Registra a retirada do pedido</w:t>
-      </w:r>
-      <w:r>
-        <w:rPr>
-          <w:rFonts w:ascii="Arial" w:hAnsi="Arial" w:cs="Arial"/>
-          <w:sz w:val="24"/>
-          <w:szCs w:val="24"/>
-        </w:rPr>
-        <w:t>”</w:t>
+        <w:t>” e “Salvar informações de entrega realizada”</w:t>
       </w:r>
       <w:r>
         <w:rPr>
@@ -6960,7 +7043,7 @@
           <w:sz w:val="24"/>
           <w:szCs w:val="24"/>
         </w:rPr>
-        <w:t>Consulta pedidos;</w:t>
+        <w:t>Consulta pedido;</w:t>
       </w:r>
     </w:p>
     <w:p>
@@ -6987,7 +7070,15 @@
           <w:sz w:val="24"/>
           <w:szCs w:val="24"/>
         </w:rPr>
-        <w:t>Atualiza pedidos (engloba “Gera código de rastreio” e “Registra a retirada do pedido”).</w:t>
+        <w:t>Atualiza pedido</w:t>
+      </w:r>
+      <w:r>
+        <w:rPr>
+          <w:rFonts w:ascii="Arial" w:hAnsi="Arial" w:cs="Arial"/>
+          <w:sz w:val="24"/>
+          <w:szCs w:val="24"/>
+        </w:rPr>
+        <w:t>.</w:t>
       </w:r>
     </w:p>
     <w:p>
@@ -7038,20 +7129,116 @@
       <w:r>
         <w:rPr>
           <w:rFonts w:ascii="Arial" w:hAnsi="Arial" w:cs="Arial"/>
+          <w:sz w:val="24"/>
+          <w:szCs w:val="24"/>
+        </w:rPr>
+        <w:t>Gera código de rastreio;</w:t>
+      </w:r>
+    </w:p>
+    <w:p>
+      <w:pPr>
+        <w:pStyle w:val="PargrafodaLista"/>
+        <w:numPr>
+          <w:ilvl w:val="1"/>
+          <w:numId w:val="4"/>
+        </w:numPr>
+        <w:tabs>
+          <w:tab w:val="left" w:pos="6876"/>
+        </w:tabs>
+        <w:spacing w:line="360" w:lineRule="auto"/>
+        <w:jc w:val="both"/>
+        <w:rPr>
+          <w:rFonts w:ascii="Arial" w:hAnsi="Arial" w:cs="Arial"/>
+          <w:sz w:val="24"/>
+          <w:szCs w:val="24"/>
+        </w:rPr>
+      </w:pPr>
+      <w:r>
+        <w:rPr>
+          <w:rFonts w:ascii="Arial" w:hAnsi="Arial" w:cs="Arial"/>
+          <w:iCs/>
+          <w:sz w:val="24"/>
+          <w:szCs w:val="24"/>
+        </w:rPr>
+        <w:t>Registra entrega</w:t>
+      </w:r>
+      <w:r>
+        <w:rPr>
+          <w:rFonts w:ascii="Arial" w:hAnsi="Arial" w:cs="Arial"/>
+          <w:iCs/>
+          <w:sz w:val="24"/>
+          <w:szCs w:val="24"/>
+        </w:rPr>
+        <w:t xml:space="preserve"> (engloba “</w:t>
+      </w:r>
+      <w:r>
+        <w:rPr>
+          <w:rFonts w:ascii="Arial" w:hAnsi="Arial" w:cs="Arial"/>
+          <w:iCs/>
+          <w:sz w:val="24"/>
+          <w:szCs w:val="24"/>
+        </w:rPr>
+        <w:t>Atualizar</w:t>
+      </w:r>
+      <w:r>
+        <w:rPr>
+          <w:rFonts w:ascii="Arial" w:hAnsi="Arial" w:cs="Arial"/>
           <w:i/>
           <w:iCs/>
           <w:sz w:val="24"/>
           <w:szCs w:val="24"/>
         </w:rPr>
-        <w:t>Status</w:t>
-      </w:r>
-      <w:r>
-        <w:rPr>
-          <w:rFonts w:ascii="Arial" w:hAnsi="Arial" w:cs="Arial"/>
-          <w:sz w:val="24"/>
-          <w:szCs w:val="24"/>
-        </w:rPr>
-        <w:t xml:space="preserve"> da entrega;</w:t>
+        <w:t xml:space="preserve"> s</w:t>
+      </w:r>
+      <w:r>
+        <w:rPr>
+          <w:rFonts w:ascii="Arial" w:hAnsi="Arial" w:cs="Arial"/>
+          <w:i/>
+          <w:iCs/>
+          <w:sz w:val="24"/>
+          <w:szCs w:val="24"/>
+        </w:rPr>
+        <w:t>tatus</w:t>
+      </w:r>
+      <w:r>
+        <w:rPr>
+          <w:rFonts w:ascii="Arial" w:hAnsi="Arial" w:cs="Arial"/>
+          <w:sz w:val="24"/>
+          <w:szCs w:val="24"/>
+        </w:rPr>
+        <w:t xml:space="preserve"> da entrega</w:t>
+      </w:r>
+      <w:r>
+        <w:rPr>
+          <w:rFonts w:ascii="Arial" w:hAnsi="Arial" w:cs="Arial"/>
+          <w:sz w:val="24"/>
+          <w:szCs w:val="24"/>
+        </w:rPr>
+        <w:t>” e “</w:t>
+      </w:r>
+      <w:r>
+        <w:rPr>
+          <w:rFonts w:ascii="Arial" w:hAnsi="Arial" w:cs="Arial"/>
+          <w:sz w:val="24"/>
+          <w:szCs w:val="24"/>
+        </w:rPr>
+        <w:t>Salvar informações de entrega realizada</w:t>
+      </w:r>
+      <w:r>
+        <w:rPr>
+          <w:rFonts w:ascii="Arial" w:hAnsi="Arial" w:cs="Arial"/>
+          <w:sz w:val="24"/>
+          <w:szCs w:val="24"/>
+        </w:rPr>
+        <w:t>”)</w:t>
+      </w:r>
+      <w:r>
+        <w:rPr>
+          <w:rFonts w:ascii="Arial" w:hAnsi="Arial" w:cs="Arial"/>
+          <w:sz w:val="24"/>
+          <w:szCs w:val="24"/>
+        </w:rPr>
+        <w:t>.</w:t>
       </w:r>
     </w:p>
     <w:p>
@@ -7295,15 +7482,14 @@
       <w:r>
         <w:rPr>
           <w:rFonts w:ascii="Arial" w:hAnsi="Arial" w:cs="Arial"/>
-          <w:noProof/>
           <w:sz w:val="24"/>
           <w:szCs w:val="24"/>
         </w:rPr>
         <w:drawing>
-          <wp:inline distT="0" distB="0" distL="0" distR="0" wp14:anchorId="4E4AA8B0" wp14:editId="0746FF7B">
-            <wp:extent cx="5760085" cy="1039495"/>
-            <wp:effectExtent l="19050" t="19050" r="12065" b="27305"/>
-            <wp:docPr id="12" name="Imagem 12"/>
+          <wp:inline distT="0" distB="0" distL="0" distR="0" wp14:anchorId="3B0A3BD2" wp14:editId="4A531874">
+            <wp:extent cx="5514549" cy="1101090"/>
+            <wp:effectExtent l="19050" t="19050" r="10160" b="22860"/>
+            <wp:docPr id="7" name="Imagem 7"/>
             <wp:cNvGraphicFramePr>
               <a:graphicFrameLocks xmlns:a="http://schemas.openxmlformats.org/drawingml/2006/main" noChangeAspect="1"/>
             </wp:cNvGraphicFramePr>
@@ -7323,7 +7509,7 @@
                   <pic:spPr>
                     <a:xfrm>
                       <a:off x="0" y="0"/>
-                      <a:ext cx="5760085" cy="1039495"/>
+                      <a:ext cx="5529733" cy="1104122"/>
                     </a:xfrm>
                     <a:prstGeom prst="rect">
                       <a:avLst/>
@@ -7430,6 +7616,7 @@
           <w:rFonts w:ascii="Arial" w:hAnsi="Arial" w:cs="Arial"/>
           <w:sz w:val="20"/>
           <w:szCs w:val="20"/>
+          <w:highlight w:val="yellow"/>
         </w:rPr>
       </w:r>
       <w:r>
@@ -7678,6 +7865,7 @@
           <w:sz w:val="24"/>
           <w:szCs w:val="24"/>
         </w:rPr>
+        <w:lastRenderedPageBreak/>
         <w:t xml:space="preserve">Como padrões de implementação, assim como utilizado em exemplo de sala de aula, será utilizada a linguagem Java em conjunto com a biblioteca </w:t>
       </w:r>
       <w:r>
@@ -7785,7 +7973,6 @@
           <w:sz w:val="24"/>
           <w:szCs w:val="24"/>
         </w:rPr>
-        <w:lastRenderedPageBreak/>
         <w:t xml:space="preserve">Serão utilizadas anotações da linguagem Java, para reduzir ao máximo as configurações com arquivos </w:t>
       </w:r>
       <w:r>
@@ -8325,16 +8512,15 @@
       <w:r>
         <w:rPr>
           <w:rFonts w:ascii="Arial" w:hAnsi="Arial" w:cs="Arial"/>
-          <w:noProof/>
           <w:sz w:val="24"/>
           <w:szCs w:val="24"/>
         </w:rPr>
         <w:lastRenderedPageBreak/>
         <w:drawing>
-          <wp:inline distT="0" distB="0" distL="0" distR="0" wp14:anchorId="0A58AFE6" wp14:editId="450C2F59">
-            <wp:extent cx="4680000" cy="2506903"/>
-            <wp:effectExtent l="19050" t="19050" r="25400" b="27305"/>
-            <wp:docPr id="16" name="Imagem 16"/>
+          <wp:inline distT="0" distB="0" distL="0" distR="0" wp14:anchorId="62970080" wp14:editId="00AFAF46">
+            <wp:extent cx="3600000" cy="2906726"/>
+            <wp:effectExtent l="19050" t="19050" r="19685" b="27305"/>
+            <wp:docPr id="13" name="Imagem 13"/>
             <wp:cNvGraphicFramePr>
               <a:graphicFrameLocks xmlns:a="http://schemas.openxmlformats.org/drawingml/2006/main" noChangeAspect="1"/>
             </wp:cNvGraphicFramePr>
@@ -8354,7 +8540,7 @@
                   <pic:spPr>
                     <a:xfrm>
                       <a:off x="0" y="0"/>
-                      <a:ext cx="4680000" cy="2506903"/>
+                      <a:ext cx="3600000" cy="2906726"/>
                     </a:xfrm>
                     <a:prstGeom prst="rect">
                       <a:avLst/>
@@ -8453,6 +8639,7 @@
           <w:iCs w:val="0"/>
         </w:rPr>
       </w:pPr>
+      <w:bookmarkStart w:id="23" w:name="_Toc38914269"/>
       <w:r>
         <w:rPr>
           <w:rStyle w:val="TtulodoLivro"/>
@@ -8461,18 +8648,6 @@
           <w:i w:val="0"/>
           <w:iCs w:val="0"/>
         </w:rPr>
-        <w:br w:type="column"/>
-      </w:r>
-      <w:bookmarkStart w:id="23" w:name="_Toc38914269"/>
-      <w:r>
-        <w:rPr>
-          <w:rStyle w:val="TtulodoLivro"/>
-          <w:b/>
-          <w:bCs w:val="0"/>
-          <w:i w:val="0"/>
-          <w:iCs w:val="0"/>
-        </w:rPr>
-        <w:lastRenderedPageBreak/>
         <w:t>Conclusão</w:t>
       </w:r>
       <w:bookmarkEnd w:id="23"/>
@@ -10232,7 +10407,7 @@
       </w:pPr>
     </w:pPrDefault>
   </w:docDefaults>
-  <w:latentStyles w:defLockedState="0" w:defUIPriority="99" w:defSemiHidden="0" w:defUnhideWhenUsed="0" w:defQFormat="0" w:count="377">
+  <w:latentStyles w:defLockedState="0" w:defUIPriority="99" w:defSemiHidden="0" w:defUnhideWhenUsed="0" w:defQFormat="0" w:count="376">
     <w:lsdException w:name="Normal" w:uiPriority="0" w:qFormat="1"/>
     <w:lsdException w:name="heading 1" w:uiPriority="9" w:qFormat="1"/>
     <w:lsdException w:name="heading 2" w:semiHidden="1" w:uiPriority="9" w:unhideWhenUsed="1" w:qFormat="1"/>
@@ -10609,7 +10784,6 @@
     <w:lsdException w:name="Hashtag" w:semiHidden="1" w:unhideWhenUsed="1"/>
     <w:lsdException w:name="Unresolved Mention" w:semiHidden="1" w:unhideWhenUsed="1"/>
     <w:lsdException w:name="Smart Link" w:semiHidden="1" w:unhideWhenUsed="1"/>
-    <w:lsdException w:name="Smart Link Error" w:semiHidden="1" w:unhideWhenUsed="1"/>
   </w:latentStyles>
   <w:style w:type="paragraph" w:default="1" w:styleId="Normal">
     <w:name w:val="Normal"/>
@@ -10691,7 +10865,6 @@
     <w:basedOn w:val="Normal"/>
     <w:link w:val="TextodecomentrioChar"/>
     <w:uiPriority w:val="99"/>
-    <w:semiHidden/>
     <w:unhideWhenUsed/>
     <w:rsid w:val="00A1463D"/>
     <w:pPr>
@@ -10707,7 +10880,6 @@
     <w:basedOn w:val="Fontepargpadro"/>
     <w:link w:val="Textodecomentrio"/>
     <w:uiPriority w:val="99"/>
-    <w:semiHidden/>
     <w:rsid w:val="00A1463D"/>
     <w:rPr>
       <w:sz w:val="20"/>
@@ -11322,7 +11494,7 @@
 </file>
 
 <file path=customXml/itemProps1.xml><?xml version="1.0" encoding="utf-8"?>
-<ds:datastoreItem xmlns:ds="http://schemas.openxmlformats.org/officeDocument/2006/customXml" ds:itemID="{C199FF9E-361E-4B41-84AC-AE508053D981}">
+<ds:datastoreItem xmlns:ds="http://schemas.openxmlformats.org/officeDocument/2006/customXml" ds:itemID="{D793F96D-9D52-46B7-BCE1-DE85D15980F6}">
   <ds:schemaRefs>
     <ds:schemaRef ds:uri="http://schemas.openxmlformats.org/officeDocument/2006/bibliography"/>
   </ds:schemaRefs>

</xml_diff>